<commit_message>
docs: ajustes de formatação e inclusão da seção Ferramentas Utilizadas
</commit_message>
<xml_diff>
--- a/DOCUMENTAÇÃO/DOCUMENTAÇÃO DO PROJETO.docx
+++ b/DOCUMENTAÇÃO/DOCUMENTAÇÃO DO PROJETO.docx
@@ -357,6 +357,28 @@
         <w:rPr>
           <w:rFonts w:ascii="Times New Roman" w:hAnsi="Times New Roman" w:cs="Times New Roman"/>
         </w:rPr>
+      </w:pPr>
+    </w:p>
+    <w:p>
+      <w:pPr>
+        <w:pStyle w:val="CabealhodoSumrio"/>
+        <w:tabs>
+          <w:tab w:val="left" w:pos="1536"/>
+        </w:tabs>
+        <w:rPr>
+          <w:rFonts w:ascii="Times New Roman" w:eastAsiaTheme="minorHAnsi" w:hAnsi="Times New Roman" w:cs="Times New Roman"/>
+          <w:color w:val="auto"/>
+          <w:sz w:val="22"/>
+          <w:szCs w:val="22"/>
+          <w:lang w:eastAsia="en-US"/>
+        </w:rPr>
+        <w:sectPr>
+          <w:footerReference w:type="default" r:id="rId8"/>
+          <w:pgSz w:w="11906" w:h="16838"/>
+          <w:pgMar w:top="1417" w:right="1701" w:bottom="1417" w:left="1701" w:header="708" w:footer="708" w:gutter="0"/>
+          <w:cols w:space="708"/>
+          <w:docGrid w:linePitch="360"/>
+        </w:sectPr>
       </w:pPr>
     </w:p>
     <w:sdt>
@@ -412,7 +434,7 @@
             <w:pStyle w:val="Sumrio1"/>
             <w:tabs>
               <w:tab w:val="left" w:pos="480"/>
-              <w:tab w:val="right" w:leader="dot" w:pos="8494"/>
+              <w:tab w:val="right" w:leader="dot" w:pos="3888"/>
             </w:tabs>
             <w:rPr>
               <w:rFonts w:eastAsiaTheme="minorEastAsia"/>
@@ -442,7 +464,7 @@
             </w:rPr>
             <w:fldChar w:fldCharType="separate"/>
           </w:r>
-          <w:hyperlink w:anchor="_Toc208410094" w:history="1">
+          <w:hyperlink w:anchor="_Toc209623328" w:history="1">
             <w:r>
               <w:rPr>
                 <w:rStyle w:val="Hyperlink"/>
@@ -492,7 +514,7 @@
                 <w:noProof/>
                 <w:webHidden/>
               </w:rPr>
-              <w:instrText xml:space="preserve"> PAGEREF _Toc208410094 \h </w:instrText>
+              <w:instrText xml:space="preserve"> PAGEREF _Toc209623328 \h </w:instrText>
             </w:r>
             <w:r>
               <w:rPr>
@@ -528,7 +550,7 @@
             <w:pStyle w:val="Sumrio1"/>
             <w:tabs>
               <w:tab w:val="left" w:pos="480"/>
-              <w:tab w:val="right" w:leader="dot" w:pos="8494"/>
+              <w:tab w:val="right" w:leader="dot" w:pos="3888"/>
             </w:tabs>
             <w:rPr>
               <w:rFonts w:eastAsiaTheme="minorEastAsia"/>
@@ -540,7 +562,7 @@
               <w14:ligatures w14:val="standardContextual"/>
             </w:rPr>
           </w:pPr>
-          <w:hyperlink w:anchor="_Toc208410095" w:history="1">
+          <w:hyperlink w:anchor="_Toc209623329" w:history="1">
             <w:r>
               <w:rPr>
                 <w:rStyle w:val="Hyperlink"/>
@@ -569,7 +591,7 @@
                 <w:b/>
                 <w:noProof/>
               </w:rPr>
-              <w:t>Metodologia</w:t>
+              <w:t>LEVANTAMENTO DE REQUISITOS</w:t>
             </w:r>
             <w:r>
               <w:rPr>
@@ -590,7 +612,7 @@
                 <w:noProof/>
                 <w:webHidden/>
               </w:rPr>
-              <w:instrText xml:space="preserve"> PAGEREF _Toc208410095 \h </w:instrText>
+              <w:instrText xml:space="preserve"> PAGEREF _Toc209623329 \h </w:instrText>
             </w:r>
             <w:r>
               <w:rPr>
@@ -623,10 +645,10 @@
         </w:p>
         <w:p>
           <w:pPr>
-            <w:pStyle w:val="Sumrio1"/>
+            <w:pStyle w:val="Sumrio2"/>
             <w:tabs>
-              <w:tab w:val="left" w:pos="480"/>
-              <w:tab w:val="right" w:leader="dot" w:pos="8494"/>
+              <w:tab w:val="left" w:pos="960"/>
+              <w:tab w:val="right" w:leader="dot" w:pos="3888"/>
             </w:tabs>
             <w:rPr>
               <w:rFonts w:eastAsiaTheme="minorEastAsia"/>
@@ -638,15 +660,15 @@
               <w14:ligatures w14:val="standardContextual"/>
             </w:rPr>
           </w:pPr>
-          <w:hyperlink w:anchor="_Toc208410096" w:history="1">
+          <w:hyperlink w:anchor="_Toc209623330" w:history="1">
             <w:r>
               <w:rPr>
                 <w:rStyle w:val="Hyperlink"/>
                 <w:rFonts w:ascii="Times New Roman" w:hAnsi="Times New Roman" w:cs="Times New Roman"/>
-                <w:b/>
-                <w:noProof/>
-              </w:rPr>
-              <w:t>3.</w:t>
+                <w:i/>
+                <w:noProof/>
+              </w:rPr>
+              <w:t>2.1.</w:t>
             </w:r>
             <w:r>
               <w:rPr>
@@ -664,10 +686,10 @@
               <w:rPr>
                 <w:rStyle w:val="Hyperlink"/>
                 <w:rFonts w:ascii="Times New Roman" w:hAnsi="Times New Roman" w:cs="Times New Roman"/>
-                <w:b/>
-                <w:noProof/>
-              </w:rPr>
-              <w:t>LEVANTAMENTO DE REQUISITOS</w:t>
+                <w:i/>
+                <w:noProof/>
+              </w:rPr>
+              <w:t>Módulo de Agendamento Online</w:t>
             </w:r>
             <w:r>
               <w:rPr>
@@ -688,7 +710,7 @@
                 <w:noProof/>
                 <w:webHidden/>
               </w:rPr>
-              <w:instrText xml:space="preserve"> PAGEREF _Toc208410096 \h </w:instrText>
+              <w:instrText xml:space="preserve"> PAGEREF _Toc209623330 \h </w:instrText>
             </w:r>
             <w:r>
               <w:rPr>
@@ -724,7 +746,7 @@
             <w:pStyle w:val="Sumrio2"/>
             <w:tabs>
               <w:tab w:val="left" w:pos="960"/>
-              <w:tab w:val="right" w:leader="dot" w:pos="8494"/>
+              <w:tab w:val="right" w:leader="dot" w:pos="3888"/>
             </w:tabs>
             <w:rPr>
               <w:rFonts w:eastAsiaTheme="minorEastAsia"/>
@@ -736,7 +758,7 @@
               <w14:ligatures w14:val="standardContextual"/>
             </w:rPr>
           </w:pPr>
-          <w:hyperlink w:anchor="_Toc208410097" w:history="1">
+          <w:hyperlink w:anchor="_Toc209623331" w:history="1">
             <w:r>
               <w:rPr>
                 <w:rStyle w:val="Hyperlink"/>
@@ -744,7 +766,7 @@
                 <w:i/>
                 <w:noProof/>
               </w:rPr>
-              <w:t>3.1.</w:t>
+              <w:t>2.2.</w:t>
             </w:r>
             <w:r>
               <w:rPr>
@@ -765,7 +787,7 @@
                 <w:i/>
                 <w:noProof/>
               </w:rPr>
-              <w:t>Requisitos Funcionais</w:t>
+              <w:t>Módulo de Controle de Acesso</w:t>
             </w:r>
             <w:r>
               <w:rPr>
@@ -786,7 +808,7 @@
                 <w:noProof/>
                 <w:webHidden/>
               </w:rPr>
-              <w:instrText xml:space="preserve"> PAGEREF _Toc208410097 \h </w:instrText>
+              <w:instrText xml:space="preserve"> PAGEREF _Toc209623331 \h </w:instrText>
             </w:r>
             <w:r>
               <w:rPr>
@@ -806,7 +828,7 @@
                 <w:noProof/>
                 <w:webHidden/>
               </w:rPr>
-              <w:t>1</w:t>
+              <w:t>2</w:t>
             </w:r>
             <w:r>
               <w:rPr>
@@ -822,7 +844,7 @@
             <w:pStyle w:val="Sumrio2"/>
             <w:tabs>
               <w:tab w:val="left" w:pos="960"/>
-              <w:tab w:val="right" w:leader="dot" w:pos="8494"/>
+              <w:tab w:val="right" w:leader="dot" w:pos="3888"/>
             </w:tabs>
             <w:rPr>
               <w:rFonts w:eastAsiaTheme="minorEastAsia"/>
@@ -834,7 +856,7 @@
               <w14:ligatures w14:val="standardContextual"/>
             </w:rPr>
           </w:pPr>
-          <w:hyperlink w:anchor="_Toc208410098" w:history="1">
+          <w:hyperlink w:anchor="_Toc209623332" w:history="1">
             <w:r>
               <w:rPr>
                 <w:rStyle w:val="Hyperlink"/>
@@ -842,7 +864,7 @@
                 <w:i/>
                 <w:noProof/>
               </w:rPr>
-              <w:t>3.2.</w:t>
+              <w:t>2.3.</w:t>
             </w:r>
             <w:r>
               <w:rPr>
@@ -863,7 +885,7 @@
                 <w:i/>
                 <w:noProof/>
               </w:rPr>
-              <w:t>Requisitos Não Funcionais</w:t>
+              <w:t>Módulo de Comunicação</w:t>
             </w:r>
             <w:r>
               <w:rPr>
@@ -884,7 +906,7 @@
                 <w:noProof/>
                 <w:webHidden/>
               </w:rPr>
-              <w:instrText xml:space="preserve"> PAGEREF _Toc208410098 \h </w:instrText>
+              <w:instrText xml:space="preserve"> PAGEREF _Toc209623332 \h </w:instrText>
             </w:r>
             <w:r>
               <w:rPr>
@@ -917,10 +939,10 @@
         </w:p>
         <w:p>
           <w:pPr>
-            <w:pStyle w:val="Sumrio1"/>
+            <w:pStyle w:val="Sumrio2"/>
             <w:tabs>
-              <w:tab w:val="left" w:pos="480"/>
-              <w:tab w:val="right" w:leader="dot" w:pos="8494"/>
+              <w:tab w:val="left" w:pos="960"/>
+              <w:tab w:val="right" w:leader="dot" w:pos="3888"/>
             </w:tabs>
             <w:rPr>
               <w:rFonts w:eastAsiaTheme="minorEastAsia"/>
@@ -932,15 +954,15 @@
               <w14:ligatures w14:val="standardContextual"/>
             </w:rPr>
           </w:pPr>
-          <w:hyperlink w:anchor="_Toc208410099" w:history="1">
+          <w:hyperlink w:anchor="_Toc209623333" w:history="1">
             <w:r>
               <w:rPr>
                 <w:rStyle w:val="Hyperlink"/>
                 <w:rFonts w:ascii="Times New Roman" w:hAnsi="Times New Roman" w:cs="Times New Roman"/>
-                <w:b/>
-                <w:noProof/>
-              </w:rPr>
-              <w:t>4.</w:t>
+                <w:i/>
+                <w:noProof/>
+              </w:rPr>
+              <w:t>2.4.</w:t>
             </w:r>
             <w:r>
               <w:rPr>
@@ -958,10 +980,10 @@
               <w:rPr>
                 <w:rStyle w:val="Hyperlink"/>
                 <w:rFonts w:ascii="Times New Roman" w:hAnsi="Times New Roman" w:cs="Times New Roman"/>
-                <w:b/>
-                <w:noProof/>
-              </w:rPr>
-              <w:t>ANÁLISE DO PROBLEMA</w:t>
+                <w:i/>
+                <w:noProof/>
+              </w:rPr>
+              <w:t>Painel Administrativo</w:t>
             </w:r>
             <w:r>
               <w:rPr>
@@ -982,7 +1004,7 @@
                 <w:noProof/>
                 <w:webHidden/>
               </w:rPr>
-              <w:instrText xml:space="preserve"> PAGEREF _Toc208410099 \h </w:instrText>
+              <w:instrText xml:space="preserve"> PAGEREF _Toc209623333 \h </w:instrText>
             </w:r>
             <w:r>
               <w:rPr>
@@ -1002,7 +1024,7 @@
                 <w:noProof/>
                 <w:webHidden/>
               </w:rPr>
-              <w:t>3</w:t>
+              <w:t>2</w:t>
             </w:r>
             <w:r>
               <w:rPr>
@@ -1015,10 +1037,10 @@
         </w:p>
         <w:p>
           <w:pPr>
-            <w:pStyle w:val="Sumrio2"/>
+            <w:pStyle w:val="Sumrio1"/>
             <w:tabs>
-              <w:tab w:val="left" w:pos="960"/>
-              <w:tab w:val="right" w:leader="dot" w:pos="8494"/>
+              <w:tab w:val="left" w:pos="480"/>
+              <w:tab w:val="right" w:leader="dot" w:pos="3888"/>
             </w:tabs>
             <w:rPr>
               <w:rFonts w:eastAsiaTheme="minorEastAsia"/>
@@ -1030,15 +1052,15 @@
               <w14:ligatures w14:val="standardContextual"/>
             </w:rPr>
           </w:pPr>
-          <w:hyperlink w:anchor="_Toc208410100" w:history="1">
+          <w:hyperlink w:anchor="_Toc209623334" w:history="1">
             <w:r>
               <w:rPr>
                 <w:rStyle w:val="Hyperlink"/>
                 <w:rFonts w:ascii="Times New Roman" w:hAnsi="Times New Roman" w:cs="Times New Roman"/>
-                <w:i/>
-                <w:noProof/>
-              </w:rPr>
-              <w:t>4.1.</w:t>
+                <w:b/>
+                <w:noProof/>
+              </w:rPr>
+              <w:t>3.</w:t>
             </w:r>
             <w:r>
               <w:rPr>
@@ -1056,10 +1078,10 @@
               <w:rPr>
                 <w:rStyle w:val="Hyperlink"/>
                 <w:rFonts w:ascii="Times New Roman" w:hAnsi="Times New Roman" w:cs="Times New Roman"/>
-                <w:i/>
-                <w:noProof/>
-              </w:rPr>
-              <w:t>Variação da intensidade luminosa</w:t>
+                <w:b/>
+                <w:noProof/>
+              </w:rPr>
+              <w:t>ANÁLISE DO PROBLEMA</w:t>
             </w:r>
             <w:r>
               <w:rPr>
@@ -1080,7 +1102,7 @@
                 <w:noProof/>
                 <w:webHidden/>
               </w:rPr>
-              <w:instrText xml:space="preserve"> PAGEREF _Toc208410100 \h </w:instrText>
+              <w:instrText xml:space="preserve"> PAGEREF _Toc209623334 \h </w:instrText>
             </w:r>
             <w:r>
               <w:rPr>
@@ -1116,7 +1138,7 @@
             <w:pStyle w:val="Sumrio2"/>
             <w:tabs>
               <w:tab w:val="left" w:pos="960"/>
-              <w:tab w:val="right" w:leader="dot" w:pos="8494"/>
+              <w:tab w:val="right" w:leader="dot" w:pos="3888"/>
             </w:tabs>
             <w:rPr>
               <w:rFonts w:eastAsiaTheme="minorEastAsia"/>
@@ -1128,7 +1150,7 @@
               <w14:ligatures w14:val="standardContextual"/>
             </w:rPr>
           </w:pPr>
-          <w:hyperlink w:anchor="_Toc208410101" w:history="1">
+          <w:hyperlink w:anchor="_Toc209623335" w:history="1">
             <w:r>
               <w:rPr>
                 <w:rStyle w:val="Hyperlink"/>
@@ -1136,7 +1158,7 @@
                 <w:i/>
                 <w:noProof/>
               </w:rPr>
-              <w:t>4.2.</w:t>
+              <w:t>3.1.</w:t>
             </w:r>
             <w:r>
               <w:rPr>
@@ -1157,7 +1179,7 @@
                 <w:i/>
                 <w:noProof/>
               </w:rPr>
-              <w:t>Ausência de qualquer controle de luminosidade</w:t>
+              <w:t>Variação da intensidade luminosa</w:t>
             </w:r>
             <w:r>
               <w:rPr>
@@ -1178,7 +1200,7 @@
                 <w:noProof/>
                 <w:webHidden/>
               </w:rPr>
-              <w:instrText xml:space="preserve"> PAGEREF _Toc208410101 \h </w:instrText>
+              <w:instrText xml:space="preserve"> PAGEREF _Toc209623335 \h </w:instrText>
             </w:r>
             <w:r>
               <w:rPr>
@@ -1214,7 +1236,7 @@
             <w:pStyle w:val="Sumrio2"/>
             <w:tabs>
               <w:tab w:val="left" w:pos="960"/>
-              <w:tab w:val="right" w:leader="dot" w:pos="8494"/>
+              <w:tab w:val="right" w:leader="dot" w:pos="3888"/>
             </w:tabs>
             <w:rPr>
               <w:rFonts w:eastAsiaTheme="minorEastAsia"/>
@@ -1226,14 +1248,15 @@
               <w14:ligatures w14:val="standardContextual"/>
             </w:rPr>
           </w:pPr>
-          <w:hyperlink w:anchor="_Toc208410102" w:history="1">
+          <w:hyperlink w:anchor="_Toc209623336" w:history="1">
             <w:r>
               <w:rPr>
                 <w:rStyle w:val="Hyperlink"/>
                 <w:rFonts w:ascii="Times New Roman" w:hAnsi="Times New Roman" w:cs="Times New Roman"/>
-                <w:noProof/>
-              </w:rPr>
-              <w:t>4.3.</w:t>
+                <w:i/>
+                <w:noProof/>
+              </w:rPr>
+              <w:t>3.2.</w:t>
             </w:r>
             <w:r>
               <w:rPr>
@@ -1254,7 +1277,7 @@
                 <w:i/>
                 <w:noProof/>
               </w:rPr>
-              <w:t>Impacto no conforto e produtividade</w:t>
+              <w:t>Ausência de qualquer controle de luminosidade</w:t>
             </w:r>
             <w:r>
               <w:rPr>
@@ -1275,7 +1298,7 @@
                 <w:noProof/>
                 <w:webHidden/>
               </w:rPr>
-              <w:instrText xml:space="preserve"> PAGEREF _Toc208410102 \h </w:instrText>
+              <w:instrText xml:space="preserve"> PAGEREF _Toc209623336 \h </w:instrText>
             </w:r>
             <w:r>
               <w:rPr>
@@ -1311,7 +1334,7 @@
             <w:pStyle w:val="Sumrio2"/>
             <w:tabs>
               <w:tab w:val="left" w:pos="960"/>
-              <w:tab w:val="right" w:leader="dot" w:pos="8494"/>
+              <w:tab w:val="right" w:leader="dot" w:pos="3888"/>
             </w:tabs>
             <w:rPr>
               <w:rFonts w:eastAsiaTheme="minorEastAsia"/>
@@ -1323,14 +1346,14 @@
               <w14:ligatures w14:val="standardContextual"/>
             </w:rPr>
           </w:pPr>
-          <w:hyperlink w:anchor="_Toc208410103" w:history="1">
+          <w:hyperlink w:anchor="_Toc209623337" w:history="1">
             <w:r>
               <w:rPr>
                 <w:rStyle w:val="Hyperlink"/>
                 <w:rFonts w:ascii="Times New Roman" w:hAnsi="Times New Roman" w:cs="Times New Roman"/>
                 <w:noProof/>
               </w:rPr>
-              <w:t>4.4.</w:t>
+              <w:t>3.3.</w:t>
             </w:r>
             <w:r>
               <w:rPr>
@@ -1351,7 +1374,7 @@
                 <w:i/>
                 <w:noProof/>
               </w:rPr>
-              <w:t>Oportunidade para solução baseada em IoT</w:t>
+              <w:t>Impacto no conforto e produtividade</w:t>
             </w:r>
             <w:r>
               <w:rPr>
@@ -1372,7 +1395,7 @@
                 <w:noProof/>
                 <w:webHidden/>
               </w:rPr>
-              <w:instrText xml:space="preserve"> PAGEREF _Toc208410103 \h </w:instrText>
+              <w:instrText xml:space="preserve"> PAGEREF _Toc209623337 \h </w:instrText>
             </w:r>
             <w:r>
               <w:rPr>
@@ -1405,10 +1428,10 @@
         </w:p>
         <w:p>
           <w:pPr>
-            <w:pStyle w:val="Sumrio1"/>
+            <w:pStyle w:val="Sumrio2"/>
             <w:tabs>
-              <w:tab w:val="left" w:pos="480"/>
-              <w:tab w:val="right" w:leader="dot" w:pos="8494"/>
+              <w:tab w:val="left" w:pos="960"/>
+              <w:tab w:val="right" w:leader="dot" w:pos="3888"/>
             </w:tabs>
             <w:rPr>
               <w:rFonts w:eastAsiaTheme="minorEastAsia"/>
@@ -1420,15 +1443,14 @@
               <w14:ligatures w14:val="standardContextual"/>
             </w:rPr>
           </w:pPr>
-          <w:hyperlink w:anchor="_Toc208410104" w:history="1">
+          <w:hyperlink w:anchor="_Toc209623338" w:history="1">
             <w:r>
               <w:rPr>
                 <w:rStyle w:val="Hyperlink"/>
                 <w:rFonts w:ascii="Times New Roman" w:hAnsi="Times New Roman" w:cs="Times New Roman"/>
-                <w:b/>
-                <w:noProof/>
-              </w:rPr>
-              <w:t>5.</w:t>
+                <w:noProof/>
+              </w:rPr>
+              <w:t>3.4.</w:t>
             </w:r>
             <w:r>
               <w:rPr>
@@ -1446,10 +1468,10 @@
               <w:rPr>
                 <w:rStyle w:val="Hyperlink"/>
                 <w:rFonts w:ascii="Times New Roman" w:hAnsi="Times New Roman" w:cs="Times New Roman"/>
-                <w:b/>
-                <w:noProof/>
-              </w:rPr>
-              <w:t>FERRAMENTAS E TECNOLOGIAS</w:t>
+                <w:i/>
+                <w:noProof/>
+              </w:rPr>
+              <w:t>Oportunidade para solução baseada em IoT</w:t>
             </w:r>
             <w:r>
               <w:rPr>
@@ -1470,7 +1492,7 @@
                 <w:noProof/>
                 <w:webHidden/>
               </w:rPr>
-              <w:instrText xml:space="preserve"> PAGEREF _Toc208410104 \h </w:instrText>
+              <w:instrText xml:space="preserve"> PAGEREF _Toc209623338 \h </w:instrText>
             </w:r>
             <w:r>
               <w:rPr>
@@ -1490,7 +1512,7 @@
                 <w:noProof/>
                 <w:webHidden/>
               </w:rPr>
-              <w:t>4</w:t>
+              <w:t>3</w:t>
             </w:r>
             <w:r>
               <w:rPr>
@@ -1503,10 +1525,10 @@
         </w:p>
         <w:p>
           <w:pPr>
-            <w:pStyle w:val="Sumrio2"/>
+            <w:pStyle w:val="Sumrio1"/>
             <w:tabs>
-              <w:tab w:val="left" w:pos="960"/>
-              <w:tab w:val="right" w:leader="dot" w:pos="8494"/>
+              <w:tab w:val="left" w:pos="480"/>
+              <w:tab w:val="right" w:leader="dot" w:pos="3888"/>
             </w:tabs>
             <w:rPr>
               <w:rFonts w:eastAsiaTheme="minorEastAsia"/>
@@ -1518,15 +1540,15 @@
               <w14:ligatures w14:val="standardContextual"/>
             </w:rPr>
           </w:pPr>
-          <w:hyperlink w:anchor="_Toc208410105" w:history="1">
+          <w:hyperlink w:anchor="_Toc209623339" w:history="1">
             <w:r>
               <w:rPr>
                 <w:rStyle w:val="Hyperlink"/>
                 <w:rFonts w:ascii="Times New Roman" w:hAnsi="Times New Roman" w:cs="Times New Roman"/>
-                <w:i/>
-                <w:noProof/>
-              </w:rPr>
-              <w:t>5.1.</w:t>
+                <w:b/>
+                <w:noProof/>
+              </w:rPr>
+              <w:t>4.</w:t>
             </w:r>
             <w:r>
               <w:rPr>
@@ -1544,10 +1566,10 @@
               <w:rPr>
                 <w:rStyle w:val="Hyperlink"/>
                 <w:rFonts w:ascii="Times New Roman" w:hAnsi="Times New Roman" w:cs="Times New Roman"/>
-                <w:i/>
-                <w:noProof/>
-              </w:rPr>
-              <w:t>Microcontrolador</w:t>
+                <w:b/>
+                <w:noProof/>
+              </w:rPr>
+              <w:t>FERRAMENTAS UTILIZADAS</w:t>
             </w:r>
             <w:r>
               <w:rPr>
@@ -1568,7 +1590,7 @@
                 <w:noProof/>
                 <w:webHidden/>
               </w:rPr>
-              <w:instrText xml:space="preserve"> PAGEREF _Toc208410105 \h </w:instrText>
+              <w:instrText xml:space="preserve"> PAGEREF _Toc209623339 \h </w:instrText>
             </w:r>
             <w:r>
               <w:rPr>
@@ -1604,7 +1626,7 @@
             <w:pStyle w:val="Sumrio2"/>
             <w:tabs>
               <w:tab w:val="left" w:pos="960"/>
-              <w:tab w:val="right" w:leader="dot" w:pos="8494"/>
+              <w:tab w:val="right" w:leader="dot" w:pos="3888"/>
             </w:tabs>
             <w:rPr>
               <w:rFonts w:eastAsiaTheme="minorEastAsia"/>
@@ -1616,7 +1638,7 @@
               <w14:ligatures w14:val="standardContextual"/>
             </w:rPr>
           </w:pPr>
-          <w:hyperlink w:anchor="_Toc208410106" w:history="1">
+          <w:hyperlink w:anchor="_Toc209623340" w:history="1">
             <w:r>
               <w:rPr>
                 <w:rStyle w:val="Hyperlink"/>
@@ -1624,7 +1646,7 @@
                 <w:i/>
                 <w:noProof/>
               </w:rPr>
-              <w:t>5.2.</w:t>
+              <w:t>4.1.</w:t>
             </w:r>
             <w:r>
               <w:rPr>
@@ -1645,7 +1667,7 @@
                 <w:i/>
                 <w:noProof/>
               </w:rPr>
-              <w:t>Sensores de Luminosidade</w:t>
+              <w:t>Microcontrolador</w:t>
             </w:r>
             <w:r>
               <w:rPr>
@@ -1666,7 +1688,7 @@
                 <w:noProof/>
                 <w:webHidden/>
               </w:rPr>
-              <w:instrText xml:space="preserve"> PAGEREF _Toc208410106 \h </w:instrText>
+              <w:instrText xml:space="preserve"> PAGEREF _Toc209623340 \h </w:instrText>
             </w:r>
             <w:r>
               <w:rPr>
@@ -1702,7 +1724,7 @@
             <w:pStyle w:val="Sumrio2"/>
             <w:tabs>
               <w:tab w:val="left" w:pos="960"/>
-              <w:tab w:val="right" w:leader="dot" w:pos="8494"/>
+              <w:tab w:val="right" w:leader="dot" w:pos="3888"/>
             </w:tabs>
             <w:rPr>
               <w:rFonts w:eastAsiaTheme="minorEastAsia"/>
@@ -1714,7 +1736,7 @@
               <w14:ligatures w14:val="standardContextual"/>
             </w:rPr>
           </w:pPr>
-          <w:hyperlink w:anchor="_Toc208410107" w:history="1">
+          <w:hyperlink w:anchor="_Toc209623341" w:history="1">
             <w:r>
               <w:rPr>
                 <w:rStyle w:val="Hyperlink"/>
@@ -1722,7 +1744,7 @@
                 <w:i/>
                 <w:noProof/>
               </w:rPr>
-              <w:t>5.3.</w:t>
+              <w:t>4.2.</w:t>
             </w:r>
             <w:r>
               <w:rPr>
@@ -1743,7 +1765,7 @@
                 <w:i/>
                 <w:noProof/>
               </w:rPr>
-              <w:t>Atuadores</w:t>
+              <w:t>Sensores de Luminosidade</w:t>
             </w:r>
             <w:r>
               <w:rPr>
@@ -1764,7 +1786,7 @@
                 <w:noProof/>
                 <w:webHidden/>
               </w:rPr>
-              <w:instrText xml:space="preserve"> PAGEREF _Toc208410107 \h </w:instrText>
+              <w:instrText xml:space="preserve"> PAGEREF _Toc209623341 \h </w:instrText>
             </w:r>
             <w:r>
               <w:rPr>
@@ -1800,7 +1822,7 @@
             <w:pStyle w:val="Sumrio2"/>
             <w:tabs>
               <w:tab w:val="left" w:pos="960"/>
-              <w:tab w:val="right" w:leader="dot" w:pos="8494"/>
+              <w:tab w:val="right" w:leader="dot" w:pos="3888"/>
             </w:tabs>
             <w:rPr>
               <w:rFonts w:eastAsiaTheme="minorEastAsia"/>
@@ -1812,14 +1834,15 @@
               <w14:ligatures w14:val="standardContextual"/>
             </w:rPr>
           </w:pPr>
-          <w:hyperlink w:anchor="_Toc208410108" w:history="1">
+          <w:hyperlink w:anchor="_Toc209623342" w:history="1">
             <w:r>
               <w:rPr>
                 <w:rStyle w:val="Hyperlink"/>
                 <w:rFonts w:ascii="Times New Roman" w:hAnsi="Times New Roman" w:cs="Times New Roman"/>
-                <w:noProof/>
-              </w:rPr>
-              <w:t>5.4.</w:t>
+                <w:i/>
+                <w:noProof/>
+              </w:rPr>
+              <w:t>4.3.</w:t>
             </w:r>
             <w:r>
               <w:rPr>
@@ -1840,7 +1863,7 @@
                 <w:i/>
                 <w:noProof/>
               </w:rPr>
-              <w:t>Módulos de Controle e Interface</w:t>
+              <w:t>Atuadores</w:t>
             </w:r>
             <w:r>
               <w:rPr>
@@ -1861,7 +1884,7 @@
                 <w:noProof/>
                 <w:webHidden/>
               </w:rPr>
-              <w:instrText xml:space="preserve"> PAGEREF _Toc208410108 \h </w:instrText>
+              <w:instrText xml:space="preserve"> PAGEREF _Toc209623342 \h </w:instrText>
             </w:r>
             <w:r>
               <w:rPr>
@@ -1897,7 +1920,7 @@
             <w:pStyle w:val="Sumrio2"/>
             <w:tabs>
               <w:tab w:val="left" w:pos="960"/>
-              <w:tab w:val="right" w:leader="dot" w:pos="8494"/>
+              <w:tab w:val="right" w:leader="dot" w:pos="3888"/>
             </w:tabs>
             <w:rPr>
               <w:rFonts w:eastAsiaTheme="minorEastAsia"/>
@@ -1909,14 +1932,14 @@
               <w14:ligatures w14:val="standardContextual"/>
             </w:rPr>
           </w:pPr>
-          <w:hyperlink w:anchor="_Toc208410109" w:history="1">
+          <w:hyperlink w:anchor="_Toc209623343" w:history="1">
             <w:r>
               <w:rPr>
                 <w:rStyle w:val="Hyperlink"/>
                 <w:rFonts w:ascii="Times New Roman" w:hAnsi="Times New Roman" w:cs="Times New Roman"/>
                 <w:noProof/>
               </w:rPr>
-              <w:t>5.5.</w:t>
+              <w:t>4.4.</w:t>
             </w:r>
             <w:r>
               <w:rPr>
@@ -1937,7 +1960,7 @@
                 <w:i/>
                 <w:noProof/>
               </w:rPr>
-              <w:t>Ferramentas de Desenvolvimento e Programação</w:t>
+              <w:t>Módulos de Controle e Interface</w:t>
             </w:r>
             <w:r>
               <w:rPr>
@@ -1958,7 +1981,7 @@
                 <w:noProof/>
                 <w:webHidden/>
               </w:rPr>
-              <w:instrText xml:space="preserve"> PAGEREF _Toc208410109 \h </w:instrText>
+              <w:instrText xml:space="preserve"> PAGEREF _Toc209623343 \h </w:instrText>
             </w:r>
             <w:r>
               <w:rPr>
@@ -1994,7 +2017,7 @@
             <w:pStyle w:val="Sumrio2"/>
             <w:tabs>
               <w:tab w:val="left" w:pos="960"/>
-              <w:tab w:val="right" w:leader="dot" w:pos="8494"/>
+              <w:tab w:val="right" w:leader="dot" w:pos="3888"/>
             </w:tabs>
             <w:rPr>
               <w:rFonts w:eastAsiaTheme="minorEastAsia"/>
@@ -2006,15 +2029,14 @@
               <w14:ligatures w14:val="standardContextual"/>
             </w:rPr>
           </w:pPr>
-          <w:hyperlink w:anchor="_Toc208410110" w:history="1">
+          <w:hyperlink w:anchor="_Toc209623344" w:history="1">
             <w:r>
               <w:rPr>
                 <w:rStyle w:val="Hyperlink"/>
                 <w:rFonts w:ascii="Times New Roman" w:hAnsi="Times New Roman" w:cs="Times New Roman"/>
-                <w:i/>
-                <w:noProof/>
-              </w:rPr>
-              <w:t>5.6.</w:t>
+                <w:noProof/>
+              </w:rPr>
+              <w:t>4.5.</w:t>
             </w:r>
             <w:r>
               <w:rPr>
@@ -2035,7 +2057,7 @@
                 <w:i/>
                 <w:noProof/>
               </w:rPr>
-              <w:t>Comunicação e Monitoramento (opcional)</w:t>
+              <w:t>Ferramentas de Desenvolvimento e Programação</w:t>
             </w:r>
             <w:r>
               <w:rPr>
@@ -2056,7 +2078,7 @@
                 <w:noProof/>
                 <w:webHidden/>
               </w:rPr>
-              <w:instrText xml:space="preserve"> PAGEREF _Toc208410110 \h </w:instrText>
+              <w:instrText xml:space="preserve"> PAGEREF _Toc209623344 \h </w:instrText>
             </w:r>
             <w:r>
               <w:rPr>
@@ -2089,10 +2111,10 @@
         </w:p>
         <w:p>
           <w:pPr>
-            <w:pStyle w:val="Sumrio1"/>
+            <w:pStyle w:val="Sumrio2"/>
             <w:tabs>
-              <w:tab w:val="left" w:pos="480"/>
-              <w:tab w:val="right" w:leader="dot" w:pos="8494"/>
+              <w:tab w:val="left" w:pos="960"/>
+              <w:tab w:val="right" w:leader="dot" w:pos="3888"/>
             </w:tabs>
             <w:rPr>
               <w:rFonts w:eastAsiaTheme="minorEastAsia"/>
@@ -2104,15 +2126,15 @@
               <w14:ligatures w14:val="standardContextual"/>
             </w:rPr>
           </w:pPr>
-          <w:hyperlink w:anchor="_Toc208410111" w:history="1">
+          <w:hyperlink w:anchor="_Toc209623345" w:history="1">
             <w:r>
               <w:rPr>
                 <w:rStyle w:val="Hyperlink"/>
                 <w:rFonts w:ascii="Times New Roman" w:hAnsi="Times New Roman" w:cs="Times New Roman"/>
-                <w:b/>
-                <w:noProof/>
-              </w:rPr>
-              <w:t>6.</w:t>
+                <w:i/>
+                <w:noProof/>
+              </w:rPr>
+              <w:t>4.6.</w:t>
             </w:r>
             <w:r>
               <w:rPr>
@@ -2130,10 +2152,10 @@
               <w:rPr>
                 <w:rStyle w:val="Hyperlink"/>
                 <w:rFonts w:ascii="Times New Roman" w:hAnsi="Times New Roman" w:cs="Times New Roman"/>
-                <w:b/>
-                <w:noProof/>
-              </w:rPr>
-              <w:t>SOLUÇÃO PROPOSTA</w:t>
+                <w:i/>
+                <w:noProof/>
+              </w:rPr>
+              <w:t>Comunicação e Monitoramento (opcional)</w:t>
             </w:r>
             <w:r>
               <w:rPr>
@@ -2154,7 +2176,7 @@
                 <w:noProof/>
                 <w:webHidden/>
               </w:rPr>
-              <w:instrText xml:space="preserve"> PAGEREF _Toc208410111 \h </w:instrText>
+              <w:instrText xml:space="preserve"> PAGEREF _Toc209623345 \h </w:instrText>
             </w:r>
             <w:r>
               <w:rPr>
@@ -2174,7 +2196,7 @@
                 <w:noProof/>
                 <w:webHidden/>
               </w:rPr>
-              <w:t>5</w:t>
+              <w:t>4</w:t>
             </w:r>
             <w:r>
               <w:rPr>
@@ -2187,10 +2209,10 @@
         </w:p>
         <w:p>
           <w:pPr>
-            <w:pStyle w:val="Sumrio2"/>
+            <w:pStyle w:val="Sumrio1"/>
             <w:tabs>
-              <w:tab w:val="left" w:pos="960"/>
-              <w:tab w:val="right" w:leader="dot" w:pos="8494"/>
+              <w:tab w:val="left" w:pos="480"/>
+              <w:tab w:val="right" w:leader="dot" w:pos="3888"/>
             </w:tabs>
             <w:rPr>
               <w:rFonts w:eastAsiaTheme="minorEastAsia"/>
@@ -2202,15 +2224,15 @@
               <w14:ligatures w14:val="standardContextual"/>
             </w:rPr>
           </w:pPr>
-          <w:hyperlink w:anchor="_Toc208410112" w:history="1">
+          <w:hyperlink w:anchor="_Toc209623346" w:history="1">
             <w:r>
               <w:rPr>
                 <w:rStyle w:val="Hyperlink"/>
                 <w:rFonts w:ascii="Times New Roman" w:hAnsi="Times New Roman" w:cs="Times New Roman"/>
-                <w:i/>
-                <w:noProof/>
-              </w:rPr>
-              <w:t>6.1.</w:t>
+                <w:b/>
+                <w:noProof/>
+              </w:rPr>
+              <w:t>5.</w:t>
             </w:r>
             <w:r>
               <w:rPr>
@@ -2228,10 +2250,10 @@
               <w:rPr>
                 <w:rStyle w:val="Hyperlink"/>
                 <w:rFonts w:ascii="Times New Roman" w:hAnsi="Times New Roman" w:cs="Times New Roman"/>
-                <w:i/>
-                <w:noProof/>
-              </w:rPr>
-              <w:t>8.1 Descrição do Sistema</w:t>
+                <w:b/>
+                <w:noProof/>
+              </w:rPr>
+              <w:t>SOLUÇÃO PROPOSTA</w:t>
             </w:r>
             <w:r>
               <w:rPr>
@@ -2252,7 +2274,7 @@
                 <w:noProof/>
                 <w:webHidden/>
               </w:rPr>
-              <w:instrText xml:space="preserve"> PAGEREF _Toc208410112 \h </w:instrText>
+              <w:instrText xml:space="preserve"> PAGEREF _Toc209623346 \h </w:instrText>
             </w:r>
             <w:r>
               <w:rPr>
@@ -2288,7 +2310,7 @@
             <w:pStyle w:val="Sumrio2"/>
             <w:tabs>
               <w:tab w:val="left" w:pos="960"/>
-              <w:tab w:val="right" w:leader="dot" w:pos="8494"/>
+              <w:tab w:val="right" w:leader="dot" w:pos="3888"/>
             </w:tabs>
             <w:rPr>
               <w:rFonts w:eastAsiaTheme="minorEastAsia"/>
@@ -2300,7 +2322,7 @@
               <w14:ligatures w14:val="standardContextual"/>
             </w:rPr>
           </w:pPr>
-          <w:hyperlink w:anchor="_Toc208410113" w:history="1">
+          <w:hyperlink w:anchor="_Toc209623347" w:history="1">
             <w:r>
               <w:rPr>
                 <w:rStyle w:val="Hyperlink"/>
@@ -2308,7 +2330,7 @@
                 <w:i/>
                 <w:noProof/>
               </w:rPr>
-              <w:t>6.1.1.</w:t>
+              <w:t>5.1.</w:t>
             </w:r>
             <w:r>
               <w:rPr>
@@ -2329,7 +2351,7 @@
                 <w:i/>
                 <w:noProof/>
               </w:rPr>
-              <w:t>Sensores de Luminosidade</w:t>
+              <w:t>Descrição do Sistema</w:t>
             </w:r>
             <w:r>
               <w:rPr>
@@ -2350,7 +2372,7 @@
                 <w:noProof/>
                 <w:webHidden/>
               </w:rPr>
-              <w:instrText xml:space="preserve"> PAGEREF _Toc208410113 \h </w:instrText>
+              <w:instrText xml:space="preserve"> PAGEREF _Toc209623347 \h </w:instrText>
             </w:r>
             <w:r>
               <w:rPr>
@@ -2386,7 +2408,7 @@
             <w:pStyle w:val="Sumrio2"/>
             <w:tabs>
               <w:tab w:val="left" w:pos="960"/>
-              <w:tab w:val="right" w:leader="dot" w:pos="8494"/>
+              <w:tab w:val="right" w:leader="dot" w:pos="3888"/>
             </w:tabs>
             <w:rPr>
               <w:rFonts w:eastAsiaTheme="minorEastAsia"/>
@@ -2398,7 +2420,7 @@
               <w14:ligatures w14:val="standardContextual"/>
             </w:rPr>
           </w:pPr>
-          <w:hyperlink w:anchor="_Toc208410114" w:history="1">
+          <w:hyperlink w:anchor="_Toc209623348" w:history="1">
             <w:r>
               <w:rPr>
                 <w:rStyle w:val="Hyperlink"/>
@@ -2406,7 +2428,7 @@
                 <w:i/>
                 <w:noProof/>
               </w:rPr>
-              <w:t>6.1.2.</w:t>
+              <w:t>5.1.1.</w:t>
             </w:r>
             <w:r>
               <w:rPr>
@@ -2427,7 +2449,7 @@
                 <w:i/>
                 <w:noProof/>
               </w:rPr>
-              <w:t>Microcontrolador</w:t>
+              <w:t>Sensores de Luminosidade</w:t>
             </w:r>
             <w:r>
               <w:rPr>
@@ -2448,7 +2470,7 @@
                 <w:noProof/>
                 <w:webHidden/>
               </w:rPr>
-              <w:instrText xml:space="preserve"> PAGEREF _Toc208410114 \h </w:instrText>
+              <w:instrText xml:space="preserve"> PAGEREF _Toc209623348 \h </w:instrText>
             </w:r>
             <w:r>
               <w:rPr>
@@ -2484,7 +2506,7 @@
             <w:pStyle w:val="Sumrio2"/>
             <w:tabs>
               <w:tab w:val="left" w:pos="960"/>
-              <w:tab w:val="right" w:leader="dot" w:pos="8494"/>
+              <w:tab w:val="right" w:leader="dot" w:pos="3888"/>
             </w:tabs>
             <w:rPr>
               <w:rFonts w:eastAsiaTheme="minorEastAsia"/>
@@ -2496,7 +2518,7 @@
               <w14:ligatures w14:val="standardContextual"/>
             </w:rPr>
           </w:pPr>
-          <w:hyperlink w:anchor="_Toc208410115" w:history="1">
+          <w:hyperlink w:anchor="_Toc209623349" w:history="1">
             <w:r>
               <w:rPr>
                 <w:rStyle w:val="Hyperlink"/>
@@ -2504,7 +2526,7 @@
                 <w:i/>
                 <w:noProof/>
               </w:rPr>
-              <w:t>6.1.3.</w:t>
+              <w:t>5.1.2.</w:t>
             </w:r>
             <w:r>
               <w:rPr>
@@ -2525,7 +2547,7 @@
                 <w:i/>
                 <w:noProof/>
               </w:rPr>
-              <w:t>Atuadores</w:t>
+              <w:t>Microcontrolador</w:t>
             </w:r>
             <w:r>
               <w:rPr>
@@ -2546,7 +2568,7 @@
                 <w:noProof/>
                 <w:webHidden/>
               </w:rPr>
-              <w:instrText xml:space="preserve"> PAGEREF _Toc208410115 \h </w:instrText>
+              <w:instrText xml:space="preserve"> PAGEREF _Toc209623349 \h </w:instrText>
             </w:r>
             <w:r>
               <w:rPr>
@@ -2582,7 +2604,7 @@
             <w:pStyle w:val="Sumrio2"/>
             <w:tabs>
               <w:tab w:val="left" w:pos="960"/>
-              <w:tab w:val="right" w:leader="dot" w:pos="8494"/>
+              <w:tab w:val="right" w:leader="dot" w:pos="3888"/>
             </w:tabs>
             <w:rPr>
               <w:rFonts w:eastAsiaTheme="minorEastAsia"/>
@@ -2594,7 +2616,7 @@
               <w14:ligatures w14:val="standardContextual"/>
             </w:rPr>
           </w:pPr>
-          <w:hyperlink w:anchor="_Toc208410116" w:history="1">
+          <w:hyperlink w:anchor="_Toc209623350" w:history="1">
             <w:r>
               <w:rPr>
                 <w:rStyle w:val="Hyperlink"/>
@@ -2602,7 +2624,7 @@
                 <w:i/>
                 <w:noProof/>
               </w:rPr>
-              <w:t>6.2.</w:t>
+              <w:t>5.1.3.</w:t>
             </w:r>
             <w:r>
               <w:rPr>
@@ -2623,7 +2645,7 @@
                 <w:i/>
                 <w:noProof/>
               </w:rPr>
-              <w:t>Funcionalidades do Sistema</w:t>
+              <w:t>Atuadores</w:t>
             </w:r>
             <w:r>
               <w:rPr>
@@ -2644,7 +2666,7 @@
                 <w:noProof/>
                 <w:webHidden/>
               </w:rPr>
-              <w:instrText xml:space="preserve"> PAGEREF _Toc208410116 \h </w:instrText>
+              <w:instrText xml:space="preserve"> PAGEREF _Toc209623350 \h </w:instrText>
             </w:r>
             <w:r>
               <w:rPr>
@@ -2680,7 +2702,7 @@
             <w:pStyle w:val="Sumrio2"/>
             <w:tabs>
               <w:tab w:val="left" w:pos="960"/>
-              <w:tab w:val="right" w:leader="dot" w:pos="8494"/>
+              <w:tab w:val="right" w:leader="dot" w:pos="3888"/>
             </w:tabs>
             <w:rPr>
               <w:rFonts w:eastAsiaTheme="minorEastAsia"/>
@@ -2692,7 +2714,7 @@
               <w14:ligatures w14:val="standardContextual"/>
             </w:rPr>
           </w:pPr>
-          <w:hyperlink w:anchor="_Toc208410117" w:history="1">
+          <w:hyperlink w:anchor="_Toc209623351" w:history="1">
             <w:r>
               <w:rPr>
                 <w:rStyle w:val="Hyperlink"/>
@@ -2700,7 +2722,7 @@
                 <w:i/>
                 <w:noProof/>
               </w:rPr>
-              <w:t>6.3.</w:t>
+              <w:t>5.2.</w:t>
             </w:r>
             <w:r>
               <w:rPr>
@@ -2721,7 +2743,7 @@
                 <w:i/>
                 <w:noProof/>
               </w:rPr>
-              <w:t>Benefícios Esperados</w:t>
+              <w:t>Funcionalidades do Sistema</w:t>
             </w:r>
             <w:r>
               <w:rPr>
@@ -2742,7 +2764,7 @@
                 <w:noProof/>
                 <w:webHidden/>
               </w:rPr>
-              <w:instrText xml:space="preserve"> PAGEREF _Toc208410117 \h </w:instrText>
+              <w:instrText xml:space="preserve"> PAGEREF _Toc209623351 \h </w:instrText>
             </w:r>
             <w:r>
               <w:rPr>
@@ -2775,10 +2797,10 @@
         </w:p>
         <w:p>
           <w:pPr>
-            <w:pStyle w:val="Sumrio1"/>
+            <w:pStyle w:val="Sumrio2"/>
             <w:tabs>
-              <w:tab w:val="left" w:pos="480"/>
-              <w:tab w:val="right" w:leader="dot" w:pos="8494"/>
+              <w:tab w:val="left" w:pos="960"/>
+              <w:tab w:val="right" w:leader="dot" w:pos="3888"/>
             </w:tabs>
             <w:rPr>
               <w:rFonts w:eastAsiaTheme="minorEastAsia"/>
@@ -2790,15 +2812,15 @@
               <w14:ligatures w14:val="standardContextual"/>
             </w:rPr>
           </w:pPr>
-          <w:hyperlink w:anchor="_Toc208410118" w:history="1">
+          <w:hyperlink w:anchor="_Toc209623352" w:history="1">
             <w:r>
               <w:rPr>
                 <w:rStyle w:val="Hyperlink"/>
                 <w:rFonts w:ascii="Times New Roman" w:hAnsi="Times New Roman" w:cs="Times New Roman"/>
-                <w:b/>
-                <w:noProof/>
-              </w:rPr>
-              <w:t>7.</w:t>
+                <w:i/>
+                <w:noProof/>
+              </w:rPr>
+              <w:t>5.3.</w:t>
             </w:r>
             <w:r>
               <w:rPr>
@@ -2816,10 +2838,10 @@
               <w:rPr>
                 <w:rStyle w:val="Hyperlink"/>
                 <w:rFonts w:ascii="Times New Roman" w:hAnsi="Times New Roman" w:cs="Times New Roman"/>
-                <w:b/>
-                <w:noProof/>
-              </w:rPr>
-              <w:t>3.4 REQUISITOS DE BANCO DE DADOS</w:t>
+                <w:i/>
+                <w:noProof/>
+              </w:rPr>
+              <w:t>Benefícios Esperados</w:t>
             </w:r>
             <w:r>
               <w:rPr>
@@ -2840,7 +2862,7 @@
                 <w:noProof/>
                 <w:webHidden/>
               </w:rPr>
-              <w:instrText xml:space="preserve"> PAGEREF _Toc208410118 \h </w:instrText>
+              <w:instrText xml:space="preserve"> PAGEREF _Toc209623352 \h </w:instrText>
             </w:r>
             <w:r>
               <w:rPr>
@@ -2860,7 +2882,7 @@
                 <w:noProof/>
                 <w:webHidden/>
               </w:rPr>
-              <w:t>6</w:t>
+              <w:t>5</w:t>
             </w:r>
             <w:r>
               <w:rPr>
@@ -2876,7 +2898,7 @@
             <w:pStyle w:val="Sumrio1"/>
             <w:tabs>
               <w:tab w:val="left" w:pos="480"/>
-              <w:tab w:val="right" w:leader="dot" w:pos="8494"/>
+              <w:tab w:val="right" w:leader="dot" w:pos="3888"/>
             </w:tabs>
             <w:rPr>
               <w:rFonts w:eastAsiaTheme="minorEastAsia"/>
@@ -2888,14 +2910,15 @@
               <w14:ligatures w14:val="standardContextual"/>
             </w:rPr>
           </w:pPr>
-          <w:hyperlink w:anchor="_Toc208410119" w:history="1">
+          <w:hyperlink w:anchor="_Toc209623353" w:history="1">
             <w:r>
               <w:rPr>
                 <w:rStyle w:val="Hyperlink"/>
                 <w:rFonts w:ascii="Times New Roman" w:hAnsi="Times New Roman" w:cs="Times New Roman"/>
-                <w:noProof/>
-              </w:rPr>
-              <w:t>8.</w:t>
+                <w:b/>
+                <w:noProof/>
+              </w:rPr>
+              <w:t>6.</w:t>
             </w:r>
             <w:r>
               <w:rPr>
@@ -2916,7 +2939,7 @@
                 <w:b/>
                 <w:noProof/>
               </w:rPr>
-              <w:t>ESTRUTURA DO CÓDIGO</w:t>
+              <w:t>METODOLOGIA</w:t>
             </w:r>
             <w:r>
               <w:rPr>
@@ -2937,7 +2960,7 @@
                 <w:noProof/>
                 <w:webHidden/>
               </w:rPr>
-              <w:instrText xml:space="preserve"> PAGEREF _Toc208410119 \h </w:instrText>
+              <w:instrText xml:space="preserve"> PAGEREF _Toc209623353 \h </w:instrText>
             </w:r>
             <w:r>
               <w:rPr>
@@ -2957,7 +2980,7 @@
                 <w:noProof/>
                 <w:webHidden/>
               </w:rPr>
-              <w:t>7</w:t>
+              <w:t>6</w:t>
             </w:r>
             <w:r>
               <w:rPr>
@@ -2970,10 +2993,10 @@
         </w:p>
         <w:p>
           <w:pPr>
-            <w:pStyle w:val="Sumrio1"/>
+            <w:pStyle w:val="Sumrio2"/>
             <w:tabs>
-              <w:tab w:val="left" w:pos="480"/>
-              <w:tab w:val="right" w:leader="dot" w:pos="8494"/>
+              <w:tab w:val="left" w:pos="960"/>
+              <w:tab w:val="right" w:leader="dot" w:pos="3888"/>
             </w:tabs>
             <w:rPr>
               <w:rFonts w:eastAsiaTheme="minorEastAsia"/>
@@ -2985,15 +3008,15 @@
               <w14:ligatures w14:val="standardContextual"/>
             </w:rPr>
           </w:pPr>
-          <w:hyperlink w:anchor="_Toc208410120" w:history="1">
+          <w:hyperlink w:anchor="_Toc209623354" w:history="1">
             <w:r>
               <w:rPr>
                 <w:rStyle w:val="Hyperlink"/>
                 <w:rFonts w:ascii="Times New Roman" w:hAnsi="Times New Roman" w:cs="Times New Roman"/>
-                <w:b/>
-                <w:noProof/>
-              </w:rPr>
-              <w:t>9.</w:t>
+                <w:i/>
+                <w:noProof/>
+              </w:rPr>
+              <w:t>6.1.</w:t>
             </w:r>
             <w:r>
               <w:rPr>
@@ -3011,10 +3034,10 @@
               <w:rPr>
                 <w:rStyle w:val="Hyperlink"/>
                 <w:rFonts w:ascii="Times New Roman" w:hAnsi="Times New Roman" w:cs="Times New Roman"/>
-                <w:b/>
-                <w:noProof/>
-              </w:rPr>
-              <w:t>MODELO FÍSICO E LÓGICO DA BASE DE DADOS</w:t>
+                <w:i/>
+                <w:noProof/>
+              </w:rPr>
+              <w:t>Kanban</w:t>
             </w:r>
             <w:r>
               <w:rPr>
@@ -3035,7 +3058,7 @@
                 <w:noProof/>
                 <w:webHidden/>
               </w:rPr>
-              <w:instrText xml:space="preserve"> PAGEREF _Toc208410120 \h </w:instrText>
+              <w:instrText xml:space="preserve"> PAGEREF _Toc209623354 \h </w:instrText>
             </w:r>
             <w:r>
               <w:rPr>
@@ -3055,7 +3078,7 @@
                 <w:noProof/>
                 <w:webHidden/>
               </w:rPr>
-              <w:t>8</w:t>
+              <w:t>6</w:t>
             </w:r>
             <w:r>
               <w:rPr>
@@ -3070,8 +3093,8 @@
           <w:pPr>
             <w:pStyle w:val="Sumrio1"/>
             <w:tabs>
-              <w:tab w:val="left" w:pos="720"/>
-              <w:tab w:val="right" w:leader="dot" w:pos="8494"/>
+              <w:tab w:val="left" w:pos="480"/>
+              <w:tab w:val="right" w:leader="dot" w:pos="3888"/>
             </w:tabs>
             <w:rPr>
               <w:rFonts w:eastAsiaTheme="minorEastAsia"/>
@@ -3083,14 +3106,15 @@
               <w14:ligatures w14:val="standardContextual"/>
             </w:rPr>
           </w:pPr>
-          <w:hyperlink w:anchor="_Toc208410121" w:history="1">
+          <w:hyperlink w:anchor="_Toc209623355" w:history="1">
             <w:r>
               <w:rPr>
                 <w:rStyle w:val="Hyperlink"/>
                 <w:rFonts w:ascii="Times New Roman" w:hAnsi="Times New Roman" w:cs="Times New Roman"/>
-                <w:noProof/>
-              </w:rPr>
-              <w:t>10.</w:t>
+                <w:b/>
+                <w:noProof/>
+              </w:rPr>
+              <w:t>7.</w:t>
             </w:r>
             <w:r>
               <w:rPr>
@@ -3111,7 +3135,7 @@
                 <w:b/>
                 <w:noProof/>
               </w:rPr>
-              <w:t>AVALIAÇÃO DE RISCO</w:t>
+              <w:t>Cronograma</w:t>
             </w:r>
             <w:r>
               <w:rPr>
@@ -3132,7 +3156,7 @@
                 <w:noProof/>
                 <w:webHidden/>
               </w:rPr>
-              <w:instrText xml:space="preserve"> PAGEREF _Toc208410121 \h </w:instrText>
+              <w:instrText xml:space="preserve"> PAGEREF _Toc209623355 \h </w:instrText>
             </w:r>
             <w:r>
               <w:rPr>
@@ -3152,7 +3176,7 @@
                 <w:noProof/>
                 <w:webHidden/>
               </w:rPr>
-              <w:t>9</w:t>
+              <w:t>6</w:t>
             </w:r>
             <w:r>
               <w:rPr>
@@ -3167,8 +3191,8 @@
           <w:pPr>
             <w:pStyle w:val="Sumrio1"/>
             <w:tabs>
-              <w:tab w:val="left" w:pos="720"/>
-              <w:tab w:val="right" w:leader="dot" w:pos="8494"/>
+              <w:tab w:val="left" w:pos="480"/>
+              <w:tab w:val="right" w:leader="dot" w:pos="3888"/>
             </w:tabs>
             <w:rPr>
               <w:rFonts w:eastAsiaTheme="minorEastAsia"/>
@@ -3180,7 +3204,7 @@
               <w14:ligatures w14:val="standardContextual"/>
             </w:rPr>
           </w:pPr>
-          <w:hyperlink w:anchor="_Toc208410122" w:history="1">
+          <w:hyperlink w:anchor="_Toc209623356" w:history="1">
             <w:r>
               <w:rPr>
                 <w:rStyle w:val="Hyperlink"/>
@@ -3188,7 +3212,7 @@
                 <w:b/>
                 <w:noProof/>
               </w:rPr>
-              <w:t>11.</w:t>
+              <w:t>8.</w:t>
             </w:r>
             <w:r>
               <w:rPr>
@@ -3209,7 +3233,7 @@
                 <w:b/>
                 <w:noProof/>
               </w:rPr>
-              <w:t>INTERFACE GRÁFICA</w:t>
+              <w:t>REQUISITOS DE BANCO DE DADO</w:t>
             </w:r>
             <w:r>
               <w:rPr>
@@ -3230,7 +3254,7 @@
                 <w:noProof/>
                 <w:webHidden/>
               </w:rPr>
-              <w:instrText xml:space="preserve"> PAGEREF _Toc208410122 \h </w:instrText>
+              <w:instrText xml:space="preserve"> PAGEREF _Toc209623356 \h </w:instrText>
             </w:r>
             <w:r>
               <w:rPr>
@@ -3250,7 +3274,7 @@
                 <w:noProof/>
                 <w:webHidden/>
               </w:rPr>
-              <w:t>10</w:t>
+              <w:t>7</w:t>
             </w:r>
             <w:r>
               <w:rPr>
@@ -3265,8 +3289,8 @@
           <w:pPr>
             <w:pStyle w:val="Sumrio1"/>
             <w:tabs>
-              <w:tab w:val="left" w:pos="720"/>
-              <w:tab w:val="right" w:leader="dot" w:pos="8494"/>
+              <w:tab w:val="left" w:pos="480"/>
+              <w:tab w:val="right" w:leader="dot" w:pos="3888"/>
             </w:tabs>
             <w:rPr>
               <w:rFonts w:eastAsiaTheme="minorEastAsia"/>
@@ -3278,15 +3302,14 @@
               <w14:ligatures w14:val="standardContextual"/>
             </w:rPr>
           </w:pPr>
-          <w:hyperlink w:anchor="_Toc208410123" w:history="1">
+          <w:hyperlink w:anchor="_Toc209623357" w:history="1">
             <w:r>
               <w:rPr>
                 <w:rStyle w:val="Hyperlink"/>
                 <w:rFonts w:ascii="Times New Roman" w:hAnsi="Times New Roman" w:cs="Times New Roman"/>
-                <w:b/>
-                <w:noProof/>
-              </w:rPr>
-              <w:t>12.</w:t>
+                <w:noProof/>
+              </w:rPr>
+              <w:t>9.</w:t>
             </w:r>
             <w:r>
               <w:rPr>
@@ -3307,6 +3330,397 @@
                 <w:b/>
                 <w:noProof/>
               </w:rPr>
+              <w:t>ESTRUTURA DO CÓDIGO</w:t>
+            </w:r>
+            <w:r>
+              <w:rPr>
+                <w:noProof/>
+                <w:webHidden/>
+              </w:rPr>
+              <w:tab/>
+            </w:r>
+            <w:r>
+              <w:rPr>
+                <w:noProof/>
+                <w:webHidden/>
+              </w:rPr>
+              <w:fldChar w:fldCharType="begin"/>
+            </w:r>
+            <w:r>
+              <w:rPr>
+                <w:noProof/>
+                <w:webHidden/>
+              </w:rPr>
+              <w:instrText xml:space="preserve"> PAGEREF _Toc209623357 \h </w:instrText>
+            </w:r>
+            <w:r>
+              <w:rPr>
+                <w:noProof/>
+                <w:webHidden/>
+              </w:rPr>
+            </w:r>
+            <w:r>
+              <w:rPr>
+                <w:noProof/>
+                <w:webHidden/>
+              </w:rPr>
+              <w:fldChar w:fldCharType="separate"/>
+            </w:r>
+            <w:r>
+              <w:rPr>
+                <w:noProof/>
+                <w:webHidden/>
+              </w:rPr>
+              <w:t>8</w:t>
+            </w:r>
+            <w:r>
+              <w:rPr>
+                <w:noProof/>
+                <w:webHidden/>
+              </w:rPr>
+              <w:fldChar w:fldCharType="end"/>
+            </w:r>
+          </w:hyperlink>
+        </w:p>
+        <w:p>
+          <w:pPr>
+            <w:pStyle w:val="Sumrio1"/>
+            <w:tabs>
+              <w:tab w:val="left" w:pos="720"/>
+              <w:tab w:val="right" w:leader="dot" w:pos="3888"/>
+            </w:tabs>
+            <w:rPr>
+              <w:rFonts w:eastAsiaTheme="minorEastAsia"/>
+              <w:noProof/>
+              <w:kern w:val="2"/>
+              <w:sz w:val="24"/>
+              <w:szCs w:val="24"/>
+              <w:lang w:eastAsia="pt-BR"/>
+              <w14:ligatures w14:val="standardContextual"/>
+            </w:rPr>
+          </w:pPr>
+          <w:hyperlink w:anchor="_Toc209623358" w:history="1">
+            <w:r>
+              <w:rPr>
+                <w:rStyle w:val="Hyperlink"/>
+                <w:rFonts w:ascii="Times New Roman" w:hAnsi="Times New Roman" w:cs="Times New Roman"/>
+                <w:b/>
+                <w:noProof/>
+              </w:rPr>
+              <w:t>10.</w:t>
+            </w:r>
+            <w:r>
+              <w:rPr>
+                <w:rFonts w:eastAsiaTheme="minorEastAsia"/>
+                <w:noProof/>
+                <w:kern w:val="2"/>
+                <w:sz w:val="24"/>
+                <w:szCs w:val="24"/>
+                <w:lang w:eastAsia="pt-BR"/>
+                <w14:ligatures w14:val="standardContextual"/>
+              </w:rPr>
+              <w:tab/>
+            </w:r>
+            <w:r>
+              <w:rPr>
+                <w:rStyle w:val="Hyperlink"/>
+                <w:rFonts w:ascii="Times New Roman" w:hAnsi="Times New Roman" w:cs="Times New Roman"/>
+                <w:b/>
+                <w:noProof/>
+              </w:rPr>
+              <w:t>MODELO FÍSICO E LÓGICO DA BASE DE DADOS</w:t>
+            </w:r>
+            <w:r>
+              <w:rPr>
+                <w:noProof/>
+                <w:webHidden/>
+              </w:rPr>
+              <w:tab/>
+            </w:r>
+            <w:r>
+              <w:rPr>
+                <w:noProof/>
+                <w:webHidden/>
+              </w:rPr>
+              <w:fldChar w:fldCharType="begin"/>
+            </w:r>
+            <w:r>
+              <w:rPr>
+                <w:noProof/>
+                <w:webHidden/>
+              </w:rPr>
+              <w:instrText xml:space="preserve"> PAGEREF _Toc209623358 \h </w:instrText>
+            </w:r>
+            <w:r>
+              <w:rPr>
+                <w:noProof/>
+                <w:webHidden/>
+              </w:rPr>
+            </w:r>
+            <w:r>
+              <w:rPr>
+                <w:noProof/>
+                <w:webHidden/>
+              </w:rPr>
+              <w:fldChar w:fldCharType="separate"/>
+            </w:r>
+            <w:r>
+              <w:rPr>
+                <w:noProof/>
+                <w:webHidden/>
+              </w:rPr>
+              <w:t>9</w:t>
+            </w:r>
+            <w:r>
+              <w:rPr>
+                <w:noProof/>
+                <w:webHidden/>
+              </w:rPr>
+              <w:fldChar w:fldCharType="end"/>
+            </w:r>
+          </w:hyperlink>
+        </w:p>
+        <w:p>
+          <w:pPr>
+            <w:pStyle w:val="Sumrio1"/>
+            <w:tabs>
+              <w:tab w:val="left" w:pos="720"/>
+              <w:tab w:val="right" w:leader="dot" w:pos="3888"/>
+            </w:tabs>
+            <w:rPr>
+              <w:rFonts w:eastAsiaTheme="minorEastAsia"/>
+              <w:noProof/>
+              <w:kern w:val="2"/>
+              <w:sz w:val="24"/>
+              <w:szCs w:val="24"/>
+              <w:lang w:eastAsia="pt-BR"/>
+              <w14:ligatures w14:val="standardContextual"/>
+            </w:rPr>
+          </w:pPr>
+          <w:hyperlink w:anchor="_Toc209623359" w:history="1">
+            <w:r>
+              <w:rPr>
+                <w:rStyle w:val="Hyperlink"/>
+                <w:rFonts w:ascii="Times New Roman" w:hAnsi="Times New Roman" w:cs="Times New Roman"/>
+                <w:noProof/>
+              </w:rPr>
+              <w:t>11.</w:t>
+            </w:r>
+            <w:r>
+              <w:rPr>
+                <w:rFonts w:eastAsiaTheme="minorEastAsia"/>
+                <w:noProof/>
+                <w:kern w:val="2"/>
+                <w:sz w:val="24"/>
+                <w:szCs w:val="24"/>
+                <w:lang w:eastAsia="pt-BR"/>
+                <w14:ligatures w14:val="standardContextual"/>
+              </w:rPr>
+              <w:tab/>
+            </w:r>
+            <w:r>
+              <w:rPr>
+                <w:rStyle w:val="Hyperlink"/>
+                <w:rFonts w:ascii="Times New Roman" w:hAnsi="Times New Roman" w:cs="Times New Roman"/>
+                <w:b/>
+                <w:noProof/>
+              </w:rPr>
+              <w:t>AVALIAÇÃO DE RISCO</w:t>
+            </w:r>
+            <w:r>
+              <w:rPr>
+                <w:noProof/>
+                <w:webHidden/>
+              </w:rPr>
+              <w:tab/>
+            </w:r>
+            <w:r>
+              <w:rPr>
+                <w:noProof/>
+                <w:webHidden/>
+              </w:rPr>
+              <w:fldChar w:fldCharType="begin"/>
+            </w:r>
+            <w:r>
+              <w:rPr>
+                <w:noProof/>
+                <w:webHidden/>
+              </w:rPr>
+              <w:instrText xml:space="preserve"> PAGEREF _Toc209623359 \h </w:instrText>
+            </w:r>
+            <w:r>
+              <w:rPr>
+                <w:noProof/>
+                <w:webHidden/>
+              </w:rPr>
+            </w:r>
+            <w:r>
+              <w:rPr>
+                <w:noProof/>
+                <w:webHidden/>
+              </w:rPr>
+              <w:fldChar w:fldCharType="separate"/>
+            </w:r>
+            <w:r>
+              <w:rPr>
+                <w:noProof/>
+                <w:webHidden/>
+              </w:rPr>
+              <w:t>10</w:t>
+            </w:r>
+            <w:r>
+              <w:rPr>
+                <w:noProof/>
+                <w:webHidden/>
+              </w:rPr>
+              <w:fldChar w:fldCharType="end"/>
+            </w:r>
+          </w:hyperlink>
+        </w:p>
+        <w:p>
+          <w:pPr>
+            <w:pStyle w:val="Sumrio1"/>
+            <w:tabs>
+              <w:tab w:val="left" w:pos="720"/>
+              <w:tab w:val="right" w:leader="dot" w:pos="3888"/>
+            </w:tabs>
+            <w:rPr>
+              <w:rFonts w:eastAsiaTheme="minorEastAsia"/>
+              <w:noProof/>
+              <w:kern w:val="2"/>
+              <w:sz w:val="24"/>
+              <w:szCs w:val="24"/>
+              <w:lang w:eastAsia="pt-BR"/>
+              <w14:ligatures w14:val="standardContextual"/>
+            </w:rPr>
+          </w:pPr>
+          <w:hyperlink w:anchor="_Toc209623360" w:history="1">
+            <w:r>
+              <w:rPr>
+                <w:rStyle w:val="Hyperlink"/>
+                <w:rFonts w:ascii="Times New Roman" w:hAnsi="Times New Roman" w:cs="Times New Roman"/>
+                <w:b/>
+                <w:noProof/>
+              </w:rPr>
+              <w:t>12.</w:t>
+            </w:r>
+            <w:r>
+              <w:rPr>
+                <w:rFonts w:eastAsiaTheme="minorEastAsia"/>
+                <w:noProof/>
+                <w:kern w:val="2"/>
+                <w:sz w:val="24"/>
+                <w:szCs w:val="24"/>
+                <w:lang w:eastAsia="pt-BR"/>
+                <w14:ligatures w14:val="standardContextual"/>
+              </w:rPr>
+              <w:tab/>
+            </w:r>
+            <w:r>
+              <w:rPr>
+                <w:rStyle w:val="Hyperlink"/>
+                <w:rFonts w:ascii="Times New Roman" w:hAnsi="Times New Roman" w:cs="Times New Roman"/>
+                <w:b/>
+                <w:noProof/>
+              </w:rPr>
+              <w:t>INTERFACE GRÁFICA</w:t>
+            </w:r>
+            <w:r>
+              <w:rPr>
+                <w:noProof/>
+                <w:webHidden/>
+              </w:rPr>
+              <w:tab/>
+            </w:r>
+            <w:r>
+              <w:rPr>
+                <w:noProof/>
+                <w:webHidden/>
+              </w:rPr>
+              <w:fldChar w:fldCharType="begin"/>
+            </w:r>
+            <w:r>
+              <w:rPr>
+                <w:noProof/>
+                <w:webHidden/>
+              </w:rPr>
+              <w:instrText xml:space="preserve"> PAGEREF _Toc209623360 \h </w:instrText>
+            </w:r>
+            <w:r>
+              <w:rPr>
+                <w:noProof/>
+                <w:webHidden/>
+              </w:rPr>
+            </w:r>
+            <w:r>
+              <w:rPr>
+                <w:noProof/>
+                <w:webHidden/>
+              </w:rPr>
+              <w:fldChar w:fldCharType="separate"/>
+            </w:r>
+            <w:r>
+              <w:rPr>
+                <w:noProof/>
+                <w:webHidden/>
+              </w:rPr>
+              <w:t>11</w:t>
+            </w:r>
+            <w:r>
+              <w:rPr>
+                <w:noProof/>
+                <w:webHidden/>
+              </w:rPr>
+              <w:fldChar w:fldCharType="end"/>
+            </w:r>
+          </w:hyperlink>
+        </w:p>
+        <w:p>
+          <w:pPr>
+            <w:pStyle w:val="Sumrio1"/>
+            <w:tabs>
+              <w:tab w:val="left" w:pos="720"/>
+              <w:tab w:val="right" w:leader="dot" w:pos="3888"/>
+            </w:tabs>
+            <w:rPr>
+              <w:rFonts w:eastAsiaTheme="minorEastAsia"/>
+              <w:noProof/>
+              <w:kern w:val="2"/>
+              <w:sz w:val="24"/>
+              <w:szCs w:val="24"/>
+              <w:lang w:eastAsia="pt-BR"/>
+              <w14:ligatures w14:val="standardContextual"/>
+            </w:rPr>
+          </w:pPr>
+          <w:hyperlink w:anchor="_Toc209623361" w:history="1">
+            <w:r>
+              <w:rPr>
+                <w:rStyle w:val="Hyperlink"/>
+                <w:rFonts w:ascii="Times New Roman" w:hAnsi="Times New Roman" w:cs="Times New Roman"/>
+                <w:b/>
+                <w:noProof/>
+              </w:rPr>
+              <w:t>13.</w:t>
+            </w:r>
+            <w:r>
+              <w:rPr>
+                <w:rFonts w:eastAsiaTheme="minorEastAsia"/>
+                <w:noProof/>
+                <w:kern w:val="2"/>
+                <w:sz w:val="24"/>
+                <w:szCs w:val="24"/>
+                <w:lang w:eastAsia="pt-BR"/>
+                <w14:ligatures w14:val="standardContextual"/>
+              </w:rPr>
+              <w:tab/>
+            </w:r>
+            <w:r>
+              <w:rPr>
+                <w:rStyle w:val="Hyperlink"/>
+                <w:rFonts w:ascii="Times New Roman" w:hAnsi="Times New Roman" w:cs="Times New Roman"/>
+                <w:b/>
+                <w:noProof/>
+              </w:rPr>
               <w:t>CONCLUSÃO</w:t>
             </w:r>
             <w:r>
@@ -3328,7 +3742,7 @@
                 <w:noProof/>
                 <w:webHidden/>
               </w:rPr>
-              <w:instrText xml:space="preserve"> PAGEREF _Toc208410123 \h </w:instrText>
+              <w:instrText xml:space="preserve"> PAGEREF _Toc209623361 \h </w:instrText>
             </w:r>
             <w:r>
               <w:rPr>
@@ -3348,7 +3762,7 @@
                 <w:noProof/>
                 <w:webHidden/>
               </w:rPr>
-              <w:t>11</w:t>
+              <w:t>12</w:t>
             </w:r>
             <w:r>
               <w:rPr>
@@ -3365,10 +3779,10 @@
               <w:rFonts w:ascii="Times New Roman" w:hAnsi="Times New Roman" w:cs="Times New Roman"/>
             </w:rPr>
             <w:sectPr>
-              <w:footerReference w:type="default" r:id="rId8"/>
+              <w:type w:val="continuous"/>
               <w:pgSz w:w="11906" w:h="16838"/>
               <w:pgMar w:top="1417" w:right="1701" w:bottom="1417" w:left="1701" w:header="708" w:footer="708" w:gutter="0"/>
-              <w:cols w:space="708"/>
+              <w:cols w:num="2" w:space="708"/>
               <w:docGrid w:linePitch="360"/>
             </w:sectPr>
           </w:pPr>
@@ -3389,6 +3803,22 @@
           <w:rFonts w:ascii="Times New Roman" w:hAnsi="Times New Roman" w:cs="Times New Roman"/>
           <w:sz w:val="24"/>
         </w:rPr>
+        <w:sectPr>
+          <w:footerReference w:type="default" r:id="rId9"/>
+          <w:pgSz w:w="11906" w:h="16838"/>
+          <w:pgMar w:top="1417" w:right="1701" w:bottom="1417" w:left="1701" w:header="708" w:footer="708" w:gutter="0"/>
+          <w:pgNumType w:start="1"/>
+          <w:cols w:space="708"/>
+          <w:docGrid w:linePitch="360"/>
+        </w:sectPr>
+      </w:pPr>
+    </w:p>
+    <w:p>
+      <w:pPr>
+        <w:rPr>
+          <w:rFonts w:ascii="Times New Roman" w:hAnsi="Times New Roman" w:cs="Times New Roman"/>
+          <w:sz w:val="24"/>
+        </w:rPr>
       </w:pPr>
     </w:p>
     <w:p>
@@ -3406,7 +3836,7 @@
           <w:szCs w:val="24"/>
         </w:rPr>
       </w:pPr>
-      <w:bookmarkStart w:id="0" w:name="_Toc208410094"/>
+      <w:bookmarkStart w:id="0" w:name="_Toc209623328"/>
       <w:r>
         <w:rPr>
           <w:rFonts w:ascii="Times New Roman" w:hAnsi="Times New Roman" w:cs="Times New Roman"/>
@@ -3699,7 +4129,7 @@
           <w:szCs w:val="24"/>
         </w:rPr>
       </w:pPr>
-      <w:bookmarkStart w:id="1" w:name="_Toc208410096"/>
+      <w:bookmarkStart w:id="1" w:name="_Toc209623329"/>
       <w:r>
         <w:rPr>
           <w:rFonts w:ascii="Times New Roman" w:hAnsi="Times New Roman" w:cs="Times New Roman"/>
@@ -3728,6 +4158,7 @@
           <w:szCs w:val="24"/>
         </w:rPr>
       </w:pPr>
+      <w:bookmarkStart w:id="2" w:name="_Toc209623330"/>
       <w:r>
         <w:rPr>
           <w:rFonts w:ascii="Times New Roman" w:hAnsi="Times New Roman" w:cs="Times New Roman"/>
@@ -3738,6 +4169,7 @@
         </w:rPr>
         <w:t>Módulo de Agendamento Online</w:t>
       </w:r>
+      <w:bookmarkEnd w:id="2"/>
     </w:p>
     <w:p>
       <w:pPr>
@@ -3856,6 +4288,7 @@
           <w:sz w:val="24"/>
           <w:szCs w:val="24"/>
         </w:rPr>
+        <w:lastRenderedPageBreak/>
         <w:t>RF05 – O sistema deve gerar relatórios de ocupação das turmas para professores e equipe de gestão.</w:t>
       </w:r>
     </w:p>
@@ -3874,6 +4307,7 @@
           <w:szCs w:val="24"/>
         </w:rPr>
       </w:pPr>
+      <w:bookmarkStart w:id="3" w:name="_Toc209623331"/>
       <w:r>
         <w:rPr>
           <w:rFonts w:ascii="Times New Roman" w:hAnsi="Times New Roman" w:cs="Times New Roman"/>
@@ -3882,9 +4316,9 @@
           <w:sz w:val="24"/>
           <w:szCs w:val="24"/>
         </w:rPr>
-        <w:lastRenderedPageBreak/>
         <w:t>Módulo de Controle de Acesso</w:t>
       </w:r>
+      <w:bookmarkEnd w:id="3"/>
     </w:p>
     <w:p>
       <w:pPr>
@@ -4021,6 +4455,7 @@
           <w:szCs w:val="24"/>
         </w:rPr>
       </w:pPr>
+      <w:bookmarkStart w:id="4" w:name="_Toc209623332"/>
       <w:r>
         <w:rPr>
           <w:rFonts w:ascii="Times New Roman" w:hAnsi="Times New Roman" w:cs="Times New Roman"/>
@@ -4031,6 +4466,7 @@
         </w:rPr>
         <w:t>Módulo de Comunicação</w:t>
       </w:r>
+      <w:bookmarkEnd w:id="4"/>
     </w:p>
     <w:p>
       <w:pPr>
@@ -4191,6 +4627,7 @@
           <w:szCs w:val="24"/>
         </w:rPr>
       </w:pPr>
+      <w:bookmarkStart w:id="5" w:name="_Toc209623333"/>
       <w:r>
         <w:rPr>
           <w:rFonts w:ascii="Times New Roman" w:hAnsi="Times New Roman" w:cs="Times New Roman"/>
@@ -4201,6 +4638,7 @@
         </w:rPr>
         <w:t>Painel Administrativo</w:t>
       </w:r>
+      <w:bookmarkEnd w:id="5"/>
     </w:p>
     <w:p>
       <w:pPr>
@@ -4355,7 +4793,7 @@
           <w:szCs w:val="24"/>
         </w:rPr>
       </w:pPr>
-      <w:bookmarkStart w:id="2" w:name="_Toc208410099"/>
+      <w:bookmarkStart w:id="6" w:name="_Toc209623334"/>
       <w:r>
         <w:rPr>
           <w:rFonts w:ascii="Times New Roman" w:hAnsi="Times New Roman" w:cs="Times New Roman"/>
@@ -4367,7 +4805,7 @@
         <w:lastRenderedPageBreak/>
         <w:t>ANÁLISE DO PROBLEMA</w:t>
       </w:r>
-      <w:bookmarkEnd w:id="2"/>
+      <w:bookmarkEnd w:id="6"/>
     </w:p>
     <w:p>
       <w:pPr>
@@ -4410,7 +4848,7 @@
           <w:szCs w:val="24"/>
         </w:rPr>
       </w:pPr>
-      <w:bookmarkStart w:id="3" w:name="_Toc208410100"/>
+      <w:bookmarkStart w:id="7" w:name="_Toc209623335"/>
       <w:r>
         <w:rPr>
           <w:rFonts w:ascii="Times New Roman" w:hAnsi="Times New Roman" w:cs="Times New Roman"/>
@@ -4421,7 +4859,7 @@
         </w:rPr>
         <w:t>Variação da intensidade luminosa</w:t>
       </w:r>
-      <w:bookmarkEnd w:id="3"/>
+      <w:bookmarkEnd w:id="7"/>
     </w:p>
     <w:p>
       <w:pPr>
@@ -4474,7 +4912,7 @@
           <w:szCs w:val="24"/>
         </w:rPr>
       </w:pPr>
-      <w:bookmarkStart w:id="4" w:name="_Toc208410101"/>
+      <w:bookmarkStart w:id="8" w:name="_Toc209623336"/>
       <w:r>
         <w:rPr>
           <w:rFonts w:ascii="Times New Roman" w:hAnsi="Times New Roman" w:cs="Times New Roman"/>
@@ -4485,7 +4923,7 @@
         </w:rPr>
         <w:t>Ausência de qualquer controle de luminosidade</w:t>
       </w:r>
-      <w:bookmarkEnd w:id="4"/>
+      <w:bookmarkEnd w:id="8"/>
     </w:p>
     <w:p>
       <w:pPr>
@@ -4516,7 +4954,7 @@
           <w:rFonts w:ascii="Times New Roman" w:hAnsi="Times New Roman" w:cs="Times New Roman"/>
         </w:rPr>
       </w:pPr>
-      <w:bookmarkStart w:id="5" w:name="_Toc208410102"/>
+      <w:bookmarkStart w:id="9" w:name="_Toc209623337"/>
       <w:r>
         <w:rPr>
           <w:rFonts w:ascii="Times New Roman" w:hAnsi="Times New Roman" w:cs="Times New Roman"/>
@@ -4527,7 +4965,7 @@
         </w:rPr>
         <w:t>Impacto no conforto e produtividade</w:t>
       </w:r>
-      <w:bookmarkEnd w:id="5"/>
+      <w:bookmarkEnd w:id="9"/>
     </w:p>
     <w:p>
       <w:pPr>
@@ -4558,7 +4996,7 @@
           <w:rFonts w:ascii="Times New Roman" w:hAnsi="Times New Roman" w:cs="Times New Roman"/>
         </w:rPr>
       </w:pPr>
-      <w:bookmarkStart w:id="6" w:name="_Toc208410103"/>
+      <w:bookmarkStart w:id="10" w:name="_Toc209623338"/>
       <w:r>
         <w:rPr>
           <w:rFonts w:ascii="Times New Roman" w:hAnsi="Times New Roman" w:cs="Times New Roman"/>
@@ -4569,7 +5007,7 @@
         </w:rPr>
         <w:t>Oportunidade para solução baseada em IoT</w:t>
       </w:r>
-      <w:bookmarkEnd w:id="6"/>
+      <w:bookmarkEnd w:id="10"/>
     </w:p>
     <w:p>
       <w:pPr>
@@ -4646,7 +5084,7 @@
           <w:szCs w:val="24"/>
         </w:rPr>
       </w:pPr>
-      <w:bookmarkStart w:id="7" w:name="_Toc208410104"/>
+      <w:bookmarkStart w:id="11" w:name="_Toc209623339"/>
       <w:r>
         <w:rPr>
           <w:rFonts w:ascii="Times New Roman" w:hAnsi="Times New Roman" w:cs="Times New Roman"/>
@@ -4656,21 +5094,31 @@
           <w:szCs w:val="24"/>
         </w:rPr>
         <w:lastRenderedPageBreak/>
-        <w:t>FERRAMENTAS E TECNOLOGIAS</w:t>
-      </w:r>
-      <w:bookmarkEnd w:id="7"/>
-    </w:p>
-    <w:p>
-      <w:pPr>
-        <w:rPr>
-          <w:rFonts w:ascii="Times New Roman" w:hAnsi="Times New Roman" w:cs="Times New Roman"/>
-        </w:rPr>
-      </w:pPr>
-      <w:r>
-        <w:rPr>
-          <w:rFonts w:ascii="Times New Roman" w:hAnsi="Times New Roman" w:cs="Times New Roman"/>
-        </w:rPr>
-        <w:t>Para a implementação da cortina automática baseada em IoT, serão utilizados os seguintes componentes e ferramentas, que possibilitam a automação, monitoramento e controle do sistema de forma eficiente:</w:t>
+        <w:t>FERRAMENTAS</w:t>
+      </w:r>
+      <w:r>
+        <w:rPr>
+          <w:rFonts w:ascii="Times New Roman" w:hAnsi="Times New Roman" w:cs="Times New Roman"/>
+          <w:b/>
+          <w:color w:val="auto"/>
+          <w:sz w:val="24"/>
+          <w:szCs w:val="24"/>
+        </w:rPr>
+        <w:t xml:space="preserve"> UTILIZADAS</w:t>
+      </w:r>
+      <w:bookmarkEnd w:id="11"/>
+    </w:p>
+    <w:p>
+      <w:pPr>
+        <w:rPr>
+          <w:rFonts w:ascii="Times New Roman" w:hAnsi="Times New Roman" w:cs="Times New Roman"/>
+        </w:rPr>
+      </w:pPr>
+      <w:r>
+        <w:rPr>
+          <w:rFonts w:ascii="Times New Roman" w:hAnsi="Times New Roman" w:cs="Times New Roman"/>
+        </w:rPr>
+        <w:t>Para o desenvolvimento do projeto foram utilizadas diferentes ferramentas digitais, que auxiliaram desde a organização do trabalho até o versionamento do código e a produção de materiais de apoio. A seguir, descrevem-se cada uma delas e suas funções no processo:</w:t>
       </w:r>
     </w:p>
     <w:p>
@@ -4688,7 +5136,7 @@
           <w:szCs w:val="24"/>
         </w:rPr>
       </w:pPr>
-      <w:bookmarkStart w:id="8" w:name="_Toc208410105"/>
+      <w:proofErr w:type="spellStart"/>
       <w:r>
         <w:rPr>
           <w:rFonts w:ascii="Times New Roman" w:hAnsi="Times New Roman" w:cs="Times New Roman"/>
@@ -4697,9 +5145,310 @@
           <w:sz w:val="24"/>
           <w:szCs w:val="24"/>
         </w:rPr>
-        <w:t>Microcontrolador</w:t>
-      </w:r>
-      <w:bookmarkEnd w:id="8"/>
+        <w:t>Trelllo</w:t>
+      </w:r>
+      <w:proofErr w:type="spellEnd"/>
+      <w:r>
+        <w:rPr>
+          <w:rFonts w:ascii="Times New Roman" w:hAnsi="Times New Roman" w:cs="Times New Roman"/>
+          <w:i/>
+          <w:color w:val="auto"/>
+          <w:sz w:val="24"/>
+          <w:szCs w:val="24"/>
+        </w:rPr>
+        <w:t>:</w:t>
+      </w:r>
+    </w:p>
+    <w:p>
+      <w:pPr>
+        <w:ind w:left="360"/>
+        <w:rPr>
+          <w:rFonts w:ascii="Times New Roman" w:hAnsi="Times New Roman" w:cs="Times New Roman"/>
+        </w:rPr>
+      </w:pPr>
+      <w:r>
+        <w:rPr>
+          <w:rFonts w:ascii="Times New Roman" w:hAnsi="Times New Roman" w:cs="Times New Roman"/>
+        </w:rPr>
+        <w:t xml:space="preserve">O </w:t>
+      </w:r>
+      <w:proofErr w:type="spellStart"/>
+      <w:r>
+        <w:rPr>
+          <w:rFonts w:ascii="Times New Roman" w:hAnsi="Times New Roman" w:cs="Times New Roman"/>
+        </w:rPr>
+        <w:t>Trello</w:t>
+      </w:r>
+      <w:proofErr w:type="spellEnd"/>
+      <w:r>
+        <w:rPr>
+          <w:rFonts w:ascii="Times New Roman" w:hAnsi="Times New Roman" w:cs="Times New Roman"/>
+        </w:rPr>
+        <w:t xml:space="preserve"> é uma ferramenta de gestão visual baseada no método Kanban. Ele permite a criação de quadros, listas e cartões que representam atividades, possibilitando organizar tarefas por etapas, prazos e responsáveis. No projeto, foi utilizado para acompanhar o progresso das entregas e garantir maior controle sobre o fluxo de trabalho.</w:t>
+      </w:r>
+    </w:p>
+    <w:p>
+      <w:pPr>
+        <w:pStyle w:val="Ttulo2"/>
+        <w:numPr>
+          <w:ilvl w:val="1"/>
+          <w:numId w:val="4"/>
+        </w:numPr>
+        <w:rPr>
+          <w:rFonts w:ascii="Times New Roman" w:hAnsi="Times New Roman" w:cs="Times New Roman"/>
+          <w:i/>
+          <w:color w:val="auto"/>
+          <w:sz w:val="24"/>
+          <w:szCs w:val="24"/>
+        </w:rPr>
+      </w:pPr>
+      <w:r>
+        <w:rPr>
+          <w:rFonts w:ascii="Times New Roman" w:hAnsi="Times New Roman" w:cs="Times New Roman"/>
+          <w:i/>
+          <w:color w:val="auto"/>
+          <w:sz w:val="24"/>
+          <w:szCs w:val="24"/>
+        </w:rPr>
+        <w:t>GitHub</w:t>
+      </w:r>
+    </w:p>
+    <w:p>
+      <w:pPr>
+        <w:ind w:left="360"/>
+        <w:rPr>
+          <w:rFonts w:ascii="Times New Roman" w:hAnsi="Times New Roman" w:cs="Times New Roman"/>
+        </w:rPr>
+      </w:pPr>
+      <w:r>
+        <w:rPr>
+          <w:rFonts w:ascii="Times New Roman" w:hAnsi="Times New Roman" w:cs="Times New Roman"/>
+        </w:rPr>
+        <w:t xml:space="preserve">O GitHub é uma plataforma online voltada para hospedagem e versionamento de código. Ele fornece repositórios remotos que armazenam o projeto de forma segura e organizada, além de oferecer recursos de colaboração, como </w:t>
+      </w:r>
+      <w:proofErr w:type="spellStart"/>
+      <w:r>
+        <w:rPr>
+          <w:rFonts w:ascii="Times New Roman" w:hAnsi="Times New Roman" w:cs="Times New Roman"/>
+        </w:rPr>
+        <w:t>pull</w:t>
+      </w:r>
+      <w:proofErr w:type="spellEnd"/>
+      <w:r>
+        <w:rPr>
+          <w:rFonts w:ascii="Times New Roman" w:hAnsi="Times New Roman" w:cs="Times New Roman"/>
+        </w:rPr>
+        <w:t xml:space="preserve"> </w:t>
+      </w:r>
+      <w:proofErr w:type="spellStart"/>
+      <w:r>
+        <w:rPr>
+          <w:rFonts w:ascii="Times New Roman" w:hAnsi="Times New Roman" w:cs="Times New Roman"/>
+        </w:rPr>
+        <w:t>requests</w:t>
+      </w:r>
+      <w:proofErr w:type="spellEnd"/>
+      <w:r>
+        <w:rPr>
+          <w:rFonts w:ascii="Times New Roman" w:hAnsi="Times New Roman" w:cs="Times New Roman"/>
+        </w:rPr>
+        <w:t xml:space="preserve"> e histórico de alterações. Foi essencial para centralizar os arquivos e permitir que diferentes integrantes da equipe pudessem contribuir de maneira integrada.</w:t>
+      </w:r>
+    </w:p>
+    <w:p>
+      <w:pPr>
+        <w:pStyle w:val="Ttulo2"/>
+        <w:numPr>
+          <w:ilvl w:val="1"/>
+          <w:numId w:val="4"/>
+        </w:numPr>
+        <w:rPr>
+          <w:rFonts w:ascii="Times New Roman" w:hAnsi="Times New Roman" w:cs="Times New Roman"/>
+          <w:i/>
+          <w:color w:val="auto"/>
+          <w:sz w:val="24"/>
+          <w:szCs w:val="24"/>
+        </w:rPr>
+      </w:pPr>
+      <w:r>
+        <w:rPr>
+          <w:rFonts w:ascii="Times New Roman" w:hAnsi="Times New Roman" w:cs="Times New Roman"/>
+          <w:i/>
+          <w:color w:val="auto"/>
+          <w:sz w:val="24"/>
+          <w:szCs w:val="24"/>
+        </w:rPr>
+        <w:t>GIT</w:t>
+      </w:r>
+    </w:p>
+    <w:p>
+      <w:pPr>
+        <w:ind w:left="360"/>
+        <w:rPr>
+          <w:rFonts w:ascii="Times New Roman" w:hAnsi="Times New Roman" w:cs="Times New Roman"/>
+        </w:rPr>
+      </w:pPr>
+      <w:r>
+        <w:rPr>
+          <w:rFonts w:ascii="Times New Roman" w:hAnsi="Times New Roman" w:cs="Times New Roman"/>
+        </w:rPr>
+        <w:t xml:space="preserve">O </w:t>
+      </w:r>
+      <w:proofErr w:type="spellStart"/>
+      <w:r>
+        <w:rPr>
+          <w:rFonts w:ascii="Times New Roman" w:hAnsi="Times New Roman" w:cs="Times New Roman"/>
+        </w:rPr>
+        <w:t>Git</w:t>
+      </w:r>
+      <w:proofErr w:type="spellEnd"/>
+      <w:r>
+        <w:rPr>
+          <w:rFonts w:ascii="Times New Roman" w:hAnsi="Times New Roman" w:cs="Times New Roman"/>
+        </w:rPr>
+        <w:t xml:space="preserve"> é um sistema de controle de versão distribuído que possibilita acompanhar modificações realizadas no código-fonte, criar ramificações (</w:t>
+      </w:r>
+      <w:proofErr w:type="spellStart"/>
+      <w:r>
+        <w:rPr>
+          <w:rFonts w:ascii="Times New Roman" w:hAnsi="Times New Roman" w:cs="Times New Roman"/>
+        </w:rPr>
+        <w:t>branches</w:t>
+      </w:r>
+      <w:proofErr w:type="spellEnd"/>
+      <w:r>
+        <w:rPr>
+          <w:rFonts w:ascii="Times New Roman" w:hAnsi="Times New Roman" w:cs="Times New Roman"/>
+        </w:rPr>
+        <w:t>) e manter histórico detalhado de alterações. Ele foi utilizado em conjunto com o GitHub, estabelecendo a conexão entre o repositório remoto e a máquina local, garantindo sincronização e rastreabilidade do desenvolvimento.</w:t>
+      </w:r>
+    </w:p>
+    <w:p>
+      <w:pPr>
+        <w:pStyle w:val="Ttulo2"/>
+        <w:numPr>
+          <w:ilvl w:val="1"/>
+          <w:numId w:val="4"/>
+        </w:numPr>
+        <w:rPr>
+          <w:rFonts w:ascii="Times New Roman" w:hAnsi="Times New Roman" w:cs="Times New Roman"/>
+          <w:i/>
+          <w:color w:val="auto"/>
+          <w:sz w:val="24"/>
+          <w:szCs w:val="24"/>
+        </w:rPr>
+      </w:pPr>
+      <w:proofErr w:type="spellStart"/>
+      <w:r>
+        <w:rPr>
+          <w:rFonts w:ascii="Times New Roman" w:hAnsi="Times New Roman" w:cs="Times New Roman"/>
+          <w:i/>
+          <w:color w:val="auto"/>
+          <w:sz w:val="24"/>
+          <w:szCs w:val="24"/>
+        </w:rPr>
+        <w:t>Obisdian</w:t>
+      </w:r>
+      <w:proofErr w:type="spellEnd"/>
+    </w:p>
+    <w:p>
+      <w:pPr>
+        <w:ind w:left="360"/>
+        <w:rPr>
+          <w:rFonts w:ascii="Times New Roman" w:hAnsi="Times New Roman" w:cs="Times New Roman"/>
+        </w:rPr>
+      </w:pPr>
+      <w:r>
+        <w:rPr>
+          <w:rFonts w:ascii="Times New Roman" w:hAnsi="Times New Roman" w:cs="Times New Roman"/>
+        </w:rPr>
+        <w:t xml:space="preserve">O </w:t>
+      </w:r>
+      <w:proofErr w:type="spellStart"/>
+      <w:r>
+        <w:rPr>
+          <w:rFonts w:ascii="Times New Roman" w:hAnsi="Times New Roman" w:cs="Times New Roman"/>
+        </w:rPr>
+        <w:t>Obsidian</w:t>
+      </w:r>
+      <w:proofErr w:type="spellEnd"/>
+      <w:r>
+        <w:rPr>
+          <w:rFonts w:ascii="Times New Roman" w:hAnsi="Times New Roman" w:cs="Times New Roman"/>
+        </w:rPr>
+        <w:t xml:space="preserve"> é uma ferramenta de anotações e organização de ideias que utiliza arquivos em </w:t>
+      </w:r>
+      <w:proofErr w:type="spellStart"/>
+      <w:r>
+        <w:rPr>
+          <w:rFonts w:ascii="Times New Roman" w:hAnsi="Times New Roman" w:cs="Times New Roman"/>
+        </w:rPr>
+        <w:t>Markdown</w:t>
+      </w:r>
+      <w:proofErr w:type="spellEnd"/>
+      <w:r>
+        <w:rPr>
+          <w:rFonts w:ascii="Times New Roman" w:hAnsi="Times New Roman" w:cs="Times New Roman"/>
+        </w:rPr>
+        <w:t>. Sua principal vantagem é a criação de conexões entre notas, permitindo estruturar melhor requisitos e conceitos do projeto. Foi utilizado na fase inicial para documentar o escopo, levantar requisitos e estruturar a base conceitual do trabalho.</w:t>
+      </w:r>
+    </w:p>
+    <w:p>
+      <w:pPr>
+        <w:pStyle w:val="Ttulo2"/>
+        <w:numPr>
+          <w:ilvl w:val="1"/>
+          <w:numId w:val="4"/>
+        </w:numPr>
+        <w:rPr>
+          <w:rFonts w:ascii="Times New Roman" w:hAnsi="Times New Roman" w:cs="Times New Roman"/>
+          <w:i/>
+          <w:color w:val="auto"/>
+          <w:sz w:val="24"/>
+          <w:szCs w:val="24"/>
+        </w:rPr>
+      </w:pPr>
+      <w:r>
+        <w:rPr>
+          <w:rFonts w:ascii="Times New Roman" w:hAnsi="Times New Roman" w:cs="Times New Roman"/>
+          <w:i/>
+          <w:color w:val="auto"/>
+          <w:sz w:val="24"/>
+          <w:szCs w:val="24"/>
+        </w:rPr>
+        <w:t>Canvas</w:t>
+      </w:r>
+    </w:p>
+    <w:p>
+      <w:pPr>
+        <w:ind w:left="360"/>
+        <w:rPr>
+          <w:rFonts w:ascii="Times New Roman" w:hAnsi="Times New Roman" w:cs="Times New Roman"/>
+        </w:rPr>
+      </w:pPr>
+      <w:r>
+        <w:rPr>
+          <w:rFonts w:ascii="Times New Roman" w:hAnsi="Times New Roman" w:cs="Times New Roman"/>
+        </w:rPr>
+        <w:t xml:space="preserve">O </w:t>
+      </w:r>
+      <w:r>
+        <w:rPr>
+          <w:rFonts w:ascii="Times New Roman" w:hAnsi="Times New Roman" w:cs="Times New Roman"/>
+        </w:rPr>
+        <w:t>Canvas</w:t>
+      </w:r>
+      <w:r>
+        <w:rPr>
+          <w:rFonts w:ascii="Times New Roman" w:hAnsi="Times New Roman" w:cs="Times New Roman"/>
+        </w:rPr>
+        <w:t xml:space="preserve"> é uma plataforma online de design gráfico que possibilita criar apresentações, diagramas e materiais visuais de maneira prática. No projeto, foi utilizado para elaborar representações gráficas das ideias debatidas, facilitando a comunicação entre os membros da equipe e permitindo uma visualização rápida de funcionalidades planejadas.</w:t>
+      </w:r>
+    </w:p>
+    <w:p>
+      <w:pPr>
+        <w:ind w:left="708"/>
+      </w:pPr>
     </w:p>
     <w:p>
       <w:pPr>
@@ -4716,9 +5465,86 @@
         <w:rPr>
           <w:rFonts w:ascii="Times New Roman" w:hAnsi="Times New Roman" w:cs="Times New Roman"/>
         </w:rPr>
-        <w:t>ESP32 ou Arduino Uno: responsável pelo processamento dos dados recebidos dos sensores e pelo acionamento dos atuadores. O ESP32 é recomendado caso seja necessária conectividade Wi-Fi ou Bluetooth para futuras expansões do projeto.</w:t>
-      </w:r>
-    </w:p>
+        <w:br w:type="page"/>
+      </w:r>
+    </w:p>
+    <w:p>
+      <w:pPr>
+        <w:pStyle w:val="Ttulo1"/>
+        <w:numPr>
+          <w:ilvl w:val="0"/>
+          <w:numId w:val="4"/>
+        </w:numPr>
+        <w:rPr>
+          <w:rFonts w:ascii="Times New Roman" w:hAnsi="Times New Roman" w:cs="Times New Roman"/>
+          <w:b/>
+          <w:color w:val="auto"/>
+          <w:sz w:val="24"/>
+          <w:szCs w:val="24"/>
+        </w:rPr>
+      </w:pPr>
+      <w:bookmarkStart w:id="12" w:name="_Toc209623346"/>
+      <w:r>
+        <w:rPr>
+          <w:rFonts w:ascii="Times New Roman" w:hAnsi="Times New Roman" w:cs="Times New Roman"/>
+          <w:b/>
+          <w:color w:val="auto"/>
+          <w:sz w:val="24"/>
+          <w:szCs w:val="24"/>
+        </w:rPr>
+        <w:lastRenderedPageBreak/>
+        <w:t>SOLUÇÃO PROPOSTA</w:t>
+      </w:r>
+      <w:bookmarkEnd w:id="12"/>
+    </w:p>
+    <w:p>
+      <w:pPr>
+        <w:pStyle w:val="PargrafodaLista"/>
+        <w:numPr>
+          <w:ilvl w:val="0"/>
+          <w:numId w:val="10"/>
+        </w:numPr>
+        <w:rPr>
+          <w:rFonts w:ascii="Times New Roman" w:hAnsi="Times New Roman" w:cs="Times New Roman"/>
+        </w:rPr>
+      </w:pPr>
+      <w:r>
+        <w:rPr>
+          <w:rFonts w:ascii="Times New Roman" w:hAnsi="Times New Roman" w:cs="Times New Roman"/>
+        </w:rPr>
+        <w:br w:type="page"/>
+      </w:r>
+    </w:p>
+    <w:p>
+      <w:pPr>
+        <w:pStyle w:val="Ttulo1"/>
+        <w:numPr>
+          <w:ilvl w:val="0"/>
+          <w:numId w:val="4"/>
+        </w:numPr>
+        <w:rPr>
+          <w:rFonts w:ascii="Times New Roman" w:hAnsi="Times New Roman" w:cs="Times New Roman"/>
+          <w:b/>
+          <w:color w:val="auto"/>
+          <w:sz w:val="24"/>
+          <w:szCs w:val="24"/>
+        </w:rPr>
+      </w:pPr>
+      <w:bookmarkStart w:id="13" w:name="_Toc209623353"/>
+      <w:r>
+        <w:rPr>
+          <w:rFonts w:ascii="Times New Roman" w:hAnsi="Times New Roman" w:cs="Times New Roman"/>
+          <w:b/>
+          <w:color w:val="auto"/>
+          <w:sz w:val="24"/>
+          <w:szCs w:val="24"/>
+        </w:rPr>
+        <w:lastRenderedPageBreak/>
+        <w:t>METODOLOGIA</w:t>
+      </w:r>
+      <w:bookmarkEnd w:id="13"/>
+    </w:p>
+    <w:p/>
     <w:p>
       <w:pPr>
         <w:pStyle w:val="Ttulo2"/>
@@ -4734,7 +5560,7 @@
           <w:szCs w:val="24"/>
         </w:rPr>
       </w:pPr>
-      <w:bookmarkStart w:id="9" w:name="_Toc208410106"/>
+      <w:bookmarkStart w:id="14" w:name="_Toc209623354"/>
       <w:r>
         <w:rPr>
           <w:rFonts w:ascii="Times New Roman" w:hAnsi="Times New Roman" w:cs="Times New Roman"/>
@@ -4743,16 +5569,38 @@
           <w:sz w:val="24"/>
           <w:szCs w:val="24"/>
         </w:rPr>
-        <w:t>Sensores de Luminosidade</w:t>
-      </w:r>
-      <w:bookmarkEnd w:id="9"/>
+        <w:t>Kanban</w:t>
+      </w:r>
+      <w:bookmarkEnd w:id="14"/>
+    </w:p>
+    <w:p>
+      <w:pPr>
+        <w:ind w:left="360"/>
+        <w:rPr>
+          <w:rFonts w:ascii="Times New Roman" w:hAnsi="Times New Roman" w:cs="Times New Roman"/>
+        </w:rPr>
+      </w:pPr>
+      <w:r>
+        <w:rPr>
+          <w:rFonts w:ascii="Times New Roman" w:hAnsi="Times New Roman" w:cs="Times New Roman"/>
+        </w:rPr>
+        <w:t>Kanban é uma metodologia ágil de gestão visual que tem como objetivo otimizar o fluxo de trabalho e aumentar a eficiência das equipes. Sua base está em um quadro dividido em colunas, que representam as etapas do processo (por exemplo: A Fazer, Em Andamento, Concluído). As tarefas são representadas por cartões que se movem entre essas colunas, permitindo visibilidade clara do progresso, identificação de gargalos e melhor priorização. Essa abordagem favorece a entrega contínua, transparência e adaptação rápida às mudanças.</w:t>
+      </w:r>
+    </w:p>
+    <w:p>
+      <w:pPr>
+        <w:ind w:left="360"/>
+        <w:rPr>
+          <w:rFonts w:ascii="Times New Roman" w:hAnsi="Times New Roman" w:cs="Times New Roman"/>
+        </w:rPr>
+      </w:pPr>
     </w:p>
     <w:p>
       <w:pPr>
         <w:pStyle w:val="PargrafodaLista"/>
         <w:numPr>
           <w:ilvl w:val="0"/>
-          <w:numId w:val="10"/>
+          <w:numId w:val="18"/>
         </w:numPr>
         <w:rPr>
           <w:rFonts w:ascii="Times New Roman" w:hAnsi="Times New Roman" w:cs="Times New Roman"/>
@@ -4760,352 +5608,40 @@
       </w:pPr>
       <w:r>
         <w:rPr>
-          <w:rFonts w:ascii="Times New Roman" w:hAnsi="Times New Roman" w:cs="Times New Roman"/>
-        </w:rPr>
-        <w:t xml:space="preserve">LDR (Light </w:t>
-      </w:r>
-      <w:proofErr w:type="spellStart"/>
-      <w:r>
-        <w:rPr>
-          <w:rFonts w:ascii="Times New Roman" w:hAnsi="Times New Roman" w:cs="Times New Roman"/>
-        </w:rPr>
-        <w:t>Dependent</w:t>
-      </w:r>
-      <w:proofErr w:type="spellEnd"/>
-      <w:r>
-        <w:rPr>
-          <w:rFonts w:ascii="Times New Roman" w:hAnsi="Times New Roman" w:cs="Times New Roman"/>
-        </w:rPr>
-        <w:t xml:space="preserve"> Resistor): sensor capaz de detectar variações de intensidade luminosa no ambiente.</w:t>
-      </w:r>
-    </w:p>
-    <w:p>
-      <w:pPr>
-        <w:pStyle w:val="PargrafodaLista"/>
-        <w:numPr>
-          <w:ilvl w:val="0"/>
-          <w:numId w:val="10"/>
-        </w:numPr>
-        <w:rPr>
-          <w:rFonts w:ascii="Times New Roman" w:hAnsi="Times New Roman" w:cs="Times New Roman"/>
-        </w:rPr>
-      </w:pPr>
-      <w:r>
-        <w:rPr>
-          <w:rFonts w:ascii="Times New Roman" w:hAnsi="Times New Roman" w:cs="Times New Roman"/>
-        </w:rPr>
-        <w:t>O sensor será utilizado para medir a luminosidade em tempo real e enviar os dados ao microcontrolador.</w:t>
-      </w:r>
-    </w:p>
-    <w:p>
-      <w:pPr>
-        <w:pStyle w:val="Ttulo2"/>
-        <w:numPr>
-          <w:ilvl w:val="1"/>
-          <w:numId w:val="4"/>
-        </w:numPr>
-        <w:rPr>
-          <w:rFonts w:ascii="Times New Roman" w:hAnsi="Times New Roman" w:cs="Times New Roman"/>
+          <w:rFonts w:ascii="Times New Roman" w:eastAsiaTheme="majorEastAsia" w:hAnsi="Times New Roman" w:cs="Times New Roman"/>
           <w:i/>
-          <w:color w:val="auto"/>
-          <w:sz w:val="24"/>
-          <w:szCs w:val="24"/>
-        </w:rPr>
-      </w:pPr>
-      <w:bookmarkStart w:id="10" w:name="_Toc208410107"/>
-      <w:r>
-        <w:rPr>
-          <w:rFonts w:ascii="Times New Roman" w:hAnsi="Times New Roman" w:cs="Times New Roman"/>
-          <w:i/>
-          <w:color w:val="auto"/>
-          <w:sz w:val="24"/>
-          <w:szCs w:val="24"/>
-        </w:rPr>
-        <w:t>Atuadores</w:t>
-      </w:r>
-      <w:bookmarkEnd w:id="10"/>
-    </w:p>
-    <w:p>
-      <w:pPr>
-        <w:pStyle w:val="PargrafodaLista"/>
-        <w:numPr>
-          <w:ilvl w:val="0"/>
-          <w:numId w:val="10"/>
-        </w:numPr>
-        <w:rPr>
-          <w:rFonts w:ascii="Times New Roman" w:hAnsi="Times New Roman" w:cs="Times New Roman"/>
-        </w:rPr>
-      </w:pPr>
-      <w:r>
-        <w:rPr>
-          <w:rFonts w:ascii="Times New Roman" w:hAnsi="Times New Roman" w:cs="Times New Roman"/>
-        </w:rPr>
-        <w:t xml:space="preserve">Motor de passo (Step Motor) </w:t>
-      </w:r>
-      <w:proofErr w:type="gramStart"/>
-      <w:r>
-        <w:rPr>
-          <w:rFonts w:ascii="Times New Roman" w:hAnsi="Times New Roman" w:cs="Times New Roman"/>
-        </w:rPr>
-        <w:t>ou Motor</w:t>
-      </w:r>
-      <w:proofErr w:type="gramEnd"/>
-      <w:r>
-        <w:rPr>
-          <w:rFonts w:ascii="Times New Roman" w:hAnsi="Times New Roman" w:cs="Times New Roman"/>
-        </w:rPr>
-        <w:t xml:space="preserve"> DC com Driver: utilizado para abrir e fechar a cortina de forma automática, com precisão no controle do movimento.</w:t>
-      </w:r>
-    </w:p>
-    <w:p>
-      <w:pPr>
-        <w:pStyle w:val="Ttulo2"/>
-        <w:numPr>
-          <w:ilvl w:val="1"/>
-          <w:numId w:val="4"/>
-        </w:numPr>
-        <w:rPr>
-          <w:rFonts w:ascii="Times New Roman" w:hAnsi="Times New Roman" w:cs="Times New Roman"/>
-        </w:rPr>
-      </w:pPr>
-      <w:bookmarkStart w:id="11" w:name="_Toc208410108"/>
-      <w:r>
-        <w:rPr>
-          <w:rFonts w:ascii="Times New Roman" w:hAnsi="Times New Roman" w:cs="Times New Roman"/>
-          <w:i/>
-          <w:color w:val="auto"/>
-          <w:sz w:val="24"/>
-          <w:szCs w:val="24"/>
-        </w:rPr>
-        <w:t>Módulos de Controle e Interface</w:t>
-      </w:r>
-      <w:bookmarkEnd w:id="11"/>
-    </w:p>
-    <w:p>
-      <w:pPr>
-        <w:pStyle w:val="PargrafodaLista"/>
-        <w:numPr>
-          <w:ilvl w:val="0"/>
-          <w:numId w:val="10"/>
-        </w:numPr>
-        <w:rPr>
-          <w:rFonts w:ascii="Times New Roman" w:hAnsi="Times New Roman" w:cs="Times New Roman"/>
-        </w:rPr>
-      </w:pPr>
-      <w:r>
-        <w:rPr>
-          <w:rFonts w:ascii="Times New Roman" w:hAnsi="Times New Roman" w:cs="Times New Roman"/>
-        </w:rPr>
-        <w:t>Driver de motor (L298N ou similar): permite o controle seguro do motor pelo microcontrolador, fornecendo corrente adequada.</w:t>
-      </w:r>
-    </w:p>
-    <w:p>
-      <w:pPr>
-        <w:pStyle w:val="PargrafodaLista"/>
-        <w:numPr>
-          <w:ilvl w:val="0"/>
-          <w:numId w:val="10"/>
-        </w:numPr>
-        <w:rPr>
-          <w:rFonts w:ascii="Times New Roman" w:hAnsi="Times New Roman" w:cs="Times New Roman"/>
-        </w:rPr>
-      </w:pPr>
-      <w:r>
-        <w:rPr>
-          <w:rFonts w:ascii="Times New Roman" w:hAnsi="Times New Roman" w:cs="Times New Roman"/>
-        </w:rPr>
-        <w:t>Botões ou interface manual opcional: possibilita acionamento da cortina de forma manual, caso seja necessário.</w:t>
-      </w:r>
-    </w:p>
-    <w:p>
-      <w:pPr>
-        <w:pStyle w:val="Ttulo2"/>
-        <w:numPr>
-          <w:ilvl w:val="1"/>
-          <w:numId w:val="4"/>
-        </w:numPr>
-        <w:rPr>
-          <w:rFonts w:ascii="Times New Roman" w:hAnsi="Times New Roman" w:cs="Times New Roman"/>
-        </w:rPr>
-      </w:pPr>
-      <w:bookmarkStart w:id="12" w:name="_Toc208410109"/>
-      <w:r>
-        <w:rPr>
-          <w:rFonts w:ascii="Times New Roman" w:hAnsi="Times New Roman" w:cs="Times New Roman"/>
-          <w:i/>
-          <w:color w:val="auto"/>
-          <w:sz w:val="24"/>
-          <w:szCs w:val="24"/>
-        </w:rPr>
-        <w:t>Ferramentas de Desenvolvimento e Programação</w:t>
-      </w:r>
-      <w:bookmarkEnd w:id="12"/>
-    </w:p>
-    <w:p>
-      <w:pPr>
-        <w:pStyle w:val="PargrafodaLista"/>
-        <w:numPr>
-          <w:ilvl w:val="0"/>
-          <w:numId w:val="10"/>
-        </w:numPr>
-        <w:rPr>
-          <w:rFonts w:ascii="Times New Roman" w:hAnsi="Times New Roman" w:cs="Times New Roman"/>
-        </w:rPr>
-      </w:pPr>
-      <w:r>
-        <w:rPr>
-          <w:rFonts w:ascii="Times New Roman" w:hAnsi="Times New Roman" w:cs="Times New Roman"/>
-        </w:rPr>
-        <w:t xml:space="preserve">IDE Arduino ou </w:t>
-      </w:r>
-      <w:proofErr w:type="spellStart"/>
-      <w:r>
-        <w:rPr>
-          <w:rFonts w:ascii="Times New Roman" w:hAnsi="Times New Roman" w:cs="Times New Roman"/>
-        </w:rPr>
-        <w:t>PlatformIO</w:t>
-      </w:r>
-      <w:proofErr w:type="spellEnd"/>
-      <w:r>
-        <w:rPr>
-          <w:rFonts w:ascii="Times New Roman" w:hAnsi="Times New Roman" w:cs="Times New Roman"/>
-        </w:rPr>
-        <w:t>: ambiente de programação para escrita, compilação e upload do código no microcontrolador.</w:t>
-      </w:r>
-    </w:p>
-    <w:p>
-      <w:pPr>
-        <w:pStyle w:val="PargrafodaLista"/>
-        <w:numPr>
-          <w:ilvl w:val="0"/>
-          <w:numId w:val="10"/>
-        </w:numPr>
-        <w:rPr>
-          <w:rFonts w:ascii="Times New Roman" w:hAnsi="Times New Roman" w:cs="Times New Roman"/>
-        </w:rPr>
-      </w:pPr>
-      <w:r>
-        <w:rPr>
-          <w:rFonts w:ascii="Times New Roman" w:hAnsi="Times New Roman" w:cs="Times New Roman"/>
-        </w:rPr>
-        <w:t>Linguagem C/C++: utilizada para programação do microcontrolador e integração com sensores e atuadores.</w:t>
-      </w:r>
-    </w:p>
-    <w:p>
-      <w:pPr>
-        <w:pStyle w:val="Ttulo2"/>
-        <w:numPr>
-          <w:ilvl w:val="1"/>
-          <w:numId w:val="4"/>
-        </w:numPr>
-        <w:rPr>
-          <w:rFonts w:ascii="Times New Roman" w:hAnsi="Times New Roman" w:cs="Times New Roman"/>
-          <w:i/>
-          <w:color w:val="auto"/>
-          <w:sz w:val="24"/>
-          <w:szCs w:val="24"/>
-        </w:rPr>
-      </w:pPr>
-      <w:bookmarkStart w:id="13" w:name="_Toc208410110"/>
-      <w:r>
-        <w:rPr>
-          <w:rFonts w:ascii="Times New Roman" w:hAnsi="Times New Roman" w:cs="Times New Roman"/>
-          <w:i/>
-          <w:color w:val="auto"/>
-          <w:sz w:val="24"/>
-          <w:szCs w:val="24"/>
-        </w:rPr>
-        <w:t>Comunicação e Monitoramento (opcional)</w:t>
-      </w:r>
-      <w:bookmarkEnd w:id="13"/>
-    </w:p>
-    <w:p>
-      <w:pPr>
-        <w:pStyle w:val="PargrafodaLista"/>
-        <w:numPr>
-          <w:ilvl w:val="0"/>
-          <w:numId w:val="10"/>
-        </w:numPr>
-        <w:rPr>
-          <w:rFonts w:ascii="Times New Roman" w:hAnsi="Times New Roman" w:cs="Times New Roman"/>
-        </w:rPr>
-      </w:pPr>
-      <w:r>
-        <w:rPr>
-          <w:rFonts w:ascii="Times New Roman" w:hAnsi="Times New Roman" w:cs="Times New Roman"/>
-        </w:rPr>
-        <w:t>Wi-Fi ou Bluetooth (ESP32): permite a futura implementação de controle remoto ou monitoramento via aplicativo ou dashboard online.</w:t>
-      </w:r>
-    </w:p>
-    <w:p>
-      <w:pPr>
-        <w:pStyle w:val="PargrafodaLista"/>
-        <w:numPr>
-          <w:ilvl w:val="0"/>
-          <w:numId w:val="10"/>
-        </w:numPr>
-        <w:rPr>
-          <w:rFonts w:ascii="Times New Roman" w:hAnsi="Times New Roman" w:cs="Times New Roman"/>
-        </w:rPr>
-      </w:pPr>
-      <w:r>
-        <w:rPr>
-          <w:rFonts w:ascii="Times New Roman" w:hAnsi="Times New Roman" w:cs="Times New Roman"/>
-        </w:rPr>
-        <w:t xml:space="preserve">Plataformas IoT (opcional): como </w:t>
-      </w:r>
-      <w:proofErr w:type="spellStart"/>
-      <w:r>
-        <w:rPr>
-          <w:rFonts w:ascii="Times New Roman" w:hAnsi="Times New Roman" w:cs="Times New Roman"/>
-        </w:rPr>
-        <w:t>Blynk</w:t>
-      </w:r>
-      <w:proofErr w:type="spellEnd"/>
-      <w:r>
-        <w:rPr>
-          <w:rFonts w:ascii="Times New Roman" w:hAnsi="Times New Roman" w:cs="Times New Roman"/>
-        </w:rPr>
-        <w:t xml:space="preserve"> ou </w:t>
-      </w:r>
-      <w:proofErr w:type="spellStart"/>
-      <w:r>
-        <w:rPr>
-          <w:rFonts w:ascii="Times New Roman" w:hAnsi="Times New Roman" w:cs="Times New Roman"/>
-        </w:rPr>
-        <w:t>ThingSpeak</w:t>
-      </w:r>
-      <w:proofErr w:type="spellEnd"/>
-      <w:r>
-        <w:rPr>
-          <w:rFonts w:ascii="Times New Roman" w:hAnsi="Times New Roman" w:cs="Times New Roman"/>
-        </w:rPr>
-        <w:t>, para registro e visualização de dados de luminosidade em tempo real.</w:t>
-      </w:r>
-    </w:p>
-    <w:p>
-      <w:pPr>
-        <w:pStyle w:val="PargrafodaLista"/>
-        <w:numPr>
-          <w:ilvl w:val="0"/>
-          <w:numId w:val="10"/>
-        </w:numPr>
-        <w:rPr>
-          <w:rFonts w:ascii="Times New Roman" w:hAnsi="Times New Roman" w:cs="Times New Roman"/>
-        </w:rPr>
-      </w:pPr>
-      <w:r>
-        <w:rPr>
-          <w:rFonts w:ascii="Times New Roman" w:hAnsi="Times New Roman" w:cs="Times New Roman"/>
-        </w:rPr>
-        <w:t>Essas ferramentas e componentes permitem a construção de um sistema autônomo, inteligente e expansível, alinhado com os princípios de IoT, garantindo conforto visual aos usuários e facilitando o aprendizado prático dos conceitos de automação e conectividade.</w:t>
-      </w:r>
-      <w:r>
-        <w:rPr>
-          <w:rFonts w:ascii="Times New Roman" w:hAnsi="Times New Roman" w:cs="Times New Roman"/>
-        </w:rPr>
-        <w:br w:type="page"/>
-      </w:r>
+          <w:sz w:val="24"/>
+          <w:szCs w:val="24"/>
+        </w:rPr>
+        <w:t>Critérios de Seleção</w:t>
+      </w:r>
+      <w:r>
+        <w:rPr>
+          <w:rFonts w:ascii="Times New Roman" w:hAnsi="Times New Roman" w:cs="Times New Roman"/>
+        </w:rPr>
+        <w:br/>
+        <w:t>O Kanban foi escolhido por se tratar de uma metodologia simples de implementar e utilizar, ao mesmo tempo em que proporciona flexibilidade para ajustes de planejamento. Sua estrutura visual favorece a rápida identificação de necessidades de mudança, permitindo adaptações ágeis e eficientes ao longo do processo de trabalho.</w:t>
+      </w:r>
+    </w:p>
+    <w:p>
+      <w:pPr>
+        <w:ind w:left="360"/>
+        <w:rPr>
+          <w:rFonts w:ascii="Times New Roman" w:hAnsi="Times New Roman" w:cs="Times New Roman"/>
+        </w:rPr>
+      </w:pPr>
+    </w:p>
+    <w:p>
+      <w:r>
+        <w:t>https://trello.com/invite/b/68c1af2ab2bd9d51763266ad/ATTI5052f2028259c81b7d16a021cf3dd8a0CC655656/projeto-techfit</w:t>
+      </w:r>
+    </w:p>
+    <w:p>
+      <w:pPr>
+        <w:rPr>
+          <w:rFonts w:ascii="Times New Roman" w:hAnsi="Times New Roman" w:cs="Times New Roman"/>
+        </w:rPr>
+      </w:pPr>
     </w:p>
     <w:p>
       <w:pPr>
@@ -5122,7 +5658,7 @@
           <w:szCs w:val="24"/>
         </w:rPr>
       </w:pPr>
-      <w:bookmarkStart w:id="14" w:name="_Toc208410111"/>
+      <w:bookmarkStart w:id="15" w:name="_Toc209623355"/>
       <w:r>
         <w:rPr>
           <w:rFonts w:ascii="Times New Roman" w:hAnsi="Times New Roman" w:cs="Times New Roman"/>
@@ -5131,545 +5667,12 @@
           <w:sz w:val="24"/>
           <w:szCs w:val="24"/>
         </w:rPr>
-        <w:lastRenderedPageBreak/>
-        <w:t>SOLUÇÃO PROPOSTA</w:t>
-      </w:r>
-      <w:bookmarkEnd w:id="14"/>
-    </w:p>
-    <w:p>
-      <w:pPr>
-        <w:rPr>
-          <w:rFonts w:ascii="Times New Roman" w:hAnsi="Times New Roman" w:cs="Times New Roman"/>
-        </w:rPr>
-      </w:pPr>
-      <w:r>
-        <w:rPr>
-          <w:rFonts w:ascii="Times New Roman" w:hAnsi="Times New Roman" w:cs="Times New Roman"/>
-        </w:rPr>
-        <w:t>A solução proposta para o problema da incidência excessiva de luz solar no Bloco A consiste na implementação de uma cortina automática baseada em IoT, capaz de monitorar a luminosidade do ambiente e ajustar sua posição de forma autônoma.</w:t>
-      </w:r>
-    </w:p>
-    <w:p>
-      <w:pPr>
-        <w:pStyle w:val="Ttulo2"/>
-        <w:numPr>
-          <w:ilvl w:val="1"/>
-          <w:numId w:val="4"/>
-        </w:numPr>
-        <w:rPr>
-          <w:rFonts w:ascii="Times New Roman" w:hAnsi="Times New Roman" w:cs="Times New Roman"/>
-          <w:i/>
-          <w:color w:val="auto"/>
-          <w:sz w:val="24"/>
-          <w:szCs w:val="24"/>
-        </w:rPr>
-      </w:pPr>
-      <w:bookmarkStart w:id="15" w:name="_Toc208410112"/>
-      <w:r>
-        <w:rPr>
-          <w:rFonts w:ascii="Times New Roman" w:hAnsi="Times New Roman" w:cs="Times New Roman"/>
-          <w:i/>
-          <w:color w:val="auto"/>
-          <w:sz w:val="24"/>
-          <w:szCs w:val="24"/>
-        </w:rPr>
-        <w:t>8.1 Descrição do Sistema</w:t>
+        <w:t>Cronograma</w:t>
       </w:r>
       <w:bookmarkEnd w:id="15"/>
     </w:p>
     <w:p>
       <w:pPr>
-        <w:rPr>
-          <w:rFonts w:ascii="Times New Roman" w:hAnsi="Times New Roman" w:cs="Times New Roman"/>
-        </w:rPr>
-      </w:pPr>
-      <w:r>
-        <w:rPr>
-          <w:rFonts w:ascii="Times New Roman" w:hAnsi="Times New Roman" w:cs="Times New Roman"/>
-        </w:rPr>
-        <w:t>O sistema é composto por três módulos principais: sensores, microcontrolador e atuadores, interligados para formar um circuito inteligente de automação:</w:t>
-      </w:r>
-    </w:p>
-    <w:p>
-      <w:pPr>
-        <w:pStyle w:val="Ttulo2"/>
-        <w:numPr>
-          <w:ilvl w:val="2"/>
-          <w:numId w:val="4"/>
-        </w:numPr>
-        <w:rPr>
-          <w:rFonts w:ascii="Times New Roman" w:hAnsi="Times New Roman" w:cs="Times New Roman"/>
-          <w:i/>
-          <w:color w:val="auto"/>
-          <w:sz w:val="24"/>
-          <w:szCs w:val="24"/>
-        </w:rPr>
-      </w:pPr>
-      <w:bookmarkStart w:id="16" w:name="_Toc208410113"/>
-      <w:r>
-        <w:rPr>
-          <w:rFonts w:ascii="Times New Roman" w:hAnsi="Times New Roman" w:cs="Times New Roman"/>
-          <w:i/>
-          <w:color w:val="auto"/>
-          <w:sz w:val="24"/>
-          <w:szCs w:val="24"/>
-        </w:rPr>
-        <w:t>Sensores de Luminosidade</w:t>
-      </w:r>
-      <w:bookmarkEnd w:id="16"/>
-    </w:p>
-    <w:p>
-      <w:pPr>
-        <w:pStyle w:val="PargrafodaLista"/>
-        <w:numPr>
-          <w:ilvl w:val="0"/>
-          <w:numId w:val="10"/>
-        </w:numPr>
-        <w:rPr>
-          <w:rFonts w:ascii="Times New Roman" w:hAnsi="Times New Roman" w:cs="Times New Roman"/>
-        </w:rPr>
-      </w:pPr>
-      <w:r>
-        <w:rPr>
-          <w:rFonts w:ascii="Times New Roman" w:hAnsi="Times New Roman" w:cs="Times New Roman"/>
-        </w:rPr>
-        <w:t>Os sensores LDR serão posicionados estrategicamente próximo às janelas para medir a intensidade da luz solar em tempo real.</w:t>
-      </w:r>
-    </w:p>
-    <w:p>
-      <w:pPr>
-        <w:pStyle w:val="PargrafodaLista"/>
-        <w:numPr>
-          <w:ilvl w:val="0"/>
-          <w:numId w:val="10"/>
-        </w:numPr>
-        <w:rPr>
-          <w:rFonts w:ascii="Times New Roman" w:hAnsi="Times New Roman" w:cs="Times New Roman"/>
-        </w:rPr>
-      </w:pPr>
-      <w:r>
-        <w:rPr>
-          <w:rFonts w:ascii="Times New Roman" w:hAnsi="Times New Roman" w:cs="Times New Roman"/>
-        </w:rPr>
-        <w:t>Os dados de luminosidade serão enviados continuamente para o microcontrolador, que processará essas informações e decidirá quando acionar a cortina.</w:t>
-      </w:r>
-    </w:p>
-    <w:p>
-      <w:pPr>
-        <w:pStyle w:val="Ttulo2"/>
-        <w:numPr>
-          <w:ilvl w:val="2"/>
-          <w:numId w:val="4"/>
-        </w:numPr>
-        <w:rPr>
-          <w:rFonts w:ascii="Times New Roman" w:hAnsi="Times New Roman" w:cs="Times New Roman"/>
-          <w:i/>
-          <w:color w:val="auto"/>
-          <w:sz w:val="24"/>
-          <w:szCs w:val="24"/>
-        </w:rPr>
-      </w:pPr>
-      <w:bookmarkStart w:id="17" w:name="_Toc208410114"/>
-      <w:r>
-        <w:rPr>
-          <w:rFonts w:ascii="Times New Roman" w:hAnsi="Times New Roman" w:cs="Times New Roman"/>
-          <w:i/>
-          <w:color w:val="auto"/>
-          <w:sz w:val="24"/>
-          <w:szCs w:val="24"/>
-        </w:rPr>
-        <w:t>Microcontrolador</w:t>
-      </w:r>
-      <w:bookmarkEnd w:id="17"/>
-    </w:p>
-    <w:p>
-      <w:pPr>
-        <w:pStyle w:val="PargrafodaLista"/>
-        <w:numPr>
-          <w:ilvl w:val="0"/>
-          <w:numId w:val="10"/>
-        </w:numPr>
-        <w:rPr>
-          <w:rFonts w:ascii="Times New Roman" w:hAnsi="Times New Roman" w:cs="Times New Roman"/>
-        </w:rPr>
-      </w:pPr>
-      <w:r>
-        <w:rPr>
-          <w:rFonts w:ascii="Times New Roman" w:hAnsi="Times New Roman" w:cs="Times New Roman"/>
-        </w:rPr>
-        <w:t>O ESP32 ou Arduino Uno receberá os sinais dos sensores, interpretará os níveis de luminosidade e enviará comandos para os atuadores.</w:t>
-      </w:r>
-    </w:p>
-    <w:p>
-      <w:pPr>
-        <w:pStyle w:val="PargrafodaLista"/>
-        <w:numPr>
-          <w:ilvl w:val="0"/>
-          <w:numId w:val="10"/>
-        </w:numPr>
-        <w:rPr>
-          <w:rFonts w:ascii="Times New Roman" w:hAnsi="Times New Roman" w:cs="Times New Roman"/>
-        </w:rPr>
-      </w:pPr>
-      <w:r>
-        <w:rPr>
-          <w:rFonts w:ascii="Times New Roman" w:hAnsi="Times New Roman" w:cs="Times New Roman"/>
-        </w:rPr>
-        <w:t>O microcontrolador também permitirá ajustes nos limiares de luminosidade que acionam a cortina, oferecendo flexibilidade no controle.</w:t>
-      </w:r>
-    </w:p>
-    <w:p>
-      <w:pPr>
-        <w:pStyle w:val="Ttulo2"/>
-        <w:numPr>
-          <w:ilvl w:val="2"/>
-          <w:numId w:val="4"/>
-        </w:numPr>
-        <w:rPr>
-          <w:rFonts w:ascii="Times New Roman" w:hAnsi="Times New Roman" w:cs="Times New Roman"/>
-          <w:i/>
-          <w:color w:val="auto"/>
-          <w:sz w:val="24"/>
-          <w:szCs w:val="24"/>
-        </w:rPr>
-      </w:pPr>
-      <w:bookmarkStart w:id="18" w:name="_Toc208410115"/>
-      <w:r>
-        <w:rPr>
-          <w:rFonts w:ascii="Times New Roman" w:hAnsi="Times New Roman" w:cs="Times New Roman"/>
-          <w:i/>
-          <w:color w:val="auto"/>
-          <w:sz w:val="24"/>
-          <w:szCs w:val="24"/>
-        </w:rPr>
-        <w:t>Atuadores</w:t>
-      </w:r>
-      <w:bookmarkEnd w:id="18"/>
-    </w:p>
-    <w:p>
-      <w:pPr>
-        <w:pStyle w:val="PargrafodaLista"/>
-        <w:numPr>
-          <w:ilvl w:val="0"/>
-          <w:numId w:val="10"/>
-        </w:numPr>
-        <w:rPr>
-          <w:rFonts w:ascii="Times New Roman" w:hAnsi="Times New Roman" w:cs="Times New Roman"/>
-        </w:rPr>
-      </w:pPr>
-      <w:r>
-        <w:rPr>
-          <w:rFonts w:ascii="Times New Roman" w:hAnsi="Times New Roman" w:cs="Times New Roman"/>
-        </w:rPr>
-        <w:t>A cortina será movimentada por um motor de passo ou motor DC com driver, garantindo precisão e confiabilidade na abertura e fechamento.</w:t>
-      </w:r>
-    </w:p>
-    <w:p>
-      <w:pPr>
-        <w:pStyle w:val="PargrafodaLista"/>
-        <w:numPr>
-          <w:ilvl w:val="0"/>
-          <w:numId w:val="10"/>
-        </w:numPr>
-        <w:rPr>
-          <w:rFonts w:ascii="Times New Roman" w:hAnsi="Times New Roman" w:cs="Times New Roman"/>
-        </w:rPr>
-      </w:pPr>
-      <w:r>
-        <w:rPr>
-          <w:rFonts w:ascii="Times New Roman" w:hAnsi="Times New Roman" w:cs="Times New Roman"/>
-        </w:rPr>
-        <w:t>O motor será acionado automaticamente pelo microcontrolador quando a luz atingir níveis considerados desconfortáveis.</w:t>
-      </w:r>
-    </w:p>
-    <w:p>
-      <w:pPr>
-        <w:pStyle w:val="Ttulo2"/>
-        <w:numPr>
-          <w:ilvl w:val="1"/>
-          <w:numId w:val="4"/>
-        </w:numPr>
-        <w:rPr>
-          <w:rFonts w:ascii="Times New Roman" w:hAnsi="Times New Roman" w:cs="Times New Roman"/>
-          <w:i/>
-          <w:color w:val="auto"/>
-          <w:sz w:val="24"/>
-          <w:szCs w:val="24"/>
-        </w:rPr>
-      </w:pPr>
-      <w:bookmarkStart w:id="19" w:name="_Toc208410116"/>
-      <w:r>
-        <w:rPr>
-          <w:rFonts w:ascii="Times New Roman" w:hAnsi="Times New Roman" w:cs="Times New Roman"/>
-          <w:i/>
-          <w:color w:val="auto"/>
-          <w:sz w:val="24"/>
-          <w:szCs w:val="24"/>
-        </w:rPr>
-        <w:t>Funcionalidades do Sistema</w:t>
-      </w:r>
-      <w:bookmarkEnd w:id="19"/>
-    </w:p>
-    <w:p>
-      <w:pPr>
-        <w:ind w:firstLine="360"/>
-        <w:rPr>
-          <w:rFonts w:ascii="Times New Roman" w:hAnsi="Times New Roman" w:cs="Times New Roman"/>
-        </w:rPr>
-      </w:pPr>
-      <w:r>
-        <w:rPr>
-          <w:rFonts w:ascii="Times New Roman" w:hAnsi="Times New Roman" w:cs="Times New Roman"/>
-        </w:rPr>
-        <w:t>O sistema proposto apresenta as seguintes funcionalidades:</w:t>
-      </w:r>
-    </w:p>
-    <w:p>
-      <w:pPr>
-        <w:pStyle w:val="PargrafodaLista"/>
-        <w:numPr>
-          <w:ilvl w:val="0"/>
-          <w:numId w:val="10"/>
-        </w:numPr>
-        <w:rPr>
-          <w:rFonts w:ascii="Times New Roman" w:hAnsi="Times New Roman" w:cs="Times New Roman"/>
-        </w:rPr>
-      </w:pPr>
-      <w:r>
-        <w:rPr>
-          <w:rFonts w:ascii="Times New Roman" w:hAnsi="Times New Roman" w:cs="Times New Roman"/>
-        </w:rPr>
-        <w:t>Abertura e fechamento automático da cortina conforme o nível de luz solar.</w:t>
-      </w:r>
-    </w:p>
-    <w:p>
-      <w:pPr>
-        <w:pStyle w:val="PargrafodaLista"/>
-        <w:numPr>
-          <w:ilvl w:val="0"/>
-          <w:numId w:val="10"/>
-        </w:numPr>
-        <w:rPr>
-          <w:rFonts w:ascii="Times New Roman" w:hAnsi="Times New Roman" w:cs="Times New Roman"/>
-        </w:rPr>
-      </w:pPr>
-      <w:r>
-        <w:rPr>
-          <w:rFonts w:ascii="Times New Roman" w:hAnsi="Times New Roman" w:cs="Times New Roman"/>
-        </w:rPr>
-        <w:t>Ajuste manual opcional, permitindo que o usuário controle a cortina via botão físico.</w:t>
-      </w:r>
-    </w:p>
-    <w:p>
-      <w:pPr>
-        <w:pStyle w:val="PargrafodaLista"/>
-        <w:numPr>
-          <w:ilvl w:val="0"/>
-          <w:numId w:val="10"/>
-        </w:numPr>
-        <w:rPr>
-          <w:rFonts w:ascii="Times New Roman" w:hAnsi="Times New Roman" w:cs="Times New Roman"/>
-        </w:rPr>
-      </w:pPr>
-      <w:r>
-        <w:rPr>
-          <w:rFonts w:ascii="Times New Roman" w:hAnsi="Times New Roman" w:cs="Times New Roman"/>
-        </w:rPr>
-        <w:t>Registro de eventos, como horários de abertura e fechamento, que pode ser utilizado para análise futura.</w:t>
-      </w:r>
-    </w:p>
-    <w:p>
-      <w:pPr>
-        <w:pStyle w:val="PargrafodaLista"/>
-        <w:numPr>
-          <w:ilvl w:val="0"/>
-          <w:numId w:val="10"/>
-        </w:numPr>
-        <w:rPr>
-          <w:rFonts w:ascii="Times New Roman" w:hAnsi="Times New Roman" w:cs="Times New Roman"/>
-        </w:rPr>
-      </w:pPr>
-      <w:r>
-        <w:rPr>
-          <w:rFonts w:ascii="Times New Roman" w:hAnsi="Times New Roman" w:cs="Times New Roman"/>
-        </w:rPr>
-        <w:t>Monitoramento remoto (opcional), caso seja implementada a conexão Wi-Fi, permitindo controle por aplicativo ou plataforma IoT.</w:t>
-      </w:r>
-    </w:p>
-    <w:p>
-      <w:pPr>
-        <w:pStyle w:val="Ttulo2"/>
-        <w:numPr>
-          <w:ilvl w:val="1"/>
-          <w:numId w:val="4"/>
-        </w:numPr>
-        <w:rPr>
-          <w:rFonts w:ascii="Times New Roman" w:hAnsi="Times New Roman" w:cs="Times New Roman"/>
-          <w:i/>
-          <w:color w:val="auto"/>
-          <w:sz w:val="24"/>
-          <w:szCs w:val="24"/>
-        </w:rPr>
-      </w:pPr>
-      <w:bookmarkStart w:id="20" w:name="_Toc208410117"/>
-      <w:r>
-        <w:rPr>
-          <w:rFonts w:ascii="Times New Roman" w:hAnsi="Times New Roman" w:cs="Times New Roman"/>
-          <w:i/>
-          <w:color w:val="auto"/>
-          <w:sz w:val="24"/>
-          <w:szCs w:val="24"/>
-        </w:rPr>
-        <w:t>Benefícios Esperados</w:t>
-      </w:r>
-      <w:bookmarkEnd w:id="20"/>
-    </w:p>
-    <w:p>
-      <w:pPr>
-        <w:pStyle w:val="PargrafodaLista"/>
-        <w:numPr>
-          <w:ilvl w:val="0"/>
-          <w:numId w:val="10"/>
-        </w:numPr>
-        <w:rPr>
-          <w:rFonts w:ascii="Times New Roman" w:hAnsi="Times New Roman" w:cs="Times New Roman"/>
-        </w:rPr>
-      </w:pPr>
-      <w:r>
-        <w:rPr>
-          <w:rFonts w:ascii="Times New Roman" w:hAnsi="Times New Roman" w:cs="Times New Roman"/>
-        </w:rPr>
-        <w:t>Conforto visual: redução do ofuscamento causado pela luz solar direta.</w:t>
-      </w:r>
-    </w:p>
-    <w:p>
-      <w:pPr>
-        <w:pStyle w:val="PargrafodaLista"/>
-        <w:numPr>
-          <w:ilvl w:val="0"/>
-          <w:numId w:val="10"/>
-        </w:numPr>
-        <w:rPr>
-          <w:rFonts w:ascii="Times New Roman" w:hAnsi="Times New Roman" w:cs="Times New Roman"/>
-        </w:rPr>
-      </w:pPr>
-      <w:r>
-        <w:rPr>
-          <w:rFonts w:ascii="Times New Roman" w:hAnsi="Times New Roman" w:cs="Times New Roman"/>
-        </w:rPr>
-        <w:t>Autonomia e praticidade: eliminação da necessidade de intervenção manual constante.</w:t>
-      </w:r>
-    </w:p>
-    <w:p>
-      <w:pPr>
-        <w:pStyle w:val="PargrafodaLista"/>
-        <w:numPr>
-          <w:ilvl w:val="0"/>
-          <w:numId w:val="10"/>
-        </w:numPr>
-        <w:rPr>
-          <w:rFonts w:ascii="Times New Roman" w:hAnsi="Times New Roman" w:cs="Times New Roman"/>
-        </w:rPr>
-      </w:pPr>
-      <w:r>
-        <w:rPr>
-          <w:rFonts w:ascii="Times New Roman" w:hAnsi="Times New Roman" w:cs="Times New Roman"/>
-        </w:rPr>
-        <w:t>Aprendizado prático: aplicação de conceitos de IoT, automação e integração de sensores e atuadores.</w:t>
-      </w:r>
-    </w:p>
-    <w:p>
-      <w:pPr>
-        <w:pStyle w:val="PargrafodaLista"/>
-        <w:numPr>
-          <w:ilvl w:val="0"/>
-          <w:numId w:val="10"/>
-        </w:numPr>
-        <w:rPr>
-          <w:rFonts w:ascii="Times New Roman" w:hAnsi="Times New Roman" w:cs="Times New Roman"/>
-        </w:rPr>
-      </w:pPr>
-      <w:r>
-        <w:rPr>
-          <w:rFonts w:ascii="Times New Roman" w:hAnsi="Times New Roman" w:cs="Times New Roman"/>
-        </w:rPr>
-        <w:t>Expansibilidade: o sistema pode ser facilmente adaptado para integração com outros dispositivos ou dashboards online.</w:t>
-      </w:r>
-      <w:r>
-        <w:rPr>
-          <w:rFonts w:ascii="Times New Roman" w:hAnsi="Times New Roman" w:cs="Times New Roman"/>
-        </w:rPr>
-        <w:br w:type="page"/>
-      </w:r>
-    </w:p>
-    <w:p>
-      <w:pPr>
-        <w:pStyle w:val="Ttulo1"/>
-        <w:numPr>
-          <w:ilvl w:val="0"/>
-          <w:numId w:val="4"/>
-        </w:numPr>
-        <w:rPr>
-          <w:rFonts w:ascii="Times New Roman" w:hAnsi="Times New Roman" w:cs="Times New Roman"/>
-          <w:b/>
-          <w:color w:val="auto"/>
-          <w:sz w:val="24"/>
-          <w:szCs w:val="24"/>
-        </w:rPr>
-      </w:pPr>
-      <w:r>
-        <w:rPr>
-          <w:rFonts w:ascii="Times New Roman" w:hAnsi="Times New Roman" w:cs="Times New Roman"/>
-          <w:b/>
-          <w:color w:val="auto"/>
-          <w:sz w:val="24"/>
-          <w:szCs w:val="24"/>
-        </w:rPr>
-        <w:lastRenderedPageBreak/>
-        <w:t>METODOLOGIA</w:t>
-      </w:r>
-    </w:p>
-    <w:p>
-      <w:r>
-        <w:t>https://trello.com/invite/b/68c1af2ab2bd9d51763266ad/ATTI5052f2028259c81b7d16a021cf3dd8a0CC655656/projeto-techfit</w:t>
-      </w:r>
-    </w:p>
-    <w:p>
-      <w:pPr>
-        <w:rPr>
-          <w:rFonts w:ascii="Times New Roman" w:hAnsi="Times New Roman" w:cs="Times New Roman"/>
-        </w:rPr>
-      </w:pPr>
-    </w:p>
-    <w:p>
-      <w:pPr>
-        <w:pStyle w:val="Ttulo1"/>
-        <w:numPr>
-          <w:ilvl w:val="0"/>
-          <w:numId w:val="4"/>
-        </w:numPr>
-        <w:rPr>
-          <w:rFonts w:ascii="Times New Roman" w:hAnsi="Times New Roman" w:cs="Times New Roman"/>
-        </w:rPr>
-      </w:pPr>
-      <w:r>
-        <w:rPr>
-          <w:rFonts w:ascii="Times New Roman" w:hAnsi="Times New Roman" w:cs="Times New Roman"/>
-          <w:b/>
-          <w:color w:val="auto"/>
-          <w:sz w:val="24"/>
-          <w:szCs w:val="24"/>
-        </w:rPr>
-        <w:t>Cronograma</w:t>
-      </w:r>
-    </w:p>
-    <w:p>
-      <w:pPr>
-        <w:pStyle w:val="Ttulo1"/>
-        <w:numPr>
-          <w:ilvl w:val="0"/>
-          <w:numId w:val="4"/>
-        </w:numPr>
         <w:rPr>
           <w:rFonts w:ascii="Times New Roman" w:hAnsi="Times New Roman" w:cs="Times New Roman"/>
         </w:rPr>
@@ -5696,7 +5699,7 @@
                     </pic:cNvPicPr>
                   </pic:nvPicPr>
                   <pic:blipFill>
-                    <a:blip r:embed="rId9">
+                    <a:blip r:embed="rId10">
                       <a:extLst>
                         <a:ext uri="{28A0092B-C50C-407E-A947-70E740481C1C}">
                           <a14:useLocalDpi xmlns:a14="http://schemas.microsoft.com/office/drawing/2010/main" val="0"/>
@@ -5755,7 +5758,7 @@
           <w:szCs w:val="24"/>
         </w:rPr>
       </w:pPr>
-      <w:bookmarkStart w:id="21" w:name="_Toc208410118"/>
+      <w:bookmarkStart w:id="16" w:name="_Toc209623356"/>
       <w:r>
         <w:rPr>
           <w:rFonts w:ascii="Times New Roman" w:hAnsi="Times New Roman" w:cs="Times New Roman"/>
@@ -5765,273 +5768,18 @@
           <w:szCs w:val="24"/>
         </w:rPr>
         <w:lastRenderedPageBreak/>
-        <w:t>3.4 REQUISITOS DE BANCO DE DADOS</w:t>
-      </w:r>
-      <w:bookmarkEnd w:id="21"/>
+        <w:t>REQUISITOS DE BANCO DE DADO</w:t>
+      </w:r>
+      <w:bookmarkEnd w:id="16"/>
     </w:p>
     <w:p>
       <w:pPr>
         <w:pStyle w:val="NormalWeb"/>
         <w:spacing w:before="0" w:beforeAutospacing="0" w:after="0" w:afterAutospacing="0"/>
-        <w:ind w:firstLine="720"/>
-      </w:pPr>
-      <w:r>
         <w:rPr>
           <w:color w:val="000000"/>
         </w:rPr>
-        <w:t xml:space="preserve"> Cada registro é identificado de maneira única através de chaves primárias nos campos </w:t>
-      </w:r>
-      <w:proofErr w:type="spellStart"/>
-      <w:r>
-        <w:rPr>
-          <w:color w:val="000000"/>
-        </w:rPr>
-        <w:t>ID_Cargo</w:t>
-      </w:r>
-      <w:proofErr w:type="spellEnd"/>
-      <w:r>
-        <w:rPr>
-          <w:color w:val="000000"/>
-        </w:rPr>
-        <w:t xml:space="preserve">, </w:t>
-      </w:r>
-      <w:proofErr w:type="spellStart"/>
-      <w:r>
-        <w:rPr>
-          <w:color w:val="000000"/>
-        </w:rPr>
-        <w:t>ID_Cliente</w:t>
-      </w:r>
-      <w:proofErr w:type="spellEnd"/>
-      <w:r>
-        <w:rPr>
-          <w:color w:val="000000"/>
-        </w:rPr>
-        <w:t xml:space="preserve"> e </w:t>
-      </w:r>
-      <w:proofErr w:type="spellStart"/>
-      <w:r>
-        <w:rPr>
-          <w:color w:val="000000"/>
-        </w:rPr>
-        <w:t>ID_Compra</w:t>
-      </w:r>
-      <w:proofErr w:type="spellEnd"/>
-      <w:r>
-        <w:rPr>
-          <w:color w:val="000000"/>
-        </w:rPr>
-        <w:t xml:space="preserve">, assegurando que cada elemento do sistema possua uma identidade exclusiva. Os relacionamentos entre as tabelas são estabelecidos por meio de chaves estrangeiras, como </w:t>
-      </w:r>
-      <w:proofErr w:type="spellStart"/>
-      <w:r>
-        <w:rPr>
-          <w:color w:val="000000"/>
-        </w:rPr>
-        <w:t>ID_Fornecedor</w:t>
-      </w:r>
-      <w:proofErr w:type="spellEnd"/>
-      <w:r>
-        <w:rPr>
-          <w:color w:val="000000"/>
-        </w:rPr>
-        <w:t>, que conecta a tabela Compra à tabela Fornecedor, garantindo que os dados fluam de maneira consistente entre as entidades relacionadas.</w:t>
-      </w:r>
-    </w:p>
-    <w:p>
-      <w:pPr>
-        <w:pStyle w:val="NormalWeb"/>
-        <w:spacing w:before="0" w:beforeAutospacing="0" w:after="0" w:afterAutospacing="0"/>
-      </w:pPr>
-      <w:r>
-        <w:rPr>
-          <w:color w:val="000000"/>
-        </w:rPr>
-        <w:t xml:space="preserve">Para assegurar a validade das informações inseridas, são aplicadas restrições como NOT NULL, obrigando o preenchimento de campos essenciais, e CHECK, que define validações específicas para valores numéricos e intervalos. Além disso, o incremento automático (AUTO_INCREMENT) é configurado em colunas como </w:t>
-      </w:r>
-      <w:proofErr w:type="spellStart"/>
-      <w:r>
-        <w:rPr>
-          <w:color w:val="000000"/>
-        </w:rPr>
-        <w:t>ID_Cargo</w:t>
-      </w:r>
-      <w:proofErr w:type="spellEnd"/>
-      <w:r>
-        <w:rPr>
-          <w:color w:val="000000"/>
-        </w:rPr>
-        <w:t xml:space="preserve"> e </w:t>
-      </w:r>
-      <w:proofErr w:type="spellStart"/>
-      <w:r>
-        <w:rPr>
-          <w:color w:val="000000"/>
-        </w:rPr>
-        <w:t>ID_Cliente</w:t>
-      </w:r>
-      <w:proofErr w:type="spellEnd"/>
-      <w:r>
-        <w:rPr>
-          <w:color w:val="000000"/>
-        </w:rPr>
-        <w:t>, facilitando a geração automática de valores únicos. A integridade referencial entre as tabelas é assegurada pelas chaves estrangeiras, criando um modelo relacional robusto, onde as interações entre as tabelas são consistentes e confiáveis.</w:t>
-      </w:r>
-    </w:p>
-    <w:p>
-      <w:pPr>
-        <w:pStyle w:val="NormalWeb"/>
-        <w:spacing w:before="0" w:beforeAutospacing="0" w:after="0" w:afterAutospacing="0"/>
-      </w:pPr>
-      <w:r>
-        <w:rPr>
-          <w:color w:val="000000"/>
-        </w:rPr>
-        <w:t>A escolha dos tipos de dados é feita cuidadosamente para atender às necessidades específicas de cada campo. Campos numéricos utilizam o tipo INT, textos curtos são armazenados em VARCHAR, valores monetários ou numéricos com precisão decimal são definidos como DECIMAL, e registros de datas e horários são tratados com DATETIME. Essa definição precisa permitir uma operação eficiente e organizada.</w:t>
-      </w:r>
-    </w:p>
-    <w:p>
-      <w:pPr>
-        <w:pStyle w:val="NormalWeb"/>
-        <w:spacing w:before="0" w:beforeAutospacing="0" w:after="0" w:afterAutospacing="0"/>
-      </w:pPr>
-      <w:r>
-        <w:rPr>
-          <w:color w:val="000000"/>
-        </w:rPr>
-        <w:t xml:space="preserve">A gestão do banco de dados também inclui práticas rigorosas de backup e </w:t>
-      </w:r>
-      <w:proofErr w:type="spellStart"/>
-      <w:r>
-        <w:rPr>
-          <w:color w:val="000000"/>
-        </w:rPr>
-        <w:t>restore</w:t>
-      </w:r>
-      <w:proofErr w:type="spellEnd"/>
-      <w:r>
-        <w:rPr>
-          <w:color w:val="000000"/>
-        </w:rPr>
-        <w:t xml:space="preserve"> para proteger e recuperar os dados. Os backups completos são realizados diariamente às 2h, enquanto os backups diferenciais ocorrem a cada 6h, capturando apenas as alterações realizadas desde o último backup completo. O administrador do banco de dados é o responsável primário por essas tarefas, com suporte da equipe de suporte técnico como responsável secundário.</w:t>
-      </w:r>
-    </w:p>
-    <w:p>
-      <w:pPr>
-        <w:pStyle w:val="NormalWeb"/>
-        <w:spacing w:before="0" w:beforeAutospacing="0" w:after="0" w:afterAutospacing="0"/>
-      </w:pPr>
-      <w:r>
-        <w:rPr>
-          <w:color w:val="000000"/>
-        </w:rPr>
-        <w:t>Os procedimentos de backup envolvem o uso de comandos SQL, como:</w:t>
-      </w:r>
-    </w:p>
-    <w:p>
-      <w:pPr>
-        <w:pStyle w:val="NormalWeb"/>
-        <w:spacing w:before="0" w:beforeAutospacing="0" w:after="0" w:afterAutospacing="0"/>
-      </w:pPr>
-      <w:r>
-        <w:rPr>
-          <w:color w:val="000000"/>
-        </w:rPr>
-        <w:t>Para criar o backup: BACKUP DATABASE MRPIII TO DISC = 'C:\BACKUP_BANCO\</w:t>
-      </w:r>
-      <w:proofErr w:type="spellStart"/>
-      <w:r>
-        <w:rPr>
-          <w:color w:val="000000"/>
-        </w:rPr>
-        <w:t>MRPIII.bak</w:t>
-      </w:r>
-      <w:proofErr w:type="spellEnd"/>
-      <w:r>
-        <w:rPr>
-          <w:color w:val="000000"/>
-        </w:rPr>
-        <w:t>';</w:t>
-      </w:r>
-    </w:p>
-    <w:p>
-      <w:pPr>
-        <w:pStyle w:val="NormalWeb"/>
-        <w:spacing w:before="0" w:beforeAutospacing="0" w:after="0" w:afterAutospacing="0"/>
-      </w:pPr>
-      <w:r>
-        <w:rPr>
-          <w:color w:val="000000"/>
-        </w:rPr>
-        <w:t>Para restaurar o banco: RESTORE DATABASE MRPIII FROM DISC = 'C:\BACKUP_BANCO\</w:t>
-      </w:r>
-      <w:proofErr w:type="spellStart"/>
-      <w:r>
-        <w:rPr>
-          <w:color w:val="000000"/>
-        </w:rPr>
-        <w:t>MRPIII.bak</w:t>
-      </w:r>
-      <w:proofErr w:type="spellEnd"/>
-      <w:r>
-        <w:rPr>
-          <w:color w:val="000000"/>
-        </w:rPr>
-        <w:t>' WITH REPLACE;</w:t>
-      </w:r>
-    </w:p>
-    <w:p>
-      <w:pPr>
-        <w:pStyle w:val="NormalWeb"/>
-        <w:spacing w:before="0" w:beforeAutospacing="0" w:after="0" w:afterAutospacing="0"/>
-      </w:pPr>
-      <w:r>
-        <w:rPr>
-          <w:color w:val="000000"/>
-        </w:rPr>
-        <w:t xml:space="preserve">Os dados são armazenados inicialmente em um servidor de backup local com disco rígido dedicado e, de forma periódica, em mídias externas, como </w:t>
-      </w:r>
-      <w:proofErr w:type="spellStart"/>
-      <w:r>
-        <w:rPr>
-          <w:color w:val="000000"/>
-        </w:rPr>
-        <w:t>pendrives</w:t>
-      </w:r>
-      <w:proofErr w:type="spellEnd"/>
-      <w:r>
-        <w:rPr>
-          <w:color w:val="000000"/>
-        </w:rPr>
-        <w:t>, HDs externos ou fitas, para armazenamento em locais seguros fora da infraestrutura principal. Os backups podem ser do tipo completo, que abrange uma cópia total do banco de dados, ou diferenciais, que capturam somente as alterações feitas desde o último backup completo.</w:t>
-      </w:r>
-    </w:p>
-    <w:p>
-      <w:pPr>
-        <w:pStyle w:val="NormalWeb"/>
-        <w:spacing w:before="0" w:beforeAutospacing="0" w:after="0" w:afterAutospacing="0"/>
-      </w:pPr>
-      <w:r>
-        <w:rPr>
-          <w:color w:val="000000"/>
-        </w:rPr>
-        <w:t>Os requisitos do banco de dados foram projetados para serem implementados no SQL Server Management Studio v20.1.</w:t>
-      </w:r>
-    </w:p>
-    <w:p>
-      <w:pPr>
-        <w:pStyle w:val="NormalWeb"/>
-        <w:spacing w:before="0" w:beforeAutospacing="0" w:after="0" w:afterAutospacing="0"/>
-        <w:rPr>
-          <w:color w:val="000000"/>
-        </w:rPr>
-      </w:pPr>
-      <w:r>
-        <w:rPr>
-          <w:color w:val="000000"/>
-        </w:rPr>
-        <w:t>A equipe de banco de dados é responsável pela execução diária de backups completos na nuvem, garantindo a segurança e integridade dos dados do sistema. Além disso, é realizado um backup manual periodicamente, juntamente com a manutenção quinzenal. Esse processo visa garantir a continuidade e confiabilidade do sistema.</w:t>
-      </w:r>
+      </w:pPr>
       <w:r>
         <w:rPr>
           <w:color w:val="000000"/>
@@ -6050,7 +5798,7 @@
           <w:rFonts w:ascii="Times New Roman" w:hAnsi="Times New Roman" w:cs="Times New Roman"/>
         </w:rPr>
       </w:pPr>
-      <w:bookmarkStart w:id="22" w:name="_Toc208410119"/>
+      <w:bookmarkStart w:id="17" w:name="_Toc209623357"/>
       <w:r>
         <w:rPr>
           <w:rFonts w:ascii="Times New Roman" w:hAnsi="Times New Roman" w:cs="Times New Roman"/>
@@ -6062,7 +5810,7 @@
         <w:lastRenderedPageBreak/>
         <w:t>ESTRUTURA DO CÓDIGO</w:t>
       </w:r>
-      <w:bookmarkEnd w:id="22"/>
+      <w:bookmarkEnd w:id="17"/>
       <w:r>
         <w:rPr>
           <w:rFonts w:ascii="Times New Roman" w:hAnsi="Times New Roman" w:cs="Times New Roman"/>
@@ -6085,7 +5833,7 @@
           <w:szCs w:val="24"/>
         </w:rPr>
       </w:pPr>
-      <w:bookmarkStart w:id="23" w:name="_Toc208410120"/>
+      <w:bookmarkStart w:id="18" w:name="_Toc209623358"/>
       <w:r>
         <w:rPr>
           <w:rFonts w:ascii="Times New Roman" w:hAnsi="Times New Roman" w:cs="Times New Roman"/>
@@ -6097,7 +5845,7 @@
         <w:lastRenderedPageBreak/>
         <w:t>MODELO FÍSICO E LÓGICO DA BASE DE DADOS</w:t>
       </w:r>
-      <w:bookmarkEnd w:id="23"/>
+      <w:bookmarkEnd w:id="18"/>
       <w:r>
         <w:rPr>
           <w:rFonts w:ascii="Times New Roman" w:hAnsi="Times New Roman" w:cs="Times New Roman"/>
@@ -6120,7 +5868,7 @@
           <w:rFonts w:ascii="Times New Roman" w:hAnsi="Times New Roman" w:cs="Times New Roman"/>
         </w:rPr>
       </w:pPr>
-      <w:bookmarkStart w:id="24" w:name="_Toc208410121"/>
+      <w:bookmarkStart w:id="19" w:name="_Toc209623359"/>
       <w:r>
         <w:rPr>
           <w:rFonts w:ascii="Times New Roman" w:hAnsi="Times New Roman" w:cs="Times New Roman"/>
@@ -6132,7 +5880,7 @@
         <w:lastRenderedPageBreak/>
         <w:t>AVALIAÇÃO DE RISCO</w:t>
       </w:r>
-      <w:bookmarkEnd w:id="24"/>
+      <w:bookmarkEnd w:id="19"/>
       <w:r>
         <w:rPr>
           <w:rFonts w:ascii="Times New Roman" w:hAnsi="Times New Roman" w:cs="Times New Roman"/>
@@ -6155,7 +5903,7 @@
           <w:szCs w:val="24"/>
         </w:rPr>
       </w:pPr>
-      <w:bookmarkStart w:id="25" w:name="_Toc208410122"/>
+      <w:bookmarkStart w:id="20" w:name="_Toc209623360"/>
       <w:r>
         <w:rPr>
           <w:rFonts w:ascii="Times New Roman" w:hAnsi="Times New Roman" w:cs="Times New Roman"/>
@@ -6167,7 +5915,7 @@
         <w:lastRenderedPageBreak/>
         <w:t>INTERFACE GRÁFICA</w:t>
       </w:r>
-      <w:bookmarkEnd w:id="25"/>
+      <w:bookmarkEnd w:id="20"/>
     </w:p>
     <w:p>
       <w:pPr>
@@ -6196,7 +5944,7 @@
           <w:sz w:val="24"/>
         </w:rPr>
       </w:pPr>
-      <w:bookmarkStart w:id="26" w:name="_Toc208410123"/>
+      <w:bookmarkStart w:id="21" w:name="_Toc209623361"/>
       <w:r>
         <w:rPr>
           <w:rFonts w:ascii="Times New Roman" w:hAnsi="Times New Roman" w:cs="Times New Roman"/>
@@ -6207,39 +5955,7 @@
         <w:lastRenderedPageBreak/>
         <w:t>CONCLUSÃO</w:t>
       </w:r>
-      <w:bookmarkEnd w:id="26"/>
-    </w:p>
-    <w:p>
-      <w:pPr>
-        <w:rPr>
-          <w:rFonts w:ascii="Times New Roman" w:hAnsi="Times New Roman" w:cs="Times New Roman"/>
-        </w:rPr>
-      </w:pPr>
-      <w:r>
-        <w:rPr>
-          <w:rFonts w:ascii="Times New Roman" w:hAnsi="Times New Roman" w:cs="Times New Roman"/>
-        </w:rPr>
-        <w:t>O projeto da cortina automática baseada em IoT mostrou-se uma solução eficiente para o problema da luz solar no Bloco A da escola técnica Senai. O sistema permite monitorar a luminosidade e ajustar a cortina automaticamente, garantindo conforto visual e autonomia operacional.</w:t>
-      </w:r>
-    </w:p>
-    <w:p>
-      <w:pPr>
-        <w:rPr>
-          <w:rFonts w:ascii="Times New Roman" w:hAnsi="Times New Roman" w:cs="Times New Roman"/>
-        </w:rPr>
-      </w:pPr>
-      <w:r>
-        <w:rPr>
-          <w:rFonts w:ascii="Times New Roman" w:hAnsi="Times New Roman" w:cs="Times New Roman"/>
-        </w:rPr>
-        <w:t>Além disso, proporciona aprendizado prático em IoT e automação, integrando sensores, atuadores e microcontroladores. A solução ainda é expansível, podendo ser adaptada para controle remoto ou integração com outros dispositivos inteligentes</w:t>
-      </w:r>
-      <w:r>
-        <w:rPr>
-          <w:rFonts w:ascii="Times New Roman" w:hAnsi="Times New Roman" w:cs="Times New Roman"/>
-        </w:rPr>
-        <w:t>.</w:t>
-      </w:r>
+      <w:bookmarkEnd w:id="21"/>
     </w:p>
     <w:p>
       <w:pPr>
@@ -6249,7 +5965,7 @@
       </w:pPr>
     </w:p>
     <w:sectPr>
-      <w:footerReference w:type="default" r:id="rId10"/>
+      <w:type w:val="continuous"/>
       <w:pgSz w:w="11906" w:h="16838"/>
       <w:pgMar w:top="1417" w:right="1701" w:bottom="1417" w:left="1701" w:header="708" w:footer="708" w:gutter="0"/>
       <w:pgNumType w:start="1"/>
@@ -6666,6 +6382,92 @@
     </w:lvl>
   </w:abstractNum>
   <w:abstractNum w:abstractNumId="3" w15:restartNumberingAfterBreak="0">
+    <w:nsid w:val="0BA97202"/>
+    <w:multiLevelType w:val="multilevel"/>
+    <w:tmpl w:val="0416001F"/>
+    <w:lvl w:ilvl="0">
+      <w:start w:val="1"/>
+      <w:numFmt w:val="decimal"/>
+      <w:lvlText w:val="%1."/>
+      <w:lvlJc w:val="left"/>
+      <w:pPr>
+        <w:ind w:left="360" w:hanging="360"/>
+      </w:pPr>
+    </w:lvl>
+    <w:lvl w:ilvl="1">
+      <w:start w:val="1"/>
+      <w:numFmt w:val="decimal"/>
+      <w:lvlText w:val="%1.%2."/>
+      <w:lvlJc w:val="left"/>
+      <w:pPr>
+        <w:ind w:left="792" w:hanging="432"/>
+      </w:pPr>
+    </w:lvl>
+    <w:lvl w:ilvl="2">
+      <w:start w:val="1"/>
+      <w:numFmt w:val="decimal"/>
+      <w:lvlText w:val="%1.%2.%3."/>
+      <w:lvlJc w:val="left"/>
+      <w:pPr>
+        <w:ind w:left="1224" w:hanging="504"/>
+      </w:pPr>
+    </w:lvl>
+    <w:lvl w:ilvl="3">
+      <w:start w:val="1"/>
+      <w:numFmt w:val="decimal"/>
+      <w:lvlText w:val="%1.%2.%3.%4."/>
+      <w:lvlJc w:val="left"/>
+      <w:pPr>
+        <w:ind w:left="1728" w:hanging="648"/>
+      </w:pPr>
+    </w:lvl>
+    <w:lvl w:ilvl="4">
+      <w:start w:val="1"/>
+      <w:numFmt w:val="decimal"/>
+      <w:lvlText w:val="%1.%2.%3.%4.%5."/>
+      <w:lvlJc w:val="left"/>
+      <w:pPr>
+        <w:ind w:left="2232" w:hanging="792"/>
+      </w:pPr>
+    </w:lvl>
+    <w:lvl w:ilvl="5">
+      <w:start w:val="1"/>
+      <w:numFmt w:val="decimal"/>
+      <w:lvlText w:val="%1.%2.%3.%4.%5.%6."/>
+      <w:lvlJc w:val="left"/>
+      <w:pPr>
+        <w:ind w:left="2736" w:hanging="936"/>
+      </w:pPr>
+    </w:lvl>
+    <w:lvl w:ilvl="6">
+      <w:start w:val="1"/>
+      <w:numFmt w:val="decimal"/>
+      <w:lvlText w:val="%1.%2.%3.%4.%5.%6.%7."/>
+      <w:lvlJc w:val="left"/>
+      <w:pPr>
+        <w:ind w:left="3240" w:hanging="1080"/>
+      </w:pPr>
+    </w:lvl>
+    <w:lvl w:ilvl="7">
+      <w:start w:val="1"/>
+      <w:numFmt w:val="decimal"/>
+      <w:lvlText w:val="%1.%2.%3.%4.%5.%6.%7.%8."/>
+      <w:lvlJc w:val="left"/>
+      <w:pPr>
+        <w:ind w:left="3744" w:hanging="1224"/>
+      </w:pPr>
+    </w:lvl>
+    <w:lvl w:ilvl="8">
+      <w:start w:val="1"/>
+      <w:numFmt w:val="decimal"/>
+      <w:lvlText w:val="%1.%2.%3.%4.%5.%6.%7.%8.%9."/>
+      <w:lvlJc w:val="left"/>
+      <w:pPr>
+        <w:ind w:left="4320" w:hanging="1440"/>
+      </w:pPr>
+    </w:lvl>
+  </w:abstractNum>
+  <w:abstractNum w:abstractNumId="4" w15:restartNumberingAfterBreak="0">
     <w:nsid w:val="12BD195E"/>
     <w:multiLevelType w:val="hybridMultilevel"/>
     <w:tmpl w:val="D03636D6"/>
@@ -6778,7 +6580,7 @@
       </w:rPr>
     </w:lvl>
   </w:abstractNum>
-  <w:abstractNum w:abstractNumId="4" w15:restartNumberingAfterBreak="0">
+  <w:abstractNum w:abstractNumId="5" w15:restartNumberingAfterBreak="0">
     <w:nsid w:val="16434924"/>
     <w:multiLevelType w:val="hybridMultilevel"/>
     <w:tmpl w:val="71AAF7C4"/>
@@ -6891,7 +6693,7 @@
       </w:rPr>
     </w:lvl>
   </w:abstractNum>
-  <w:abstractNum w:abstractNumId="5" w15:restartNumberingAfterBreak="0">
+  <w:abstractNum w:abstractNumId="6" w15:restartNumberingAfterBreak="0">
     <w:nsid w:val="18216EBE"/>
     <w:multiLevelType w:val="multilevel"/>
     <w:tmpl w:val="983818B4"/>
@@ -7008,7 +6810,7 @@
       </w:pPr>
     </w:lvl>
   </w:abstractNum>
-  <w:abstractNum w:abstractNumId="6" w15:restartNumberingAfterBreak="0">
+  <w:abstractNum w:abstractNumId="7" w15:restartNumberingAfterBreak="0">
     <w:nsid w:val="1C760806"/>
     <w:multiLevelType w:val="multilevel"/>
     <w:tmpl w:val="0416001F"/>
@@ -7130,7 +6932,7 @@
       </w:rPr>
     </w:lvl>
   </w:abstractNum>
-  <w:abstractNum w:abstractNumId="7" w15:restartNumberingAfterBreak="0">
+  <w:abstractNum w:abstractNumId="8" w15:restartNumberingAfterBreak="0">
     <w:nsid w:val="1DE22968"/>
     <w:multiLevelType w:val="multilevel"/>
     <w:tmpl w:val="4DF8847A"/>
@@ -7279,7 +7081,7 @@
       </w:rPr>
     </w:lvl>
   </w:abstractNum>
-  <w:abstractNum w:abstractNumId="8" w15:restartNumberingAfterBreak="0">
+  <w:abstractNum w:abstractNumId="9" w15:restartNumberingAfterBreak="0">
     <w:nsid w:val="218C349A"/>
     <w:multiLevelType w:val="hybridMultilevel"/>
     <w:tmpl w:val="50880348"/>
@@ -7365,7 +7167,7 @@
       </w:pPr>
     </w:lvl>
   </w:abstractNum>
-  <w:abstractNum w:abstractNumId="9" w15:restartNumberingAfterBreak="0">
+  <w:abstractNum w:abstractNumId="10" w15:restartNumberingAfterBreak="0">
     <w:nsid w:val="291C56F7"/>
     <w:multiLevelType w:val="multilevel"/>
     <w:tmpl w:val="68C4B02C"/>
@@ -7454,7 +7256,7 @@
       </w:pPr>
     </w:lvl>
   </w:abstractNum>
-  <w:abstractNum w:abstractNumId="10" w15:restartNumberingAfterBreak="0">
+  <w:abstractNum w:abstractNumId="11" w15:restartNumberingAfterBreak="0">
     <w:nsid w:val="36494DE5"/>
     <w:multiLevelType w:val="multilevel"/>
     <w:tmpl w:val="060AF658"/>
@@ -7571,7 +7373,7 @@
       </w:pPr>
     </w:lvl>
   </w:abstractNum>
-  <w:abstractNum w:abstractNumId="11" w15:restartNumberingAfterBreak="0">
+  <w:abstractNum w:abstractNumId="12" w15:restartNumberingAfterBreak="0">
     <w:nsid w:val="49BD1D5A"/>
     <w:multiLevelType w:val="hybridMultilevel"/>
     <w:tmpl w:val="6E22A5C8"/>
@@ -7657,7 +7459,7 @@
       </w:pPr>
     </w:lvl>
   </w:abstractNum>
-  <w:abstractNum w:abstractNumId="12" w15:restartNumberingAfterBreak="0">
+  <w:abstractNum w:abstractNumId="13" w15:restartNumberingAfterBreak="0">
     <w:nsid w:val="56AE2617"/>
     <w:multiLevelType w:val="hybridMultilevel"/>
     <w:tmpl w:val="D33C4B30"/>
@@ -7743,7 +7545,7 @@
       </w:pPr>
     </w:lvl>
   </w:abstractNum>
-  <w:abstractNum w:abstractNumId="13" w15:restartNumberingAfterBreak="0">
+  <w:abstractNum w:abstractNumId="14" w15:restartNumberingAfterBreak="0">
     <w:nsid w:val="594868FC"/>
     <w:multiLevelType w:val="multilevel"/>
     <w:tmpl w:val="0416001F"/>
@@ -7829,7 +7631,7 @@
       </w:pPr>
     </w:lvl>
   </w:abstractNum>
-  <w:abstractNum w:abstractNumId="14" w15:restartNumberingAfterBreak="0">
+  <w:abstractNum w:abstractNumId="15" w15:restartNumberingAfterBreak="0">
     <w:nsid w:val="634E724C"/>
     <w:multiLevelType w:val="multilevel"/>
     <w:tmpl w:val="0416001F"/>
@@ -7915,7 +7717,7 @@
       </w:pPr>
     </w:lvl>
   </w:abstractNum>
-  <w:abstractNum w:abstractNumId="15" w15:restartNumberingAfterBreak="0">
+  <w:abstractNum w:abstractNumId="16" w15:restartNumberingAfterBreak="0">
     <w:nsid w:val="6D0822D8"/>
     <w:multiLevelType w:val="hybridMultilevel"/>
     <w:tmpl w:val="BF5252BC"/>
@@ -8001,7 +7803,7 @@
       </w:pPr>
     </w:lvl>
   </w:abstractNum>
-  <w:abstractNum w:abstractNumId="16" w15:restartNumberingAfterBreak="0">
+  <w:abstractNum w:abstractNumId="17" w15:restartNumberingAfterBreak="0">
     <w:nsid w:val="710F1BEE"/>
     <w:multiLevelType w:val="hybridMultilevel"/>
     <w:tmpl w:val="8402BA86"/>
@@ -8114,7 +7916,7 @@
       </w:rPr>
     </w:lvl>
   </w:abstractNum>
-  <w:abstractNum w:abstractNumId="17" w15:restartNumberingAfterBreak="0">
+  <w:abstractNum w:abstractNumId="18" w15:restartNumberingAfterBreak="0">
     <w:nsid w:val="7AA31661"/>
     <w:multiLevelType w:val="multilevel"/>
     <w:tmpl w:val="57C0C41A"/>
@@ -8264,58 +8066,61 @@
     </w:lvl>
   </w:abstractNum>
   <w:num w:numId="1" w16cid:durableId="1276448352">
-    <w:abstractNumId w:val="8"/>
+    <w:abstractNumId w:val="9"/>
   </w:num>
   <w:num w:numId="2" w16cid:durableId="1622498226">
-    <w:abstractNumId w:val="13"/>
+    <w:abstractNumId w:val="14"/>
   </w:num>
   <w:num w:numId="3" w16cid:durableId="31275282">
     <w:abstractNumId w:val="2"/>
   </w:num>
   <w:num w:numId="4" w16cid:durableId="892929341">
-    <w:abstractNumId w:val="9"/>
+    <w:abstractNumId w:val="10"/>
   </w:num>
   <w:num w:numId="5" w16cid:durableId="1689672987">
+    <w:abstractNumId w:val="17"/>
+  </w:num>
+  <w:num w:numId="6" w16cid:durableId="905578267">
+    <w:abstractNumId w:val="5"/>
+  </w:num>
+  <w:num w:numId="7" w16cid:durableId="2005351710">
+    <w:abstractNumId w:val="12"/>
+  </w:num>
+  <w:num w:numId="8" w16cid:durableId="400366778">
+    <w:abstractNumId w:val="13"/>
+  </w:num>
+  <w:num w:numId="9" w16cid:durableId="740639266">
     <w:abstractNumId w:val="16"/>
   </w:num>
-  <w:num w:numId="6" w16cid:durableId="905578267">
+  <w:num w:numId="10" w16cid:durableId="291717431">
     <w:abstractNumId w:val="4"/>
   </w:num>
-  <w:num w:numId="7" w16cid:durableId="2005351710">
-    <w:abstractNumId w:val="11"/>
-  </w:num>
-  <w:num w:numId="8" w16cid:durableId="400366778">
-    <w:abstractNumId w:val="12"/>
-  </w:num>
-  <w:num w:numId="9" w16cid:durableId="740639266">
-    <w:abstractNumId w:val="15"/>
-  </w:num>
-  <w:num w:numId="10" w16cid:durableId="291717431">
-    <w:abstractNumId w:val="3"/>
-  </w:num>
   <w:num w:numId="11" w16cid:durableId="249437363">
-    <w:abstractNumId w:val="5"/>
+    <w:abstractNumId w:val="6"/>
   </w:num>
   <w:num w:numId="12" w16cid:durableId="1063871481">
     <w:abstractNumId w:val="0"/>
   </w:num>
   <w:num w:numId="13" w16cid:durableId="499195338">
-    <w:abstractNumId w:val="10"/>
+    <w:abstractNumId w:val="11"/>
   </w:num>
   <w:num w:numId="14" w16cid:durableId="1473212283">
-    <w:abstractNumId w:val="17"/>
+    <w:abstractNumId w:val="18"/>
   </w:num>
   <w:num w:numId="15" w16cid:durableId="1390154852">
-    <w:abstractNumId w:val="7"/>
+    <w:abstractNumId w:val="8"/>
   </w:num>
   <w:num w:numId="16" w16cid:durableId="1144154406">
     <w:abstractNumId w:val="1"/>
   </w:num>
   <w:num w:numId="17" w16cid:durableId="2041592473">
-    <w:abstractNumId w:val="6"/>
+    <w:abstractNumId w:val="7"/>
   </w:num>
   <w:num w:numId="18" w16cid:durableId="558244671">
-    <w:abstractNumId w:val="14"/>
+    <w:abstractNumId w:val="15"/>
+  </w:num>
+  <w:num w:numId="19" w16cid:durableId="740715273">
+    <w:abstractNumId w:val="3"/>
   </w:num>
 </w:numbering>
 </file>

</xml_diff>

<commit_message>
docs: atualiza e melhora a documentação do projeto
</commit_message>
<xml_diff>
--- a/DOCUMENTAÇÃO/DOCUMENTAÇÃO DO PROJETO.docx
+++ b/DOCUMENTAÇÃO/DOCUMENTAÇÃO DO PROJETO.docx
@@ -7,19 +7,61 @@
         <w:jc w:val="center"/>
         <w:rPr>
           <w:rFonts w:ascii="Times New Roman" w:hAnsi="Times New Roman" w:cs="Times New Roman"/>
+          <w:i/>
+          <w:sz w:val="28"/>
+          <w:szCs w:val="28"/>
+        </w:rPr>
+      </w:pPr>
+      <w:r>
+        <w:rPr>
+          <w:rFonts w:ascii="Times New Roman" w:hAnsi="Times New Roman" w:cs="Times New Roman"/>
+          <w:i/>
+          <w:sz w:val="28"/>
+          <w:szCs w:val="28"/>
+        </w:rPr>
+        <w:t>Senai Limeira</w:t>
+      </w:r>
+    </w:p>
+    <w:p>
+      <w:pPr>
+        <w:jc w:val="center"/>
+        <w:rPr>
+          <w:rFonts w:ascii="Times New Roman" w:hAnsi="Times New Roman" w:cs="Times New Roman"/>
           <w:b/>
           <w:sz w:val="32"/>
           <w:szCs w:val="32"/>
         </w:rPr>
       </w:pPr>
-      <w:r>
+    </w:p>
+    <w:p>
+      <w:pPr>
+        <w:jc w:val="center"/>
         <w:rPr>
           <w:rFonts w:ascii="Times New Roman" w:hAnsi="Times New Roman" w:cs="Times New Roman"/>
           <w:b/>
           <w:sz w:val="32"/>
           <w:szCs w:val="32"/>
         </w:rPr>
-        <w:t>Senai Limeira</w:t>
+      </w:pPr>
+    </w:p>
+    <w:p>
+      <w:pPr>
+        <w:jc w:val="center"/>
+        <w:rPr>
+          <w:rFonts w:ascii="Times New Roman" w:hAnsi="Times New Roman" w:cs="Times New Roman"/>
+          <w:i/>
+          <w:sz w:val="28"/>
+          <w:szCs w:val="28"/>
+        </w:rPr>
+      </w:pPr>
+      <w:r>
+        <w:rPr>
+          <w:rFonts w:ascii="Times New Roman" w:hAnsi="Times New Roman" w:cs="Times New Roman"/>
+          <w:i/>
+          <w:sz w:val="28"/>
+          <w:szCs w:val="28"/>
+        </w:rPr>
+        <w:t>Curso Técnico de Análise e Desenvolvimento de Sistema</w:t>
       </w:r>
     </w:p>
     <w:p>
@@ -54,15 +96,17 @@
           <w:szCs w:val="32"/>
         </w:rPr>
       </w:pPr>
-      <w:r>
+    </w:p>
+    <w:p>
+      <w:pPr>
+        <w:jc w:val="center"/>
         <w:rPr>
           <w:rFonts w:ascii="Times New Roman" w:hAnsi="Times New Roman" w:cs="Times New Roman"/>
           <w:b/>
           <w:sz w:val="32"/>
           <w:szCs w:val="32"/>
         </w:rPr>
-        <w:t>Curso Técnico de Análise e Desenvolvimento de Sistema</w:t>
-      </w:r>
+      </w:pPr>
     </w:p>
     <w:p>
       <w:pPr>
@@ -96,17 +140,15 @@
           <w:szCs w:val="32"/>
         </w:rPr>
       </w:pPr>
-    </w:p>
-    <w:p>
-      <w:pPr>
-        <w:jc w:val="center"/>
+      <w:r>
         <w:rPr>
           <w:rFonts w:ascii="Times New Roman" w:hAnsi="Times New Roman" w:cs="Times New Roman"/>
           <w:b/>
           <w:sz w:val="32"/>
           <w:szCs w:val="32"/>
         </w:rPr>
-      </w:pPr>
+        <w:t>Kayque Costa da Silva</w:t>
+      </w:r>
     </w:p>
     <w:p>
       <w:pPr>
@@ -118,39 +160,77 @@
           <w:szCs w:val="32"/>
         </w:rPr>
       </w:pPr>
-    </w:p>
-    <w:p>
-      <w:pPr>
-        <w:jc w:val="center"/>
+      <w:proofErr w:type="spellStart"/>
+      <w:r>
         <w:rPr>
           <w:rFonts w:ascii="Times New Roman" w:hAnsi="Times New Roman" w:cs="Times New Roman"/>
           <w:b/>
           <w:sz w:val="32"/>
           <w:szCs w:val="32"/>
         </w:rPr>
-      </w:pPr>
-    </w:p>
-    <w:p>
-      <w:pPr>
-        <w:jc w:val="center"/>
+        <w:t>Hayron</w:t>
+      </w:r>
+      <w:proofErr w:type="spellEnd"/>
+      <w:r>
         <w:rPr>
           <w:rFonts w:ascii="Times New Roman" w:hAnsi="Times New Roman" w:cs="Times New Roman"/>
           <w:b/>
           <w:sz w:val="32"/>
           <w:szCs w:val="32"/>
         </w:rPr>
-      </w:pPr>
-      <w:proofErr w:type="spellStart"/>
-      <w:r>
+        <w:t xml:space="preserve"> Orlando de Oliveira</w:t>
+      </w:r>
+    </w:p>
+    <w:p>
+      <w:pPr>
+        <w:jc w:val="center"/>
         <w:rPr>
           <w:rFonts w:ascii="Times New Roman" w:hAnsi="Times New Roman" w:cs="Times New Roman"/>
           <w:b/>
           <w:sz w:val="32"/>
           <w:szCs w:val="32"/>
         </w:rPr>
-        <w:t>Kayque</w:t>
-      </w:r>
-      <w:proofErr w:type="spellEnd"/>
+      </w:pPr>
+    </w:p>
+    <w:p>
+      <w:pPr>
+        <w:jc w:val="center"/>
+        <w:rPr>
+          <w:rFonts w:ascii="Times New Roman" w:hAnsi="Times New Roman" w:cs="Times New Roman"/>
+        </w:rPr>
+      </w:pPr>
+    </w:p>
+    <w:p>
+      <w:pPr>
+        <w:jc w:val="center"/>
+        <w:rPr>
+          <w:rFonts w:ascii="Times New Roman" w:hAnsi="Times New Roman" w:cs="Times New Roman"/>
+        </w:rPr>
+      </w:pPr>
+    </w:p>
+    <w:p>
+      <w:pPr>
+        <w:jc w:val="center"/>
+        <w:rPr>
+          <w:rFonts w:ascii="Times New Roman" w:hAnsi="Times New Roman" w:cs="Times New Roman"/>
+        </w:rPr>
+      </w:pPr>
+    </w:p>
+    <w:p>
+      <w:pPr>
+        <w:jc w:val="center"/>
+        <w:rPr>
+          <w:rFonts w:ascii="Times New Roman" w:hAnsi="Times New Roman" w:cs="Times New Roman"/>
+        </w:rPr>
+      </w:pPr>
+    </w:p>
+    <w:p>
+      <w:pPr>
+        <w:jc w:val="center"/>
+        <w:rPr>
+          <w:rFonts w:ascii="Times New Roman" w:hAnsi="Times New Roman" w:cs="Times New Roman"/>
+        </w:rPr>
+      </w:pPr>
       <w:r>
         <w:rPr>
           <w:rFonts w:ascii="Times New Roman" w:hAnsi="Times New Roman" w:cs="Times New Roman"/>
@@ -158,97 +238,6 @@
           <w:sz w:val="32"/>
           <w:szCs w:val="32"/>
         </w:rPr>
-        <w:t xml:space="preserve"> Costa da Silva</w:t>
-      </w:r>
-    </w:p>
-    <w:p>
-      <w:pPr>
-        <w:jc w:val="center"/>
-        <w:rPr>
-          <w:rFonts w:ascii="Times New Roman" w:hAnsi="Times New Roman" w:cs="Times New Roman"/>
-          <w:b/>
-          <w:sz w:val="32"/>
-          <w:szCs w:val="32"/>
-        </w:rPr>
-      </w:pPr>
-      <w:proofErr w:type="spellStart"/>
-      <w:r>
-        <w:rPr>
-          <w:rFonts w:ascii="Times New Roman" w:hAnsi="Times New Roman" w:cs="Times New Roman"/>
-          <w:b/>
-          <w:sz w:val="32"/>
-          <w:szCs w:val="32"/>
-        </w:rPr>
-        <w:t>Hayron</w:t>
-      </w:r>
-      <w:proofErr w:type="spellEnd"/>
-      <w:r>
-        <w:rPr>
-          <w:rFonts w:ascii="Times New Roman" w:hAnsi="Times New Roman" w:cs="Times New Roman"/>
-          <w:b/>
-          <w:sz w:val="32"/>
-          <w:szCs w:val="32"/>
-        </w:rPr>
-        <w:t xml:space="preserve"> Orlando de Oliveira</w:t>
-      </w:r>
-    </w:p>
-    <w:p>
-      <w:pPr>
-        <w:jc w:val="center"/>
-        <w:rPr>
-          <w:rFonts w:ascii="Times New Roman" w:hAnsi="Times New Roman" w:cs="Times New Roman"/>
-          <w:b/>
-          <w:sz w:val="32"/>
-          <w:szCs w:val="32"/>
-        </w:rPr>
-      </w:pPr>
-    </w:p>
-    <w:p>
-      <w:pPr>
-        <w:jc w:val="center"/>
-        <w:rPr>
-          <w:rFonts w:ascii="Times New Roman" w:hAnsi="Times New Roman" w:cs="Times New Roman"/>
-        </w:rPr>
-      </w:pPr>
-    </w:p>
-    <w:p>
-      <w:pPr>
-        <w:jc w:val="center"/>
-        <w:rPr>
-          <w:rFonts w:ascii="Times New Roman" w:hAnsi="Times New Roman" w:cs="Times New Roman"/>
-        </w:rPr>
-      </w:pPr>
-    </w:p>
-    <w:p>
-      <w:pPr>
-        <w:jc w:val="center"/>
-        <w:rPr>
-          <w:rFonts w:ascii="Times New Roman" w:hAnsi="Times New Roman" w:cs="Times New Roman"/>
-        </w:rPr>
-      </w:pPr>
-    </w:p>
-    <w:p>
-      <w:pPr>
-        <w:jc w:val="center"/>
-        <w:rPr>
-          <w:rFonts w:ascii="Times New Roman" w:hAnsi="Times New Roman" w:cs="Times New Roman"/>
-        </w:rPr>
-      </w:pPr>
-    </w:p>
-    <w:p>
-      <w:pPr>
-        <w:jc w:val="center"/>
-        <w:rPr>
-          <w:rFonts w:ascii="Times New Roman" w:hAnsi="Times New Roman" w:cs="Times New Roman"/>
-        </w:rPr>
-      </w:pPr>
-      <w:r>
-        <w:rPr>
-          <w:rFonts w:ascii="Times New Roman" w:hAnsi="Times New Roman" w:cs="Times New Roman"/>
-          <w:b/>
-          <w:sz w:val="32"/>
-          <w:szCs w:val="32"/>
-        </w:rPr>
         <w:t xml:space="preserve">PROJETO </w:t>
       </w:r>
       <w:r>
@@ -323,24 +312,17 @@
     </w:p>
     <w:p>
       <w:pPr>
+        <w:rPr>
+          <w:rFonts w:ascii="Times New Roman" w:hAnsi="Times New Roman" w:cs="Times New Roman"/>
+        </w:rPr>
+      </w:pPr>
+    </w:p>
+    <w:p>
+      <w:pPr>
         <w:jc w:val="center"/>
         <w:rPr>
           <w:rFonts w:ascii="Times New Roman" w:hAnsi="Times New Roman" w:cs="Times New Roman"/>
-        </w:rPr>
-      </w:pPr>
-      <w:r>
-        <w:rPr>
-          <w:rFonts w:ascii="Times New Roman" w:hAnsi="Times New Roman" w:cs="Times New Roman"/>
-        </w:rPr>
-        <w:t>Limeira - 2025</w:t>
-      </w:r>
-    </w:p>
-    <w:p>
-      <w:pPr>
-        <w:jc w:val="center"/>
-        <w:rPr>
-          <w:rFonts w:ascii="Times New Roman" w:hAnsi="Times New Roman" w:cs="Times New Roman"/>
-          <w:b/>
+          <w:i/>
           <w:sz w:val="28"/>
           <w:szCs w:val="28"/>
         </w:rPr>
@@ -348,17 +330,16 @@
       <w:r>
         <w:rPr>
           <w:rFonts w:ascii="Times New Roman" w:hAnsi="Times New Roman" w:cs="Times New Roman"/>
-          <w:b/>
+          <w:i/>
           <w:sz w:val="28"/>
           <w:szCs w:val="28"/>
         </w:rPr>
-        <w:lastRenderedPageBreak/>
         <w:t>LIMEIRA – SP</w:t>
       </w:r>
       <w:r>
         <w:rPr>
           <w:rFonts w:ascii="Times New Roman" w:hAnsi="Times New Roman" w:cs="Times New Roman"/>
-          <w:b/>
+          <w:i/>
           <w:sz w:val="28"/>
           <w:szCs w:val="28"/>
         </w:rPr>
@@ -490,7 +471,7 @@
             </w:rPr>
             <w:fldChar w:fldCharType="separate"/>
           </w:r>
-          <w:hyperlink w:anchor="_Toc210223591" w:history="1">
+          <w:hyperlink w:anchor="_Toc210228651" w:history="1">
             <w:r>
               <w:rPr>
                 <w:rStyle w:val="Hyperlink"/>
@@ -540,7 +521,7 @@
                 <w:noProof/>
                 <w:webHidden/>
               </w:rPr>
-              <w:instrText xml:space="preserve"> PAGEREF _Toc210223591 \h </w:instrText>
+              <w:instrText xml:space="preserve"> PAGEREF _Toc210228651 \h </w:instrText>
             </w:r>
             <w:r>
               <w:rPr>
@@ -588,7 +569,7 @@
               <w14:ligatures w14:val="standardContextual"/>
             </w:rPr>
           </w:pPr>
-          <w:hyperlink w:anchor="_Toc210223592" w:history="1">
+          <w:hyperlink w:anchor="_Toc210228652" w:history="1">
             <w:r>
               <w:rPr>
                 <w:rStyle w:val="Hyperlink"/>
@@ -638,7 +619,7 @@
                 <w:noProof/>
                 <w:webHidden/>
               </w:rPr>
-              <w:instrText xml:space="preserve"> PAGEREF _Toc210223592 \h </w:instrText>
+              <w:instrText xml:space="preserve"> PAGEREF _Toc210228652 \h </w:instrText>
             </w:r>
             <w:r>
               <w:rPr>
@@ -686,7 +667,7 @@
               <w14:ligatures w14:val="standardContextual"/>
             </w:rPr>
           </w:pPr>
-          <w:hyperlink w:anchor="_Toc210223593" w:history="1">
+          <w:hyperlink w:anchor="_Toc210228653" w:history="1">
             <w:r>
               <w:rPr>
                 <w:rStyle w:val="Hyperlink"/>
@@ -736,7 +717,7 @@
                 <w:noProof/>
                 <w:webHidden/>
               </w:rPr>
-              <w:instrText xml:space="preserve"> PAGEREF _Toc210223593 \h </w:instrText>
+              <w:instrText xml:space="preserve"> PAGEREF _Toc210228653 \h </w:instrText>
             </w:r>
             <w:r>
               <w:rPr>
@@ -784,7 +765,7 @@
               <w14:ligatures w14:val="standardContextual"/>
             </w:rPr>
           </w:pPr>
-          <w:hyperlink w:anchor="_Toc210223594" w:history="1">
+          <w:hyperlink w:anchor="_Toc210228654" w:history="1">
             <w:r>
               <w:rPr>
                 <w:rStyle w:val="Hyperlink"/>
@@ -834,7 +815,7 @@
                 <w:noProof/>
                 <w:webHidden/>
               </w:rPr>
-              <w:instrText xml:space="preserve"> PAGEREF _Toc210223594 \h </w:instrText>
+              <w:instrText xml:space="preserve"> PAGEREF _Toc210228654 \h </w:instrText>
             </w:r>
             <w:r>
               <w:rPr>
@@ -882,7 +863,7 @@
               <w14:ligatures w14:val="standardContextual"/>
             </w:rPr>
           </w:pPr>
-          <w:hyperlink w:anchor="_Toc210223595" w:history="1">
+          <w:hyperlink w:anchor="_Toc210228655" w:history="1">
             <w:r>
               <w:rPr>
                 <w:rStyle w:val="Hyperlink"/>
@@ -931,7 +912,7 @@
                 <w:noProof/>
                 <w:webHidden/>
               </w:rPr>
-              <w:instrText xml:space="preserve"> PAGEREF _Toc210223595 \h </w:instrText>
+              <w:instrText xml:space="preserve"> PAGEREF _Toc210228655 \h </w:instrText>
             </w:r>
             <w:r>
               <w:rPr>
@@ -979,7 +960,7 @@
               <w14:ligatures w14:val="standardContextual"/>
             </w:rPr>
           </w:pPr>
-          <w:hyperlink w:anchor="_Toc210223596" w:history="1">
+          <w:hyperlink w:anchor="_Toc210228656" w:history="1">
             <w:r>
               <w:rPr>
                 <w:rStyle w:val="Hyperlink"/>
@@ -1028,7 +1009,7 @@
                 <w:noProof/>
                 <w:webHidden/>
               </w:rPr>
-              <w:instrText xml:space="preserve"> PAGEREF _Toc210223596 \h </w:instrText>
+              <w:instrText xml:space="preserve"> PAGEREF _Toc210228656 \h </w:instrText>
             </w:r>
             <w:r>
               <w:rPr>
@@ -1076,7 +1057,7 @@
               <w14:ligatures w14:val="standardContextual"/>
             </w:rPr>
           </w:pPr>
-          <w:hyperlink w:anchor="_Toc210223597" w:history="1">
+          <w:hyperlink w:anchor="_Toc210228657" w:history="1">
             <w:r>
               <w:rPr>
                 <w:rStyle w:val="Hyperlink"/>
@@ -1126,7 +1107,7 @@
                 <w:noProof/>
                 <w:webHidden/>
               </w:rPr>
-              <w:instrText xml:space="preserve"> PAGEREF _Toc210223597 \h </w:instrText>
+              <w:instrText xml:space="preserve"> PAGEREF _Toc210228657 \h </w:instrText>
             </w:r>
             <w:r>
               <w:rPr>
@@ -1174,7 +1155,7 @@
               <w14:ligatures w14:val="standardContextual"/>
             </w:rPr>
           </w:pPr>
-          <w:hyperlink w:anchor="_Toc210223598" w:history="1">
+          <w:hyperlink w:anchor="_Toc210228658" w:history="1">
             <w:r>
               <w:rPr>
                 <w:rStyle w:val="Hyperlink"/>
@@ -1224,7 +1205,7 @@
                 <w:noProof/>
                 <w:webHidden/>
               </w:rPr>
-              <w:instrText xml:space="preserve"> PAGEREF _Toc210223598 \h </w:instrText>
+              <w:instrText xml:space="preserve"> PAGEREF _Toc210228658 \h </w:instrText>
             </w:r>
             <w:r>
               <w:rPr>
@@ -1272,7 +1253,7 @@
               <w14:ligatures w14:val="standardContextual"/>
             </w:rPr>
           </w:pPr>
-          <w:hyperlink w:anchor="_Toc210223599" w:history="1">
+          <w:hyperlink w:anchor="_Toc210228659" w:history="1">
             <w:r>
               <w:rPr>
                 <w:rStyle w:val="Hyperlink"/>
@@ -1322,7 +1303,7 @@
                 <w:noProof/>
                 <w:webHidden/>
               </w:rPr>
-              <w:instrText xml:space="preserve"> PAGEREF _Toc210223599 \h </w:instrText>
+              <w:instrText xml:space="preserve"> PAGEREF _Toc210228659 \h </w:instrText>
             </w:r>
             <w:r>
               <w:rPr>
@@ -1370,7 +1351,7 @@
               <w14:ligatures w14:val="standardContextual"/>
             </w:rPr>
           </w:pPr>
-          <w:hyperlink w:anchor="_Toc210223600" w:history="1">
+          <w:hyperlink w:anchor="_Toc210228660" w:history="1">
             <w:r>
               <w:rPr>
                 <w:rStyle w:val="Hyperlink"/>
@@ -1420,7 +1401,7 @@
                 <w:noProof/>
                 <w:webHidden/>
               </w:rPr>
-              <w:instrText xml:space="preserve"> PAGEREF _Toc210223600 \h </w:instrText>
+              <w:instrText xml:space="preserve"> PAGEREF _Toc210228660 \h </w:instrText>
             </w:r>
             <w:r>
               <w:rPr>
@@ -1468,7 +1449,7 @@
               <w14:ligatures w14:val="standardContextual"/>
             </w:rPr>
           </w:pPr>
-          <w:hyperlink w:anchor="_Toc210223601" w:history="1">
+          <w:hyperlink w:anchor="_Toc210228661" w:history="1">
             <w:r>
               <w:rPr>
                 <w:rStyle w:val="Hyperlink"/>
@@ -1518,7 +1499,7 @@
                 <w:noProof/>
                 <w:webHidden/>
               </w:rPr>
-              <w:instrText xml:space="preserve"> PAGEREF _Toc210223601 \h </w:instrText>
+              <w:instrText xml:space="preserve"> PAGEREF _Toc210228661 \h </w:instrText>
             </w:r>
             <w:r>
               <w:rPr>
@@ -1566,7 +1547,7 @@
               <w14:ligatures w14:val="standardContextual"/>
             </w:rPr>
           </w:pPr>
-          <w:hyperlink w:anchor="_Toc210223602" w:history="1">
+          <w:hyperlink w:anchor="_Toc210228662" w:history="1">
             <w:r>
               <w:rPr>
                 <w:rStyle w:val="Hyperlink"/>
@@ -1616,7 +1597,7 @@
                 <w:noProof/>
                 <w:webHidden/>
               </w:rPr>
-              <w:instrText xml:space="preserve"> PAGEREF _Toc210223602 \h </w:instrText>
+              <w:instrText xml:space="preserve"> PAGEREF _Toc210228662 \h </w:instrText>
             </w:r>
             <w:r>
               <w:rPr>
@@ -1664,7 +1645,7 @@
               <w14:ligatures w14:val="standardContextual"/>
             </w:rPr>
           </w:pPr>
-          <w:hyperlink w:anchor="_Toc210223603" w:history="1">
+          <w:hyperlink w:anchor="_Toc210228663" w:history="1">
             <w:r>
               <w:rPr>
                 <w:rStyle w:val="Hyperlink"/>
@@ -1714,7 +1695,7 @@
                 <w:noProof/>
                 <w:webHidden/>
               </w:rPr>
-              <w:instrText xml:space="preserve"> PAGEREF _Toc210223603 \h </w:instrText>
+              <w:instrText xml:space="preserve"> PAGEREF _Toc210228663 \h </w:instrText>
             </w:r>
             <w:r>
               <w:rPr>
@@ -1762,7 +1743,7 @@
               <w14:ligatures w14:val="standardContextual"/>
             </w:rPr>
           </w:pPr>
-          <w:hyperlink w:anchor="_Toc210223604" w:history="1">
+          <w:hyperlink w:anchor="_Toc210228664" w:history="1">
             <w:r>
               <w:rPr>
                 <w:rStyle w:val="Hyperlink"/>
@@ -1812,7 +1793,7 @@
                 <w:noProof/>
                 <w:webHidden/>
               </w:rPr>
-              <w:instrText xml:space="preserve"> PAGEREF _Toc210223604 \h </w:instrText>
+              <w:instrText xml:space="preserve"> PAGEREF _Toc210228664 \h </w:instrText>
             </w:r>
             <w:r>
               <w:rPr>
@@ -1860,7 +1841,7 @@
               <w14:ligatures w14:val="standardContextual"/>
             </w:rPr>
           </w:pPr>
-          <w:hyperlink w:anchor="_Toc210223605" w:history="1">
+          <w:hyperlink w:anchor="_Toc210228665" w:history="1">
             <w:r>
               <w:rPr>
                 <w:rStyle w:val="Hyperlink"/>
@@ -1910,7 +1891,7 @@
                 <w:noProof/>
                 <w:webHidden/>
               </w:rPr>
-              <w:instrText xml:space="preserve"> PAGEREF _Toc210223605 \h </w:instrText>
+              <w:instrText xml:space="preserve"> PAGEREF _Toc210228665 \h </w:instrText>
             </w:r>
             <w:r>
               <w:rPr>
@@ -1958,7 +1939,7 @@
               <w14:ligatures w14:val="standardContextual"/>
             </w:rPr>
           </w:pPr>
-          <w:hyperlink w:anchor="_Toc210223606" w:history="1">
+          <w:hyperlink w:anchor="_Toc210228666" w:history="1">
             <w:r>
               <w:rPr>
                 <w:rStyle w:val="Hyperlink"/>
@@ -2008,7 +1989,7 @@
                 <w:noProof/>
                 <w:webHidden/>
               </w:rPr>
-              <w:instrText xml:space="preserve"> PAGEREF _Toc210223606 \h </w:instrText>
+              <w:instrText xml:space="preserve"> PAGEREF _Toc210228666 \h </w:instrText>
             </w:r>
             <w:r>
               <w:rPr>
@@ -2056,7 +2037,7 @@
               <w14:ligatures w14:val="standardContextual"/>
             </w:rPr>
           </w:pPr>
-          <w:hyperlink w:anchor="_Toc210223607" w:history="1">
+          <w:hyperlink w:anchor="_Toc210228667" w:history="1">
             <w:r>
               <w:rPr>
                 <w:rStyle w:val="Hyperlink"/>
@@ -2106,7 +2087,7 @@
                 <w:noProof/>
                 <w:webHidden/>
               </w:rPr>
-              <w:instrText xml:space="preserve"> PAGEREF _Toc210223607 \h </w:instrText>
+              <w:instrText xml:space="preserve"> PAGEREF _Toc210228667 \h </w:instrText>
             </w:r>
             <w:r>
               <w:rPr>
@@ -2154,7 +2135,7 @@
               <w14:ligatures w14:val="standardContextual"/>
             </w:rPr>
           </w:pPr>
-          <w:hyperlink w:anchor="_Toc210223608" w:history="1">
+          <w:hyperlink w:anchor="_Toc210228668" w:history="1">
             <w:r>
               <w:rPr>
                 <w:rStyle w:val="Hyperlink"/>
@@ -2204,7 +2185,7 @@
                 <w:noProof/>
                 <w:webHidden/>
               </w:rPr>
-              <w:instrText xml:space="preserve"> PAGEREF _Toc210223608 \h </w:instrText>
+              <w:instrText xml:space="preserve"> PAGEREF _Toc210228668 \h </w:instrText>
             </w:r>
             <w:r>
               <w:rPr>
@@ -2252,7 +2233,7 @@
               <w14:ligatures w14:val="standardContextual"/>
             </w:rPr>
           </w:pPr>
-          <w:hyperlink w:anchor="_Toc210223609" w:history="1">
+          <w:hyperlink w:anchor="_Toc210228669" w:history="1">
             <w:r>
               <w:rPr>
                 <w:rStyle w:val="Hyperlink"/>
@@ -2302,7 +2283,7 @@
                 <w:noProof/>
                 <w:webHidden/>
               </w:rPr>
-              <w:instrText xml:space="preserve"> PAGEREF _Toc210223609 \h </w:instrText>
+              <w:instrText xml:space="preserve"> PAGEREF _Toc210228669 \h </w:instrText>
             </w:r>
             <w:r>
               <w:rPr>
@@ -2350,7 +2331,7 @@
               <w14:ligatures w14:val="standardContextual"/>
             </w:rPr>
           </w:pPr>
-          <w:hyperlink w:anchor="_Toc210223610" w:history="1">
+          <w:hyperlink w:anchor="_Toc210228670" w:history="1">
             <w:r>
               <w:rPr>
                 <w:rStyle w:val="Hyperlink"/>
@@ -2400,7 +2381,7 @@
                 <w:noProof/>
                 <w:webHidden/>
               </w:rPr>
-              <w:instrText xml:space="preserve"> PAGEREF _Toc210223610 \h </w:instrText>
+              <w:instrText xml:space="preserve"> PAGEREF _Toc210228670 \h </w:instrText>
             </w:r>
             <w:r>
               <w:rPr>
@@ -2448,7 +2429,7 @@
               <w14:ligatures w14:val="standardContextual"/>
             </w:rPr>
           </w:pPr>
-          <w:hyperlink w:anchor="_Toc210223611" w:history="1">
+          <w:hyperlink w:anchor="_Toc210228671" w:history="1">
             <w:r>
               <w:rPr>
                 <w:rStyle w:val="Hyperlink"/>
@@ -2498,7 +2479,7 @@
                 <w:noProof/>
                 <w:webHidden/>
               </w:rPr>
-              <w:instrText xml:space="preserve"> PAGEREF _Toc210223611 \h </w:instrText>
+              <w:instrText xml:space="preserve"> PAGEREF _Toc210228671 \h </w:instrText>
             </w:r>
             <w:r>
               <w:rPr>
@@ -2546,7 +2527,7 @@
               <w14:ligatures w14:val="standardContextual"/>
             </w:rPr>
           </w:pPr>
-          <w:hyperlink w:anchor="_Toc210223612" w:history="1">
+          <w:hyperlink w:anchor="_Toc210228672" w:history="1">
             <w:r>
               <w:rPr>
                 <w:rStyle w:val="Hyperlink"/>
@@ -2596,7 +2577,7 @@
                 <w:noProof/>
                 <w:webHidden/>
               </w:rPr>
-              <w:instrText xml:space="preserve"> PAGEREF _Toc210223612 \h </w:instrText>
+              <w:instrText xml:space="preserve"> PAGEREF _Toc210228672 \h </w:instrText>
             </w:r>
             <w:r>
               <w:rPr>
@@ -2644,7 +2625,7 @@
               <w14:ligatures w14:val="standardContextual"/>
             </w:rPr>
           </w:pPr>
-          <w:hyperlink w:anchor="_Toc210223613" w:history="1">
+          <w:hyperlink w:anchor="_Toc210228673" w:history="1">
             <w:r>
               <w:rPr>
                 <w:rStyle w:val="Hyperlink"/>
@@ -2693,7 +2674,7 @@
                 <w:noProof/>
                 <w:webHidden/>
               </w:rPr>
-              <w:instrText xml:space="preserve"> PAGEREF _Toc210223613 \h </w:instrText>
+              <w:instrText xml:space="preserve"> PAGEREF _Toc210228673 \h </w:instrText>
             </w:r>
             <w:r>
               <w:rPr>
@@ -2741,7 +2722,7 @@
               <w14:ligatures w14:val="standardContextual"/>
             </w:rPr>
           </w:pPr>
-          <w:hyperlink w:anchor="_Toc210223614" w:history="1">
+          <w:hyperlink w:anchor="_Toc210228674" w:history="1">
             <w:r>
               <w:rPr>
                 <w:rStyle w:val="Hyperlink"/>
@@ -2791,7 +2772,7 @@
                 <w:noProof/>
                 <w:webHidden/>
               </w:rPr>
-              <w:instrText xml:space="preserve"> PAGEREF _Toc210223614 \h </w:instrText>
+              <w:instrText xml:space="preserve"> PAGEREF _Toc210228674 \h </w:instrText>
             </w:r>
             <w:r>
               <w:rPr>
@@ -2839,7 +2820,7 @@
               <w14:ligatures w14:val="standardContextual"/>
             </w:rPr>
           </w:pPr>
-          <w:hyperlink w:anchor="_Toc210223615" w:history="1">
+          <w:hyperlink w:anchor="_Toc210228675" w:history="1">
             <w:r>
               <w:rPr>
                 <w:rStyle w:val="Hyperlink"/>
@@ -2889,7 +2870,7 @@
                 <w:noProof/>
                 <w:webHidden/>
               </w:rPr>
-              <w:instrText xml:space="preserve"> PAGEREF _Toc210223615 \h </w:instrText>
+              <w:instrText xml:space="preserve"> PAGEREF _Toc210228675 \h </w:instrText>
             </w:r>
             <w:r>
               <w:rPr>
@@ -2937,7 +2918,7 @@
               <w14:ligatures w14:val="standardContextual"/>
             </w:rPr>
           </w:pPr>
-          <w:hyperlink w:anchor="_Toc210223616" w:history="1">
+          <w:hyperlink w:anchor="_Toc210228676" w:history="1">
             <w:r>
               <w:rPr>
                 <w:rStyle w:val="Hyperlink"/>
@@ -2987,7 +2968,7 @@
                 <w:noProof/>
                 <w:webHidden/>
               </w:rPr>
-              <w:instrText xml:space="preserve"> PAGEREF _Toc210223616 \h </w:instrText>
+              <w:instrText xml:space="preserve"> PAGEREF _Toc210228676 \h </w:instrText>
             </w:r>
             <w:r>
               <w:rPr>
@@ -3035,7 +3016,7 @@
               <w14:ligatures w14:val="standardContextual"/>
             </w:rPr>
           </w:pPr>
-          <w:hyperlink w:anchor="_Toc210223617" w:history="1">
+          <w:hyperlink w:anchor="_Toc210228677" w:history="1">
             <w:r>
               <w:rPr>
                 <w:rStyle w:val="Hyperlink"/>
@@ -3043,7 +3024,7 @@
                 <w:b/>
                 <w:noProof/>
               </w:rPr>
-              <w:t>10.</w:t>
+              <w:t>11.</w:t>
             </w:r>
             <w:r>
               <w:rPr>
@@ -3064,7 +3045,7 @@
                 <w:b/>
                 <w:noProof/>
               </w:rPr>
-              <w:t>ESTRUTURA DO CÓDIGO</w:t>
+              <w:t>WIREFRAME</w:t>
             </w:r>
             <w:r>
               <w:rPr>
@@ -3085,7 +3066,7 @@
                 <w:noProof/>
                 <w:webHidden/>
               </w:rPr>
-              <w:instrText xml:space="preserve"> PAGEREF _Toc210223617 \h </w:instrText>
+              <w:instrText xml:space="preserve"> PAGEREF _Toc210228677 \h </w:instrText>
             </w:r>
             <w:r>
               <w:rPr>
@@ -3133,7 +3114,7 @@
               <w14:ligatures w14:val="standardContextual"/>
             </w:rPr>
           </w:pPr>
-          <w:hyperlink w:anchor="_Toc210223618" w:history="1">
+          <w:hyperlink w:anchor="_Toc210228678" w:history="1">
             <w:r>
               <w:rPr>
                 <w:rStyle w:val="Hyperlink"/>
@@ -3141,7 +3122,7 @@
                 <w:b/>
                 <w:noProof/>
               </w:rPr>
-              <w:t>11.</w:t>
+              <w:t>12.</w:t>
             </w:r>
             <w:r>
               <w:rPr>
@@ -3162,7 +3143,7 @@
                 <w:b/>
                 <w:noProof/>
               </w:rPr>
-              <w:t>MODELO FÍSICO E LÓGICO DA BASE DE DADOS</w:t>
+              <w:t>ESTRUTURA DO CÓDIGO</w:t>
             </w:r>
             <w:r>
               <w:rPr>
@@ -3183,7 +3164,7 @@
                 <w:noProof/>
                 <w:webHidden/>
               </w:rPr>
-              <w:instrText xml:space="preserve"> PAGEREF _Toc210223618 \h </w:instrText>
+              <w:instrText xml:space="preserve"> PAGEREF _Toc210228678 \h </w:instrText>
             </w:r>
             <w:r>
               <w:rPr>
@@ -3231,14 +3212,15 @@
               <w14:ligatures w14:val="standardContextual"/>
             </w:rPr>
           </w:pPr>
-          <w:hyperlink w:anchor="_Toc210223619" w:history="1">
+          <w:hyperlink w:anchor="_Toc210228679" w:history="1">
             <w:r>
               <w:rPr>
                 <w:rStyle w:val="Hyperlink"/>
                 <w:rFonts w:ascii="Times New Roman" w:hAnsi="Times New Roman" w:cs="Times New Roman"/>
-                <w:noProof/>
-              </w:rPr>
-              <w:t>12.</w:t>
+                <w:b/>
+                <w:noProof/>
+              </w:rPr>
+              <w:t>13.</w:t>
             </w:r>
             <w:r>
               <w:rPr>
@@ -3259,7 +3241,7 @@
                 <w:b/>
                 <w:noProof/>
               </w:rPr>
-              <w:t>AVALIAÇÃO DE RISCO</w:t>
+              <w:t>MODELO FÍSICO E LÓGICO DA BASE DE DADOS</w:t>
             </w:r>
             <w:r>
               <w:rPr>
@@ -3280,7 +3262,7 @@
                 <w:noProof/>
                 <w:webHidden/>
               </w:rPr>
-              <w:instrText xml:space="preserve"> PAGEREF _Toc210223619 \h </w:instrText>
+              <w:instrText xml:space="preserve"> PAGEREF _Toc210228679 \h </w:instrText>
             </w:r>
             <w:r>
               <w:rPr>
@@ -3328,15 +3310,14 @@
               <w14:ligatures w14:val="standardContextual"/>
             </w:rPr>
           </w:pPr>
-          <w:hyperlink w:anchor="_Toc210223620" w:history="1">
+          <w:hyperlink w:anchor="_Toc210228680" w:history="1">
             <w:r>
               <w:rPr>
                 <w:rStyle w:val="Hyperlink"/>
                 <w:rFonts w:ascii="Times New Roman" w:hAnsi="Times New Roman" w:cs="Times New Roman"/>
-                <w:b/>
-                <w:noProof/>
-              </w:rPr>
-              <w:t>13.</w:t>
+                <w:noProof/>
+              </w:rPr>
+              <w:t>14.</w:t>
             </w:r>
             <w:r>
               <w:rPr>
@@ -3357,7 +3338,7 @@
                 <w:b/>
                 <w:noProof/>
               </w:rPr>
-              <w:t>INTERFACE GRÁFICA</w:t>
+              <w:t>AVALIAÇÃO DE RISCO</w:t>
             </w:r>
             <w:r>
               <w:rPr>
@@ -3378,7 +3359,7 @@
                 <w:noProof/>
                 <w:webHidden/>
               </w:rPr>
-              <w:instrText xml:space="preserve"> PAGEREF _Toc210223620 \h </w:instrText>
+              <w:instrText xml:space="preserve"> PAGEREF _Toc210228680 \h </w:instrText>
             </w:r>
             <w:r>
               <w:rPr>
@@ -3426,7 +3407,7 @@
               <w14:ligatures w14:val="standardContextual"/>
             </w:rPr>
           </w:pPr>
-          <w:hyperlink w:anchor="_Toc210223621" w:history="1">
+          <w:hyperlink w:anchor="_Toc210228681" w:history="1">
             <w:r>
               <w:rPr>
                 <w:rStyle w:val="Hyperlink"/>
@@ -3434,7 +3415,7 @@
                 <w:b/>
                 <w:noProof/>
               </w:rPr>
-              <w:t>14.</w:t>
+              <w:t>15.</w:t>
             </w:r>
             <w:r>
               <w:rPr>
@@ -3476,7 +3457,7 @@
                 <w:noProof/>
                 <w:webHidden/>
               </w:rPr>
-              <w:instrText xml:space="preserve"> PAGEREF _Toc210223621 \h </w:instrText>
+              <w:instrText xml:space="preserve"> PAGEREF _Toc210228681 \h </w:instrText>
             </w:r>
             <w:r>
               <w:rPr>
@@ -3524,7 +3505,7 @@
               <w14:ligatures w14:val="standardContextual"/>
             </w:rPr>
           </w:pPr>
-          <w:hyperlink w:anchor="_Toc210223622" w:history="1">
+          <w:hyperlink w:anchor="_Toc210228682" w:history="1">
             <w:r>
               <w:rPr>
                 <w:rStyle w:val="Hyperlink"/>
@@ -3532,7 +3513,7 @@
                 <w:b/>
                 <w:noProof/>
               </w:rPr>
-              <w:t>15.</w:t>
+              <w:t>16.</w:t>
             </w:r>
             <w:r>
               <w:rPr>
@@ -3574,7 +3555,7 @@
                 <w:noProof/>
                 <w:webHidden/>
               </w:rPr>
-              <w:instrText xml:space="preserve"> PAGEREF _Toc210223622 \h </w:instrText>
+              <w:instrText xml:space="preserve"> PAGEREF _Toc210228682 \h </w:instrText>
             </w:r>
             <w:r>
               <w:rPr>
@@ -3644,6 +3625,61 @@
           <w:docGrid w:linePitch="360"/>
         </w:sectPr>
       </w:pPr>
+      <w:r>
+        <w:rPr>
+          <w:rFonts w:ascii="Times New Roman" w:hAnsi="Times New Roman" w:cs="Times New Roman"/>
+          <w:sz w:val="24"/>
+        </w:rPr>
+        <w:lastRenderedPageBreak/>
+        <w:t xml:space="preserve">OBS:  o link do Esboço no </w:t>
+      </w:r>
+      <w:proofErr w:type="spellStart"/>
+      <w:r>
+        <w:rPr>
+          <w:rFonts w:ascii="Times New Roman" w:hAnsi="Times New Roman" w:cs="Times New Roman"/>
+          <w:sz w:val="24"/>
+        </w:rPr>
+        <w:t>Figma</w:t>
+      </w:r>
+      <w:proofErr w:type="spellEnd"/>
+      <w:r>
+        <w:rPr>
+          <w:rFonts w:ascii="Times New Roman" w:hAnsi="Times New Roman" w:cs="Times New Roman"/>
+          <w:sz w:val="24"/>
+        </w:rPr>
+        <w:t xml:space="preserve"> está no</w:t>
+      </w:r>
+      <w:r>
+        <w:rPr>
+          <w:rFonts w:ascii="Times New Roman" w:hAnsi="Times New Roman" w:cs="Times New Roman"/>
+          <w:sz w:val="24"/>
+        </w:rPr>
+        <w:t xml:space="preserve"> </w:t>
+      </w:r>
+      <w:proofErr w:type="gramStart"/>
+      <w:r>
+        <w:rPr>
+          <w:rFonts w:ascii="Times New Roman" w:hAnsi="Times New Roman" w:cs="Times New Roman"/>
+          <w:sz w:val="24"/>
+        </w:rPr>
+        <w:t>título Referencias</w:t>
+      </w:r>
+      <w:proofErr w:type="gramEnd"/>
+      <w:r>
+        <w:rPr>
+          <w:rFonts w:ascii="Times New Roman" w:hAnsi="Times New Roman" w:cs="Times New Roman"/>
+          <w:sz w:val="24"/>
+        </w:rPr>
+        <w:t xml:space="preserve"> </w:t>
+      </w:r>
+    </w:p>
+    <w:p>
+      <w:pPr>
+        <w:rPr>
+          <w:rFonts w:ascii="Times New Roman" w:hAnsi="Times New Roman" w:cs="Times New Roman"/>
+          <w:sz w:val="24"/>
+        </w:rPr>
+      </w:pPr>
     </w:p>
     <w:p>
       <w:pPr>
@@ -3668,7 +3704,7 @@
           <w:szCs w:val="24"/>
         </w:rPr>
       </w:pPr>
-      <w:bookmarkStart w:id="0" w:name="_Toc210223591"/>
+      <w:bookmarkStart w:id="0" w:name="_Toc210228651"/>
       <w:r>
         <w:rPr>
           <w:rFonts w:ascii="Times New Roman" w:hAnsi="Times New Roman" w:cs="Times New Roman"/>
@@ -3683,6 +3719,7 @@
     </w:p>
     <w:p>
       <w:pPr>
+        <w:jc w:val="both"/>
         <w:rPr>
           <w:rFonts w:ascii="Times New Roman" w:hAnsi="Times New Roman" w:cs="Times New Roman"/>
         </w:rPr>
@@ -3720,6 +3757,7 @@
     </w:p>
     <w:p>
       <w:pPr>
+        <w:jc w:val="both"/>
         <w:rPr>
           <w:rFonts w:ascii="Times New Roman" w:hAnsi="Times New Roman" w:cs="Times New Roman"/>
         </w:rPr>
@@ -3750,6 +3788,7 @@
           <w:ilvl w:val="1"/>
           <w:numId w:val="18"/>
         </w:numPr>
+        <w:jc w:val="both"/>
         <w:rPr>
           <w:rFonts w:ascii="Times New Roman" w:eastAsia="Times New Roman" w:hAnsi="Times New Roman" w:cs="Times New Roman"/>
           <w:sz w:val="24"/>
@@ -3779,6 +3818,7 @@
     <w:p>
       <w:pPr>
         <w:ind w:left="708"/>
+        <w:jc w:val="both"/>
         <w:rPr>
           <w:rFonts w:ascii="Times New Roman" w:hAnsi="Times New Roman" w:cs="Times New Roman"/>
         </w:rPr>
@@ -3797,6 +3837,7 @@
           <w:ilvl w:val="1"/>
           <w:numId w:val="18"/>
         </w:numPr>
+        <w:jc w:val="both"/>
         <w:rPr>
           <w:rFonts w:ascii="Times New Roman" w:eastAsiaTheme="majorEastAsia" w:hAnsi="Times New Roman" w:cs="Times New Roman"/>
           <w:i/>
@@ -3817,6 +3858,7 @@
     <w:p>
       <w:pPr>
         <w:ind w:left="708"/>
+        <w:jc w:val="both"/>
         <w:rPr>
           <w:rFonts w:ascii="Times New Roman" w:hAnsi="Times New Roman" w:cs="Times New Roman"/>
         </w:rPr>
@@ -3835,6 +3877,7 @@
           <w:ilvl w:val="1"/>
           <w:numId w:val="18"/>
         </w:numPr>
+        <w:jc w:val="both"/>
         <w:rPr>
           <w:rFonts w:ascii="Times New Roman" w:eastAsiaTheme="majorEastAsia" w:hAnsi="Times New Roman" w:cs="Times New Roman"/>
           <w:i/>
@@ -3855,6 +3898,7 @@
     <w:p>
       <w:pPr>
         <w:ind w:firstLine="708"/>
+        <w:jc w:val="both"/>
         <w:rPr>
           <w:rFonts w:ascii="Times New Roman" w:hAnsi="Times New Roman" w:cs="Times New Roman"/>
         </w:rPr>
@@ -3869,6 +3913,7 @@
     <w:p>
       <w:pPr>
         <w:ind w:firstLine="708"/>
+        <w:jc w:val="both"/>
         <w:rPr>
           <w:rFonts w:ascii="Times New Roman" w:hAnsi="Times New Roman" w:cs="Times New Roman"/>
         </w:rPr>
@@ -3887,6 +3932,7 @@
           <w:ilvl w:val="1"/>
           <w:numId w:val="18"/>
         </w:numPr>
+        <w:jc w:val="both"/>
         <w:rPr>
           <w:rFonts w:ascii="Times New Roman" w:eastAsiaTheme="majorEastAsia" w:hAnsi="Times New Roman" w:cs="Times New Roman"/>
           <w:i/>
@@ -3907,6 +3953,7 @@
     <w:p>
       <w:pPr>
         <w:ind w:left="708"/>
+        <w:jc w:val="both"/>
         <w:rPr>
           <w:rFonts w:ascii="Times New Roman" w:hAnsi="Times New Roman" w:cs="Times New Roman"/>
         </w:rPr>
@@ -3920,6 +3967,7 @@
     </w:p>
     <w:p>
       <w:pPr>
+        <w:jc w:val="both"/>
         <w:rPr>
           <w:rFonts w:ascii="Times New Roman" w:hAnsi="Times New Roman" w:cs="Times New Roman"/>
         </w:rPr>
@@ -3966,7 +4014,7 @@
           <w:szCs w:val="24"/>
         </w:rPr>
       </w:pPr>
-      <w:bookmarkStart w:id="1" w:name="_Toc210223592"/>
+      <w:bookmarkStart w:id="1" w:name="_Toc210228652"/>
       <w:r>
         <w:rPr>
           <w:rFonts w:ascii="Times New Roman" w:hAnsi="Times New Roman" w:cs="Times New Roman"/>
@@ -3982,6 +4030,7 @@
     </w:p>
     <w:p>
       <w:pPr>
+        <w:jc w:val="both"/>
         <w:rPr>
           <w:rFonts w:ascii="Times New Roman" w:hAnsi="Times New Roman" w:cs="Times New Roman"/>
         </w:rPr>
@@ -3995,6 +4044,7 @@
     </w:p>
     <w:p>
       <w:pPr>
+        <w:jc w:val="both"/>
         <w:rPr>
           <w:rFonts w:ascii="Times New Roman" w:hAnsi="Times New Roman" w:cs="Times New Roman"/>
         </w:rPr>
@@ -4013,6 +4063,7 @@
           <w:ilvl w:val="1"/>
           <w:numId w:val="4"/>
         </w:numPr>
+        <w:jc w:val="both"/>
         <w:rPr>
           <w:rFonts w:ascii="Times New Roman" w:hAnsi="Times New Roman" w:cs="Times New Roman"/>
           <w:i/>
@@ -4021,7 +4072,7 @@
           <w:szCs w:val="24"/>
         </w:rPr>
       </w:pPr>
-      <w:bookmarkStart w:id="2" w:name="_Toc210223593"/>
+      <w:bookmarkStart w:id="2" w:name="_Toc210228653"/>
       <w:r>
         <w:rPr>
           <w:rFonts w:ascii="Times New Roman" w:hAnsi="Times New Roman" w:cs="Times New Roman"/>
@@ -4041,6 +4092,7 @@
           <w:ilvl w:val="0"/>
           <w:numId w:val="10"/>
         </w:numPr>
+        <w:jc w:val="both"/>
         <w:rPr>
           <w:rFonts w:ascii="Times New Roman" w:hAnsi="Times New Roman" w:cs="Times New Roman"/>
         </w:rPr>
@@ -4059,6 +4111,7 @@
           <w:ilvl w:val="0"/>
           <w:numId w:val="10"/>
         </w:numPr>
+        <w:jc w:val="both"/>
         <w:rPr>
           <w:rFonts w:ascii="Times New Roman" w:hAnsi="Times New Roman" w:cs="Times New Roman"/>
         </w:rPr>
@@ -4077,6 +4130,7 @@
           <w:ilvl w:val="1"/>
           <w:numId w:val="4"/>
         </w:numPr>
+        <w:jc w:val="both"/>
         <w:rPr>
           <w:rFonts w:ascii="Times New Roman" w:hAnsi="Times New Roman" w:cs="Times New Roman"/>
           <w:i/>
@@ -4085,7 +4139,7 @@
           <w:szCs w:val="24"/>
         </w:rPr>
       </w:pPr>
-      <w:bookmarkStart w:id="3" w:name="_Toc210223594"/>
+      <w:bookmarkStart w:id="3" w:name="_Toc210228654"/>
       <w:r>
         <w:rPr>
           <w:rFonts w:ascii="Times New Roman" w:hAnsi="Times New Roman" w:cs="Times New Roman"/>
@@ -4105,6 +4159,7 @@
           <w:ilvl w:val="0"/>
           <w:numId w:val="10"/>
         </w:numPr>
+        <w:jc w:val="both"/>
         <w:rPr>
           <w:rFonts w:ascii="Times New Roman" w:hAnsi="Times New Roman" w:cs="Times New Roman"/>
         </w:rPr>
@@ -4123,11 +4178,12 @@
           <w:ilvl w:val="1"/>
           <w:numId w:val="4"/>
         </w:numPr>
-        <w:rPr>
-          <w:rFonts w:ascii="Times New Roman" w:hAnsi="Times New Roman" w:cs="Times New Roman"/>
-        </w:rPr>
-      </w:pPr>
-      <w:bookmarkStart w:id="4" w:name="_Toc210223595"/>
+        <w:jc w:val="both"/>
+        <w:rPr>
+          <w:rFonts w:ascii="Times New Roman" w:hAnsi="Times New Roman" w:cs="Times New Roman"/>
+        </w:rPr>
+      </w:pPr>
+      <w:bookmarkStart w:id="4" w:name="_Toc210228655"/>
       <w:r>
         <w:rPr>
           <w:rFonts w:ascii="Times New Roman" w:hAnsi="Times New Roman" w:cs="Times New Roman"/>
@@ -4147,6 +4203,7 @@
           <w:ilvl w:val="0"/>
           <w:numId w:val="10"/>
         </w:numPr>
+        <w:jc w:val="both"/>
         <w:rPr>
           <w:rFonts w:ascii="Times New Roman" w:hAnsi="Times New Roman" w:cs="Times New Roman"/>
         </w:rPr>
@@ -4165,11 +4222,12 @@
           <w:ilvl w:val="1"/>
           <w:numId w:val="4"/>
         </w:numPr>
-        <w:rPr>
-          <w:rFonts w:ascii="Times New Roman" w:hAnsi="Times New Roman" w:cs="Times New Roman"/>
-        </w:rPr>
-      </w:pPr>
-      <w:bookmarkStart w:id="5" w:name="_Toc210223596"/>
+        <w:jc w:val="both"/>
+        <w:rPr>
+          <w:rFonts w:ascii="Times New Roman" w:hAnsi="Times New Roman" w:cs="Times New Roman"/>
+        </w:rPr>
+      </w:pPr>
+      <w:bookmarkStart w:id="5" w:name="_Toc210228656"/>
       <w:r>
         <w:rPr>
           <w:rFonts w:ascii="Times New Roman" w:hAnsi="Times New Roman" w:cs="Times New Roman"/>
@@ -4189,6 +4247,7 @@
           <w:ilvl w:val="0"/>
           <w:numId w:val="10"/>
         </w:numPr>
+        <w:jc w:val="both"/>
         <w:rPr>
           <w:rFonts w:ascii="Times New Roman" w:hAnsi="Times New Roman" w:cs="Times New Roman"/>
         </w:rPr>
@@ -4207,6 +4266,7 @@
           <w:ilvl w:val="0"/>
           <w:numId w:val="10"/>
         </w:numPr>
+        <w:jc w:val="both"/>
         <w:rPr>
           <w:rFonts w:ascii="Times New Roman" w:hAnsi="Times New Roman" w:cs="Times New Roman"/>
         </w:rPr>
@@ -4225,6 +4285,7 @@
           <w:ilvl w:val="0"/>
           <w:numId w:val="10"/>
         </w:numPr>
+        <w:jc w:val="both"/>
         <w:rPr>
           <w:rFonts w:ascii="Times New Roman" w:hAnsi="Times New Roman" w:cs="Times New Roman"/>
         </w:rPr>
@@ -4257,7 +4318,7 @@
           <w:szCs w:val="24"/>
         </w:rPr>
       </w:pPr>
-      <w:bookmarkStart w:id="6" w:name="_Toc210223597"/>
+      <w:bookmarkStart w:id="6" w:name="_Toc210228657"/>
       <w:r>
         <w:rPr>
           <w:rFonts w:ascii="Times New Roman" w:hAnsi="Times New Roman" w:cs="Times New Roman"/>
@@ -4274,6 +4335,7 @@
     <w:p>
       <w:pPr>
         <w:ind w:left="360"/>
+        <w:jc w:val="both"/>
       </w:pPr>
       <w:r>
         <w:rPr>
@@ -4288,6 +4350,7 @@
     <w:p>
       <w:pPr>
         <w:ind w:left="360"/>
+        <w:jc w:val="both"/>
         <w:rPr>
           <w:rFonts w:ascii="Times New Roman" w:hAnsi="Times New Roman" w:cs="Times New Roman"/>
         </w:rPr>
@@ -4306,6 +4369,7 @@
           <w:ilvl w:val="0"/>
           <w:numId w:val="27"/>
         </w:numPr>
+        <w:jc w:val="both"/>
         <w:rPr>
           <w:rFonts w:ascii="Times New Roman" w:hAnsi="Times New Roman" w:cs="Times New Roman"/>
         </w:rPr>
@@ -4324,6 +4388,7 @@
           <w:ilvl w:val="0"/>
           <w:numId w:val="27"/>
         </w:numPr>
+        <w:jc w:val="both"/>
         <w:rPr>
           <w:rFonts w:ascii="Times New Roman" w:hAnsi="Times New Roman" w:cs="Times New Roman"/>
         </w:rPr>
@@ -4342,6 +4407,7 @@
           <w:ilvl w:val="0"/>
           <w:numId w:val="27"/>
         </w:numPr>
+        <w:jc w:val="both"/>
         <w:rPr>
           <w:rFonts w:ascii="Times New Roman" w:hAnsi="Times New Roman" w:cs="Times New Roman"/>
         </w:rPr>
@@ -4360,6 +4426,7 @@
           <w:ilvl w:val="0"/>
           <w:numId w:val="27"/>
         </w:numPr>
+        <w:jc w:val="both"/>
         <w:rPr>
           <w:rFonts w:ascii="Times New Roman" w:hAnsi="Times New Roman" w:cs="Times New Roman"/>
         </w:rPr>
@@ -4374,6 +4441,7 @@
     <w:p>
       <w:pPr>
         <w:ind w:left="360"/>
+        <w:jc w:val="both"/>
         <w:rPr>
           <w:rFonts w:ascii="Times New Roman" w:hAnsi="Times New Roman" w:cs="Times New Roman"/>
         </w:rPr>
@@ -4392,6 +4460,7 @@
           <w:ilvl w:val="0"/>
           <w:numId w:val="27"/>
         </w:numPr>
+        <w:jc w:val="both"/>
         <w:rPr>
           <w:rFonts w:ascii="Times New Roman" w:hAnsi="Times New Roman" w:cs="Times New Roman"/>
         </w:rPr>
@@ -4410,6 +4479,7 @@
           <w:ilvl w:val="0"/>
           <w:numId w:val="27"/>
         </w:numPr>
+        <w:jc w:val="both"/>
         <w:rPr>
           <w:rFonts w:ascii="Times New Roman" w:hAnsi="Times New Roman" w:cs="Times New Roman"/>
         </w:rPr>
@@ -4428,6 +4498,7 @@
           <w:ilvl w:val="0"/>
           <w:numId w:val="27"/>
         </w:numPr>
+        <w:jc w:val="both"/>
         <w:rPr>
           <w:rFonts w:ascii="Times New Roman" w:hAnsi="Times New Roman" w:cs="Times New Roman"/>
         </w:rPr>
@@ -4446,6 +4517,7 @@
           <w:ilvl w:val="0"/>
           <w:numId w:val="27"/>
         </w:numPr>
+        <w:jc w:val="both"/>
         <w:rPr>
           <w:rFonts w:ascii="Times New Roman" w:hAnsi="Times New Roman" w:cs="Times New Roman"/>
         </w:rPr>
@@ -4464,6 +4536,7 @@
           <w:ilvl w:val="0"/>
           <w:numId w:val="27"/>
         </w:numPr>
+        <w:jc w:val="both"/>
         <w:rPr>
           <w:rFonts w:ascii="Times New Roman" w:hAnsi="Times New Roman" w:cs="Times New Roman"/>
         </w:rPr>
@@ -4504,7 +4577,7 @@
           <w:szCs w:val="24"/>
         </w:rPr>
       </w:pPr>
-      <w:bookmarkStart w:id="7" w:name="_Toc210223598"/>
+      <w:bookmarkStart w:id="7" w:name="_Toc210228658"/>
       <w:r>
         <w:rPr>
           <w:rFonts w:ascii="Times New Roman" w:hAnsi="Times New Roman" w:cs="Times New Roman"/>
@@ -4525,6 +4598,7 @@
           <w:ilvl w:val="1"/>
           <w:numId w:val="4"/>
         </w:numPr>
+        <w:jc w:val="both"/>
         <w:rPr>
           <w:rFonts w:ascii="Times New Roman" w:hAnsi="Times New Roman" w:cs="Times New Roman"/>
           <w:i/>
@@ -4533,7 +4607,7 @@
           <w:szCs w:val="24"/>
         </w:rPr>
       </w:pPr>
-      <w:bookmarkStart w:id="8" w:name="_Toc210223599"/>
+      <w:bookmarkStart w:id="8" w:name="_Toc210228659"/>
       <w:r>
         <w:rPr>
           <w:rFonts w:ascii="Times New Roman" w:hAnsi="Times New Roman" w:cs="Times New Roman"/>
@@ -4553,6 +4627,7 @@
           <w:ilvl w:val="0"/>
           <w:numId w:val="10"/>
         </w:numPr>
+        <w:jc w:val="both"/>
         <w:rPr>
           <w:rFonts w:ascii="Times New Roman" w:eastAsiaTheme="majorEastAsia" w:hAnsi="Times New Roman" w:cs="Times New Roman"/>
           <w:i/>
@@ -4577,6 +4652,7 @@
           <w:ilvl w:val="0"/>
           <w:numId w:val="10"/>
         </w:numPr>
+        <w:jc w:val="both"/>
         <w:rPr>
           <w:rFonts w:ascii="Times New Roman" w:eastAsiaTheme="majorEastAsia" w:hAnsi="Times New Roman" w:cs="Times New Roman"/>
           <w:i/>
@@ -4601,6 +4677,7 @@
           <w:ilvl w:val="0"/>
           <w:numId w:val="10"/>
         </w:numPr>
+        <w:jc w:val="both"/>
         <w:rPr>
           <w:rFonts w:ascii="Times New Roman" w:eastAsiaTheme="majorEastAsia" w:hAnsi="Times New Roman" w:cs="Times New Roman"/>
           <w:i/>
@@ -4625,6 +4702,7 @@
           <w:ilvl w:val="0"/>
           <w:numId w:val="10"/>
         </w:numPr>
+        <w:jc w:val="both"/>
         <w:rPr>
           <w:rFonts w:ascii="Times New Roman" w:eastAsiaTheme="majorEastAsia" w:hAnsi="Times New Roman" w:cs="Times New Roman"/>
           <w:i/>
@@ -4649,6 +4727,7 @@
           <w:ilvl w:val="0"/>
           <w:numId w:val="10"/>
         </w:numPr>
+        <w:jc w:val="both"/>
         <w:rPr>
           <w:rFonts w:ascii="Times New Roman" w:eastAsiaTheme="majorEastAsia" w:hAnsi="Times New Roman" w:cs="Times New Roman"/>
           <w:i/>
@@ -4673,6 +4752,7 @@
           <w:ilvl w:val="1"/>
           <w:numId w:val="4"/>
         </w:numPr>
+        <w:jc w:val="both"/>
         <w:rPr>
           <w:rFonts w:ascii="Times New Roman" w:hAnsi="Times New Roman" w:cs="Times New Roman"/>
           <w:i/>
@@ -4681,7 +4761,7 @@
           <w:szCs w:val="24"/>
         </w:rPr>
       </w:pPr>
-      <w:bookmarkStart w:id="9" w:name="_Toc210223600"/>
+      <w:bookmarkStart w:id="9" w:name="_Toc210228660"/>
       <w:r>
         <w:rPr>
           <w:rFonts w:ascii="Times New Roman" w:hAnsi="Times New Roman" w:cs="Times New Roman"/>
@@ -4701,6 +4781,7 @@
           <w:ilvl w:val="0"/>
           <w:numId w:val="10"/>
         </w:numPr>
+        <w:jc w:val="both"/>
         <w:rPr>
           <w:rFonts w:ascii="Times New Roman" w:eastAsiaTheme="majorEastAsia" w:hAnsi="Times New Roman" w:cs="Times New Roman"/>
           <w:i/>
@@ -4725,6 +4806,7 @@
           <w:ilvl w:val="0"/>
           <w:numId w:val="10"/>
         </w:numPr>
+        <w:jc w:val="both"/>
         <w:rPr>
           <w:rFonts w:ascii="Times New Roman" w:eastAsiaTheme="majorEastAsia" w:hAnsi="Times New Roman" w:cs="Times New Roman"/>
           <w:i/>
@@ -4749,6 +4831,7 @@
           <w:ilvl w:val="0"/>
           <w:numId w:val="10"/>
         </w:numPr>
+        <w:jc w:val="both"/>
         <w:rPr>
           <w:rFonts w:ascii="Times New Roman" w:eastAsiaTheme="majorEastAsia" w:hAnsi="Times New Roman" w:cs="Times New Roman"/>
           <w:i/>
@@ -4773,6 +4856,7 @@
           <w:ilvl w:val="0"/>
           <w:numId w:val="10"/>
         </w:numPr>
+        <w:jc w:val="both"/>
         <w:rPr>
           <w:rFonts w:ascii="Times New Roman" w:eastAsiaTheme="majorEastAsia" w:hAnsi="Times New Roman" w:cs="Times New Roman"/>
           <w:i/>
@@ -4797,6 +4881,7 @@
           <w:ilvl w:val="0"/>
           <w:numId w:val="10"/>
         </w:numPr>
+        <w:jc w:val="both"/>
         <w:rPr>
           <w:rFonts w:ascii="Times New Roman" w:eastAsiaTheme="majorEastAsia" w:hAnsi="Times New Roman" w:cs="Times New Roman"/>
           <w:i/>
@@ -4821,6 +4906,7 @@
           <w:ilvl w:val="1"/>
           <w:numId w:val="4"/>
         </w:numPr>
+        <w:jc w:val="both"/>
         <w:rPr>
           <w:rFonts w:ascii="Times New Roman" w:hAnsi="Times New Roman" w:cs="Times New Roman"/>
           <w:i/>
@@ -4829,7 +4915,7 @@
           <w:szCs w:val="24"/>
         </w:rPr>
       </w:pPr>
-      <w:bookmarkStart w:id="10" w:name="_Toc210223601"/>
+      <w:bookmarkStart w:id="10" w:name="_Toc210228661"/>
       <w:r>
         <w:rPr>
           <w:rFonts w:ascii="Times New Roman" w:hAnsi="Times New Roman" w:cs="Times New Roman"/>
@@ -4849,6 +4935,7 @@
           <w:ilvl w:val="0"/>
           <w:numId w:val="10"/>
         </w:numPr>
+        <w:jc w:val="both"/>
         <w:rPr>
           <w:rFonts w:ascii="Times New Roman" w:eastAsiaTheme="majorEastAsia" w:hAnsi="Times New Roman" w:cs="Times New Roman"/>
           <w:i/>
@@ -4873,6 +4960,7 @@
           <w:ilvl w:val="0"/>
           <w:numId w:val="10"/>
         </w:numPr>
+        <w:jc w:val="both"/>
         <w:rPr>
           <w:rFonts w:ascii="Times New Roman" w:eastAsiaTheme="majorEastAsia" w:hAnsi="Times New Roman" w:cs="Times New Roman"/>
           <w:i/>
@@ -4897,6 +4985,7 @@
           <w:ilvl w:val="0"/>
           <w:numId w:val="10"/>
         </w:numPr>
+        <w:jc w:val="both"/>
         <w:rPr>
           <w:rFonts w:ascii="Times New Roman" w:eastAsiaTheme="majorEastAsia" w:hAnsi="Times New Roman" w:cs="Times New Roman"/>
           <w:i/>
@@ -4921,6 +5010,7 @@
           <w:ilvl w:val="0"/>
           <w:numId w:val="10"/>
         </w:numPr>
+        <w:jc w:val="both"/>
         <w:rPr>
           <w:rFonts w:ascii="Times New Roman" w:eastAsiaTheme="majorEastAsia" w:hAnsi="Times New Roman" w:cs="Times New Roman"/>
           <w:i/>
@@ -4945,6 +5035,7 @@
           <w:ilvl w:val="0"/>
           <w:numId w:val="10"/>
         </w:numPr>
+        <w:jc w:val="both"/>
         <w:rPr>
           <w:rFonts w:ascii="Times New Roman" w:eastAsiaTheme="majorEastAsia" w:hAnsi="Times New Roman" w:cs="Times New Roman"/>
           <w:i/>
@@ -4969,6 +5060,7 @@
           <w:ilvl w:val="0"/>
           <w:numId w:val="10"/>
         </w:numPr>
+        <w:jc w:val="both"/>
         <w:rPr>
           <w:rFonts w:ascii="Times New Roman" w:eastAsiaTheme="majorEastAsia" w:hAnsi="Times New Roman" w:cs="Times New Roman"/>
           <w:i/>
@@ -5022,6 +5114,7 @@
           <w:ilvl w:val="1"/>
           <w:numId w:val="4"/>
         </w:numPr>
+        <w:jc w:val="both"/>
         <w:rPr>
           <w:rFonts w:ascii="Times New Roman" w:hAnsi="Times New Roman" w:cs="Times New Roman"/>
           <w:i/>
@@ -5030,7 +5123,7 @@
           <w:szCs w:val="24"/>
         </w:rPr>
       </w:pPr>
-      <w:bookmarkStart w:id="12" w:name="_Toc210223602"/>
+      <w:bookmarkStart w:id="12" w:name="_Toc210228662"/>
       <w:r>
         <w:rPr>
           <w:rFonts w:ascii="Times New Roman" w:hAnsi="Times New Roman" w:cs="Times New Roman"/>
@@ -5051,6 +5144,7 @@
           <w:ilvl w:val="0"/>
           <w:numId w:val="10"/>
         </w:numPr>
+        <w:jc w:val="both"/>
         <w:rPr>
           <w:rFonts w:ascii="Times New Roman" w:eastAsiaTheme="majorEastAsia" w:hAnsi="Times New Roman" w:cs="Times New Roman"/>
           <w:i/>
@@ -5075,6 +5169,7 @@
           <w:ilvl w:val="0"/>
           <w:numId w:val="10"/>
         </w:numPr>
+        <w:jc w:val="both"/>
         <w:rPr>
           <w:rFonts w:ascii="Times New Roman" w:eastAsiaTheme="majorEastAsia" w:hAnsi="Times New Roman" w:cs="Times New Roman"/>
           <w:i/>
@@ -5099,6 +5194,7 @@
           <w:ilvl w:val="0"/>
           <w:numId w:val="10"/>
         </w:numPr>
+        <w:jc w:val="both"/>
         <w:rPr>
           <w:rFonts w:ascii="Times New Roman" w:eastAsiaTheme="majorEastAsia" w:hAnsi="Times New Roman" w:cs="Times New Roman"/>
           <w:i/>
@@ -5123,6 +5219,7 @@
           <w:ilvl w:val="0"/>
           <w:numId w:val="10"/>
         </w:numPr>
+        <w:jc w:val="both"/>
         <w:rPr>
           <w:rFonts w:ascii="Times New Roman" w:eastAsiaTheme="majorEastAsia" w:hAnsi="Times New Roman" w:cs="Times New Roman"/>
           <w:i/>
@@ -5147,6 +5244,7 @@
           <w:ilvl w:val="0"/>
           <w:numId w:val="10"/>
         </w:numPr>
+        <w:jc w:val="both"/>
         <w:rPr>
           <w:rFonts w:ascii="Times New Roman" w:eastAsiaTheme="majorEastAsia" w:hAnsi="Times New Roman" w:cs="Times New Roman"/>
           <w:i/>
@@ -5192,7 +5290,7 @@
           <w:szCs w:val="24"/>
         </w:rPr>
       </w:pPr>
-      <w:bookmarkStart w:id="13" w:name="_Toc210223603"/>
+      <w:bookmarkStart w:id="13" w:name="_Toc210228663"/>
       <w:r>
         <w:rPr>
           <w:rFonts w:ascii="Times New Roman" w:hAnsi="Times New Roman" w:cs="Times New Roman"/>
@@ -5208,6 +5306,7 @@
     </w:p>
     <w:p>
       <w:pPr>
+        <w:jc w:val="both"/>
         <w:rPr>
           <w:rFonts w:ascii="Times New Roman" w:hAnsi="Times New Roman" w:cs="Times New Roman"/>
         </w:rPr>
@@ -5226,6 +5325,7 @@
           <w:ilvl w:val="1"/>
           <w:numId w:val="4"/>
         </w:numPr>
+        <w:jc w:val="both"/>
         <w:rPr>
           <w:rFonts w:ascii="Times New Roman" w:hAnsi="Times New Roman" w:cs="Times New Roman"/>
           <w:i/>
@@ -5234,7 +5334,7 @@
           <w:szCs w:val="24"/>
         </w:rPr>
       </w:pPr>
-      <w:bookmarkStart w:id="14" w:name="_Toc210223604"/>
+      <w:bookmarkStart w:id="14" w:name="_Toc210228664"/>
       <w:proofErr w:type="spellStart"/>
       <w:r>
         <w:rPr>
@@ -5252,6 +5352,7 @@
     <w:p>
       <w:pPr>
         <w:ind w:left="360"/>
+        <w:jc w:val="both"/>
         <w:rPr>
           <w:rFonts w:ascii="Times New Roman" w:hAnsi="Times New Roman" w:cs="Times New Roman"/>
         </w:rPr>
@@ -5298,6 +5399,7 @@
           <w:ilvl w:val="1"/>
           <w:numId w:val="4"/>
         </w:numPr>
+        <w:jc w:val="both"/>
         <w:rPr>
           <w:rFonts w:ascii="Times New Roman" w:hAnsi="Times New Roman" w:cs="Times New Roman"/>
           <w:i/>
@@ -5306,7 +5408,7 @@
           <w:szCs w:val="24"/>
         </w:rPr>
       </w:pPr>
-      <w:bookmarkStart w:id="15" w:name="_Toc210223605"/>
+      <w:bookmarkStart w:id="15" w:name="_Toc210228665"/>
       <w:r>
         <w:rPr>
           <w:rFonts w:ascii="Times New Roman" w:hAnsi="Times New Roman" w:cs="Times New Roman"/>
@@ -5322,6 +5424,7 @@
     <w:p>
       <w:pPr>
         <w:ind w:left="360"/>
+        <w:jc w:val="both"/>
         <w:rPr>
           <w:rFonts w:ascii="Times New Roman" w:hAnsi="Times New Roman" w:cs="Times New Roman"/>
         </w:rPr>
@@ -5368,6 +5471,7 @@
           <w:ilvl w:val="1"/>
           <w:numId w:val="4"/>
         </w:numPr>
+        <w:jc w:val="both"/>
         <w:rPr>
           <w:rFonts w:ascii="Times New Roman" w:hAnsi="Times New Roman" w:cs="Times New Roman"/>
           <w:i/>
@@ -5376,7 +5480,7 @@
           <w:szCs w:val="24"/>
         </w:rPr>
       </w:pPr>
-      <w:bookmarkStart w:id="16" w:name="_Toc210223606"/>
+      <w:bookmarkStart w:id="16" w:name="_Toc210228666"/>
       <w:r>
         <w:rPr>
           <w:rFonts w:ascii="Times New Roman" w:hAnsi="Times New Roman" w:cs="Times New Roman"/>
@@ -5392,6 +5496,7 @@
     <w:p>
       <w:pPr>
         <w:ind w:left="360"/>
+        <w:jc w:val="both"/>
         <w:rPr>
           <w:rFonts w:ascii="Times New Roman" w:hAnsi="Times New Roman" w:cs="Times New Roman"/>
         </w:rPr>
@@ -5438,6 +5543,7 @@
           <w:ilvl w:val="1"/>
           <w:numId w:val="4"/>
         </w:numPr>
+        <w:jc w:val="both"/>
         <w:rPr>
           <w:rFonts w:ascii="Times New Roman" w:hAnsi="Times New Roman" w:cs="Times New Roman"/>
           <w:i/>
@@ -5446,7 +5552,7 @@
           <w:szCs w:val="24"/>
         </w:rPr>
       </w:pPr>
-      <w:bookmarkStart w:id="17" w:name="_Toc210223607"/>
+      <w:bookmarkStart w:id="17" w:name="_Toc210228667"/>
       <w:proofErr w:type="spellStart"/>
       <w:r>
         <w:rPr>
@@ -5464,6 +5570,7 @@
     <w:p>
       <w:pPr>
         <w:ind w:left="360"/>
+        <w:jc w:val="both"/>
         <w:rPr>
           <w:rFonts w:ascii="Times New Roman" w:hAnsi="Times New Roman" w:cs="Times New Roman"/>
         </w:rPr>
@@ -5510,6 +5617,7 @@
           <w:ilvl w:val="1"/>
           <w:numId w:val="4"/>
         </w:numPr>
+        <w:jc w:val="both"/>
         <w:rPr>
           <w:rFonts w:ascii="Times New Roman" w:hAnsi="Times New Roman" w:cs="Times New Roman"/>
           <w:i/>
@@ -5518,7 +5626,7 @@
           <w:szCs w:val="24"/>
         </w:rPr>
       </w:pPr>
-      <w:bookmarkStart w:id="18" w:name="_Toc210223608"/>
+      <w:bookmarkStart w:id="18" w:name="_Toc210228668"/>
       <w:r>
         <w:rPr>
           <w:rFonts w:ascii="Times New Roman" w:hAnsi="Times New Roman" w:cs="Times New Roman"/>
@@ -5534,6 +5642,7 @@
     <w:p>
       <w:pPr>
         <w:ind w:left="360"/>
+        <w:jc w:val="both"/>
         <w:rPr>
           <w:rFonts w:ascii="Times New Roman" w:hAnsi="Times New Roman" w:cs="Times New Roman"/>
         </w:rPr>
@@ -5548,6 +5657,7 @@
     <w:p>
       <w:pPr>
         <w:ind w:left="360"/>
+        <w:jc w:val="both"/>
         <w:rPr>
           <w:rFonts w:ascii="Times New Roman" w:hAnsi="Times New Roman" w:cs="Times New Roman"/>
         </w:rPr>
@@ -5560,6 +5670,7 @@
           <w:ilvl w:val="1"/>
           <w:numId w:val="4"/>
         </w:numPr>
+        <w:jc w:val="both"/>
         <w:rPr>
           <w:rFonts w:ascii="Times New Roman" w:hAnsi="Times New Roman" w:cs="Times New Roman"/>
           <w:i/>
@@ -5568,7 +5679,7 @@
           <w:szCs w:val="24"/>
         </w:rPr>
       </w:pPr>
-      <w:bookmarkStart w:id="19" w:name="_Toc210223609"/>
+      <w:bookmarkStart w:id="19" w:name="_Toc210228669"/>
       <w:proofErr w:type="spellStart"/>
       <w:r>
         <w:rPr>
@@ -5596,6 +5707,7 @@
     <w:p>
       <w:pPr>
         <w:ind w:left="360"/>
+        <w:jc w:val="both"/>
         <w:rPr>
           <w:rFonts w:ascii="Times New Roman" w:hAnsi="Times New Roman" w:cs="Times New Roman"/>
         </w:rPr>
@@ -5645,7 +5757,7 @@
           <w:szCs w:val="24"/>
         </w:rPr>
       </w:pPr>
-      <w:bookmarkStart w:id="20" w:name="_Toc210223610"/>
+      <w:bookmarkStart w:id="20" w:name="_Toc210228670"/>
       <w:r>
         <w:rPr>
           <w:rFonts w:ascii="Times New Roman" w:hAnsi="Times New Roman" w:cs="Times New Roman"/>
@@ -5674,7 +5786,7 @@
           <w:szCs w:val="24"/>
         </w:rPr>
       </w:pPr>
-      <w:bookmarkStart w:id="21" w:name="_Toc210223611"/>
+      <w:bookmarkStart w:id="21" w:name="_Toc210228671"/>
       <w:r>
         <w:rPr>
           <w:rFonts w:ascii="Times New Roman" w:hAnsi="Times New Roman" w:cs="Times New Roman"/>
@@ -5690,6 +5802,7 @@
     <w:p>
       <w:pPr>
         <w:ind w:left="360"/>
+        <w:jc w:val="both"/>
         <w:rPr>
           <w:rFonts w:ascii="Times New Roman" w:hAnsi="Times New Roman" w:cs="Times New Roman"/>
         </w:rPr>
@@ -5716,6 +5829,7 @@
           <w:ilvl w:val="0"/>
           <w:numId w:val="18"/>
         </w:numPr>
+        <w:jc w:val="both"/>
         <w:rPr>
           <w:rFonts w:ascii="Times New Roman" w:hAnsi="Times New Roman" w:cs="Times New Roman"/>
         </w:rPr>
@@ -5800,7 +5914,7 @@
           <w:szCs w:val="24"/>
         </w:rPr>
       </w:pPr>
-      <w:bookmarkStart w:id="22" w:name="_Toc210223612"/>
+      <w:bookmarkStart w:id="22" w:name="_Toc210228672"/>
       <w:r>
         <w:rPr>
           <w:rFonts w:ascii="Times New Roman" w:hAnsi="Times New Roman" w:cs="Times New Roman"/>
@@ -5890,7 +6004,7 @@
           <w:rFonts w:ascii="Times New Roman" w:hAnsi="Times New Roman" w:cs="Times New Roman"/>
         </w:rPr>
       </w:pPr>
-      <w:bookmarkStart w:id="23" w:name="_Toc210223613"/>
+      <w:bookmarkStart w:id="23" w:name="_Toc210228673"/>
       <w:r>
         <w:rPr>
           <w:rFonts w:ascii="Times New Roman" w:hAnsi="Times New Roman" w:cs="Times New Roman"/>
@@ -5999,6 +6113,7 @@
     <w:p>
       <w:pPr>
         <w:ind w:left="360"/>
+        <w:jc w:val="both"/>
         <w:rPr>
           <w:rFonts w:ascii="Times New Roman" w:hAnsi="Times New Roman" w:cs="Times New Roman"/>
         </w:rPr>
@@ -6013,6 +6128,7 @@
     <w:p>
       <w:pPr>
         <w:ind w:left="360"/>
+        <w:jc w:val="both"/>
         <w:rPr>
           <w:rFonts w:ascii="Times New Roman" w:hAnsi="Times New Roman" w:cs="Times New Roman"/>
         </w:rPr>
@@ -6041,6 +6157,7 @@
     <w:p>
       <w:pPr>
         <w:ind w:left="360"/>
+        <w:jc w:val="both"/>
         <w:rPr>
           <w:rFonts w:ascii="Times New Roman" w:hAnsi="Times New Roman" w:cs="Times New Roman"/>
         </w:rPr>
@@ -6073,7 +6190,7 @@
           <w:szCs w:val="24"/>
         </w:rPr>
       </w:pPr>
-      <w:bookmarkStart w:id="24" w:name="_Toc210223614"/>
+      <w:bookmarkStart w:id="24" w:name="_Toc210228674"/>
       <w:r>
         <w:rPr>
           <w:rFonts w:ascii="Times New Roman" w:hAnsi="Times New Roman" w:cs="Times New Roman"/>
@@ -6806,7 +6923,7 @@
           <w:szCs w:val="24"/>
         </w:rPr>
       </w:pPr>
-      <w:bookmarkStart w:id="25" w:name="_Toc210223615"/>
+      <w:bookmarkStart w:id="25" w:name="_Toc210228675"/>
       <w:r>
         <w:rPr>
           <w:rFonts w:ascii="Times New Roman" w:hAnsi="Times New Roman" w:cs="Times New Roman"/>
@@ -6886,6 +7003,7 @@
     </w:p>
     <w:p>
       <w:pPr>
+        <w:jc w:val="both"/>
         <w:rPr>
           <w:rFonts w:ascii="Times New Roman" w:hAnsi="Times New Roman" w:cs="Times New Roman"/>
         </w:rPr>
@@ -6941,6 +7059,7 @@
     </w:p>
     <w:p>
       <w:pPr>
+        <w:jc w:val="both"/>
         <w:rPr>
           <w:rFonts w:ascii="Times New Roman" w:hAnsi="Times New Roman" w:cs="Times New Roman"/>
         </w:rPr>
@@ -6954,6 +7073,7 @@
     </w:p>
     <w:p>
       <w:pPr>
+        <w:jc w:val="both"/>
         <w:rPr>
           <w:rFonts w:ascii="Times New Roman" w:hAnsi="Times New Roman" w:cs="Times New Roman"/>
         </w:rPr>
@@ -6986,7 +7106,7 @@
           <w:szCs w:val="24"/>
         </w:rPr>
       </w:pPr>
-      <w:bookmarkStart w:id="26" w:name="_Toc210223616"/>
+      <w:bookmarkStart w:id="26" w:name="_Toc210228676"/>
       <w:r>
         <w:rPr>
           <w:rFonts w:ascii="Times New Roman" w:hAnsi="Times New Roman" w:cs="Times New Roman"/>
@@ -7147,6 +7267,15 @@
                 <w:lang w:eastAsia="en-US"/>
               </w:rPr>
             </w:pPr>
+            <w:r>
+              <w:rPr>
+                <w:rFonts w:eastAsiaTheme="minorHAnsi"/>
+                <w:sz w:val="22"/>
+                <w:szCs w:val="22"/>
+                <w:lang w:eastAsia="en-US"/>
+              </w:rPr>
+              <w:t xml:space="preserve">nome: </w:t>
+            </w:r>
             <w:proofErr w:type="spellStart"/>
             <w:r>
               <w:rPr>
@@ -7155,7 +7284,7 @@
                 <w:szCs w:val="22"/>
                 <w:lang w:eastAsia="en-US"/>
               </w:rPr>
-              <w:t>nome</w:t>
+              <w:t>string</w:t>
             </w:r>
             <w:proofErr w:type="spellEnd"/>
             <w:r>
@@ -7165,7 +7294,7 @@
                 <w:szCs w:val="22"/>
                 <w:lang w:eastAsia="en-US"/>
               </w:rPr>
-              <w:t xml:space="preserve">: string </w:t>
+              <w:t xml:space="preserve"> </w:t>
             </w:r>
           </w:p>
           <w:p>
@@ -7202,6 +7331,15 @@
                 <w:lang w:eastAsia="en-US"/>
               </w:rPr>
             </w:pPr>
+            <w:r>
+              <w:rPr>
+                <w:rFonts w:eastAsiaTheme="minorHAnsi"/>
+                <w:sz w:val="22"/>
+                <w:szCs w:val="22"/>
+                <w:lang w:eastAsia="en-US"/>
+              </w:rPr>
+              <w:t xml:space="preserve">telefone: </w:t>
+            </w:r>
             <w:proofErr w:type="spellStart"/>
             <w:r>
               <w:rPr>
@@ -7210,18 +7348,9 @@
                 <w:szCs w:val="22"/>
                 <w:lang w:eastAsia="en-US"/>
               </w:rPr>
-              <w:t>telefone</w:t>
+              <w:t>string</w:t>
             </w:r>
             <w:proofErr w:type="spellEnd"/>
-            <w:r>
-              <w:rPr>
-                <w:rFonts w:eastAsiaTheme="minorHAnsi"/>
-                <w:sz w:val="22"/>
-                <w:szCs w:val="22"/>
-                <w:lang w:eastAsia="en-US"/>
-              </w:rPr>
-              <w:t>: string</w:t>
-            </w:r>
           </w:p>
           <w:p>
             <w:pPr>
@@ -8124,7 +8253,27 @@
                 <w:szCs w:val="22"/>
                 <w:lang w:eastAsia="en-US"/>
               </w:rPr>
-              <w:t xml:space="preserve">: string </w:t>
+              <w:t xml:space="preserve">: </w:t>
+            </w:r>
+            <w:proofErr w:type="spellStart"/>
+            <w:r>
+              <w:rPr>
+                <w:rFonts w:eastAsiaTheme="minorHAnsi"/>
+                <w:sz w:val="22"/>
+                <w:szCs w:val="22"/>
+                <w:lang w:eastAsia="en-US"/>
+              </w:rPr>
+              <w:t>string</w:t>
+            </w:r>
+            <w:proofErr w:type="spellEnd"/>
+            <w:r>
+              <w:rPr>
+                <w:rFonts w:eastAsiaTheme="minorHAnsi"/>
+                <w:sz w:val="22"/>
+                <w:szCs w:val="22"/>
+                <w:lang w:eastAsia="en-US"/>
+              </w:rPr>
+              <w:t xml:space="preserve"> </w:t>
             </w:r>
           </w:p>
           <w:p>
@@ -8139,6 +8288,15 @@
                 <w:lang w:eastAsia="en-US"/>
               </w:rPr>
             </w:pPr>
+            <w:r>
+              <w:rPr>
+                <w:rFonts w:eastAsiaTheme="minorHAnsi"/>
+                <w:sz w:val="22"/>
+                <w:szCs w:val="22"/>
+                <w:lang w:eastAsia="en-US"/>
+              </w:rPr>
+              <w:t xml:space="preserve">mensagem: </w:t>
+            </w:r>
             <w:proofErr w:type="spellStart"/>
             <w:r>
               <w:rPr>
@@ -8147,7 +8305,7 @@
                 <w:szCs w:val="22"/>
                 <w:lang w:eastAsia="en-US"/>
               </w:rPr>
-              <w:t>mensagem</w:t>
+              <w:t>string</w:t>
             </w:r>
             <w:proofErr w:type="spellEnd"/>
             <w:r>
@@ -8157,7 +8315,7 @@
                 <w:szCs w:val="22"/>
                 <w:lang w:eastAsia="en-US"/>
               </w:rPr>
-              <w:t xml:space="preserve">: string </w:t>
+              <w:t xml:space="preserve"> </w:t>
             </w:r>
           </w:p>
           <w:p>
@@ -8225,6 +8383,15 @@
                 <w:lang w:eastAsia="en-US"/>
               </w:rPr>
             </w:pPr>
+            <w:r>
+              <w:rPr>
+                <w:rFonts w:eastAsiaTheme="minorHAnsi"/>
+                <w:sz w:val="22"/>
+                <w:szCs w:val="22"/>
+                <w:lang w:eastAsia="en-US"/>
+              </w:rPr>
+              <w:t xml:space="preserve">tipo: </w:t>
+            </w:r>
             <w:proofErr w:type="spellStart"/>
             <w:r>
               <w:rPr>
@@ -8233,18 +8400,9 @@
                 <w:szCs w:val="22"/>
                 <w:lang w:eastAsia="en-US"/>
               </w:rPr>
-              <w:t>tipo</w:t>
+              <w:t>string</w:t>
             </w:r>
             <w:proofErr w:type="spellEnd"/>
-            <w:r>
-              <w:rPr>
-                <w:rFonts w:eastAsiaTheme="minorHAnsi"/>
-                <w:sz w:val="22"/>
-                <w:szCs w:val="22"/>
-                <w:lang w:eastAsia="en-US"/>
-              </w:rPr>
-              <w:t>: string</w:t>
-            </w:r>
           </w:p>
         </w:tc>
         <w:tc>
@@ -8360,6 +8518,15 @@
                 <w:lang w:eastAsia="en-US"/>
               </w:rPr>
             </w:pPr>
+            <w:r>
+              <w:rPr>
+                <w:rFonts w:eastAsiaTheme="minorHAnsi"/>
+                <w:sz w:val="22"/>
+                <w:szCs w:val="22"/>
+                <w:lang w:eastAsia="en-US"/>
+              </w:rPr>
+              <w:t xml:space="preserve">tipo: </w:t>
+            </w:r>
             <w:proofErr w:type="spellStart"/>
             <w:r>
               <w:rPr>
@@ -8368,7 +8535,7 @@
                 <w:szCs w:val="22"/>
                 <w:lang w:eastAsia="en-US"/>
               </w:rPr>
-              <w:t>tipo</w:t>
+              <w:t>string</w:t>
             </w:r>
             <w:proofErr w:type="spellEnd"/>
             <w:r>
@@ -8378,7 +8545,7 @@
                 <w:szCs w:val="22"/>
                 <w:lang w:eastAsia="en-US"/>
               </w:rPr>
-              <w:t xml:space="preserve">: string </w:t>
+              <w:t xml:space="preserve"> </w:t>
             </w:r>
           </w:p>
           <w:p>
@@ -8849,7 +9016,7 @@
                 <w:rFonts w:eastAsiaTheme="minorHAnsi"/>
                 <w:sz w:val="22"/>
                 <w:szCs w:val="22"/>
-                <w:lang w:eastAsia="en-US"/>
+                <w:lang w:val="en-US" w:eastAsia="en-US"/>
               </w:rPr>
             </w:pPr>
             <w:r>
@@ -8857,7 +9024,7 @@
                 <w:rFonts w:eastAsiaTheme="minorHAnsi"/>
                 <w:sz w:val="22"/>
                 <w:szCs w:val="22"/>
-                <w:lang w:eastAsia="en-US"/>
+                <w:lang w:val="en-US" w:eastAsia="en-US"/>
               </w:rPr>
               <w:t xml:space="preserve">id: int </w:t>
             </w:r>
@@ -8871,7 +9038,7 @@
                 <w:rFonts w:eastAsiaTheme="minorHAnsi"/>
                 <w:sz w:val="22"/>
                 <w:szCs w:val="22"/>
-                <w:lang w:eastAsia="en-US"/>
+                <w:lang w:val="en-US" w:eastAsia="en-US"/>
               </w:rPr>
             </w:pPr>
             <w:proofErr w:type="spellStart"/>
@@ -8880,7 +9047,7 @@
                 <w:rFonts w:eastAsiaTheme="minorHAnsi"/>
                 <w:sz w:val="22"/>
                 <w:szCs w:val="22"/>
-                <w:lang w:eastAsia="en-US"/>
+                <w:lang w:val="en-US" w:eastAsia="en-US"/>
               </w:rPr>
               <w:t>dataAgendamento</w:t>
             </w:r>
@@ -8890,7 +9057,7 @@
                 <w:rFonts w:eastAsiaTheme="minorHAnsi"/>
                 <w:sz w:val="22"/>
                 <w:szCs w:val="22"/>
-                <w:lang w:eastAsia="en-US"/>
+                <w:lang w:val="en-US" w:eastAsia="en-US"/>
               </w:rPr>
               <w:t xml:space="preserve">: </w:t>
             </w:r>
@@ -8900,7 +9067,7 @@
                 <w:rFonts w:eastAsiaTheme="minorHAnsi"/>
                 <w:sz w:val="22"/>
                 <w:szCs w:val="22"/>
-                <w:lang w:eastAsia="en-US"/>
+                <w:lang w:val="en-US" w:eastAsia="en-US"/>
               </w:rPr>
               <w:t>DateTime</w:t>
             </w:r>
@@ -8910,7 +9077,7 @@
                 <w:rFonts w:eastAsiaTheme="minorHAnsi"/>
                 <w:sz w:val="22"/>
                 <w:szCs w:val="22"/>
-                <w:lang w:eastAsia="en-US"/>
+                <w:lang w:val="en-US" w:eastAsia="en-US"/>
               </w:rPr>
               <w:t xml:space="preserve"> status: string</w:t>
             </w:r>
@@ -9053,7 +9220,7 @@
                 <w:rFonts w:eastAsiaTheme="minorHAnsi"/>
                 <w:sz w:val="22"/>
                 <w:szCs w:val="22"/>
-                <w:lang w:eastAsia="en-US"/>
+                <w:lang w:val="en-US" w:eastAsia="en-US"/>
               </w:rPr>
             </w:pPr>
             <w:r>
@@ -9061,7 +9228,7 @@
                 <w:rFonts w:eastAsiaTheme="minorHAnsi"/>
                 <w:sz w:val="22"/>
                 <w:szCs w:val="22"/>
-                <w:lang w:eastAsia="en-US"/>
+                <w:lang w:val="en-US" w:eastAsia="en-US"/>
               </w:rPr>
               <w:t xml:space="preserve">id: int </w:t>
             </w:r>
@@ -9075,7 +9242,7 @@
                 <w:rFonts w:eastAsiaTheme="minorHAnsi"/>
                 <w:sz w:val="22"/>
                 <w:szCs w:val="22"/>
-                <w:lang w:eastAsia="en-US"/>
+                <w:lang w:val="en-US" w:eastAsia="en-US"/>
               </w:rPr>
             </w:pPr>
             <w:proofErr w:type="spellStart"/>
@@ -9084,7 +9251,7 @@
                 <w:rFonts w:eastAsiaTheme="minorHAnsi"/>
                 <w:sz w:val="22"/>
                 <w:szCs w:val="22"/>
-                <w:lang w:eastAsia="en-US"/>
+                <w:lang w:val="en-US" w:eastAsia="en-US"/>
               </w:rPr>
               <w:t>dataInscricao</w:t>
             </w:r>
@@ -9094,7 +9261,7 @@
                 <w:rFonts w:eastAsiaTheme="minorHAnsi"/>
                 <w:sz w:val="22"/>
                 <w:szCs w:val="22"/>
-                <w:lang w:eastAsia="en-US"/>
+                <w:lang w:val="en-US" w:eastAsia="en-US"/>
               </w:rPr>
               <w:t xml:space="preserve">: </w:t>
             </w:r>
@@ -9104,7 +9271,7 @@
                 <w:rFonts w:eastAsiaTheme="minorHAnsi"/>
                 <w:sz w:val="22"/>
                 <w:szCs w:val="22"/>
-                <w:lang w:eastAsia="en-US"/>
+                <w:lang w:val="en-US" w:eastAsia="en-US"/>
               </w:rPr>
               <w:t>DateTime</w:t>
             </w:r>
@@ -9114,7 +9281,7 @@
                 <w:rFonts w:eastAsiaTheme="minorHAnsi"/>
                 <w:sz w:val="22"/>
                 <w:szCs w:val="22"/>
-                <w:lang w:eastAsia="en-US"/>
+                <w:lang w:val="en-US" w:eastAsia="en-US"/>
               </w:rPr>
               <w:t xml:space="preserve"> </w:t>
             </w:r>
@@ -9124,7 +9291,7 @@
                 <w:rFonts w:eastAsiaTheme="minorHAnsi"/>
                 <w:sz w:val="22"/>
                 <w:szCs w:val="22"/>
-                <w:lang w:eastAsia="en-US"/>
+                <w:lang w:val="en-US" w:eastAsia="en-US"/>
               </w:rPr>
               <w:t>posicao</w:t>
             </w:r>
@@ -9134,7 +9301,7 @@
                 <w:rFonts w:eastAsiaTheme="minorHAnsi"/>
                 <w:sz w:val="22"/>
                 <w:szCs w:val="22"/>
-                <w:lang w:eastAsia="en-US"/>
+                <w:lang w:val="en-US" w:eastAsia="en-US"/>
               </w:rPr>
               <w:t>: int</w:t>
             </w:r>
@@ -9208,7 +9375,7 @@
                 <w:rFonts w:eastAsiaTheme="minorHAnsi"/>
                 <w:sz w:val="22"/>
                 <w:szCs w:val="22"/>
-                <w:lang w:eastAsia="en-US"/>
+                <w:lang w:val="en-US" w:eastAsia="en-US"/>
               </w:rPr>
             </w:pPr>
             <w:r>
@@ -9216,7 +9383,7 @@
                 <w:rFonts w:eastAsiaTheme="minorHAnsi"/>
                 <w:sz w:val="22"/>
                 <w:szCs w:val="22"/>
-                <w:lang w:eastAsia="en-US"/>
+                <w:lang w:val="en-US" w:eastAsia="en-US"/>
               </w:rPr>
               <w:t xml:space="preserve">id: int </w:t>
             </w:r>
@@ -9230,7 +9397,7 @@
                 <w:rFonts w:eastAsiaTheme="minorHAnsi"/>
                 <w:sz w:val="22"/>
                 <w:szCs w:val="22"/>
-                <w:lang w:eastAsia="en-US"/>
+                <w:lang w:val="en-US" w:eastAsia="en-US"/>
               </w:rPr>
             </w:pPr>
             <w:proofErr w:type="spellStart"/>
@@ -9239,7 +9406,7 @@
                 <w:rFonts w:eastAsiaTheme="minorHAnsi"/>
                 <w:sz w:val="22"/>
                 <w:szCs w:val="22"/>
-                <w:lang w:eastAsia="en-US"/>
+                <w:lang w:val="en-US" w:eastAsia="en-US"/>
               </w:rPr>
               <w:t>dataAvaliacao</w:t>
             </w:r>
@@ -9249,7 +9416,7 @@
                 <w:rFonts w:eastAsiaTheme="minorHAnsi"/>
                 <w:sz w:val="22"/>
                 <w:szCs w:val="22"/>
-                <w:lang w:eastAsia="en-US"/>
+                <w:lang w:val="en-US" w:eastAsia="en-US"/>
               </w:rPr>
               <w:t xml:space="preserve">: Date </w:t>
             </w:r>
@@ -9263,7 +9430,7 @@
                 <w:rFonts w:eastAsiaTheme="minorHAnsi"/>
                 <w:sz w:val="22"/>
                 <w:szCs w:val="22"/>
-                <w:lang w:eastAsia="en-US"/>
+                <w:lang w:val="en-US" w:eastAsia="en-US"/>
               </w:rPr>
             </w:pPr>
             <w:proofErr w:type="spellStart"/>
@@ -9272,7 +9439,7 @@
                 <w:rFonts w:eastAsiaTheme="minorHAnsi"/>
                 <w:sz w:val="22"/>
                 <w:szCs w:val="22"/>
-                <w:lang w:eastAsia="en-US"/>
+                <w:lang w:val="en-US" w:eastAsia="en-US"/>
               </w:rPr>
               <w:t>imc</w:t>
             </w:r>
@@ -9282,7 +9449,7 @@
                 <w:rFonts w:eastAsiaTheme="minorHAnsi"/>
                 <w:sz w:val="22"/>
                 <w:szCs w:val="22"/>
-                <w:lang w:eastAsia="en-US"/>
+                <w:lang w:val="en-US" w:eastAsia="en-US"/>
               </w:rPr>
               <w:t xml:space="preserve">: float </w:t>
             </w:r>
@@ -9317,7 +9484,7 @@
                 <w:szCs w:val="22"/>
                 <w:lang w:eastAsia="en-US"/>
               </w:rPr>
-              <w:t xml:space="preserve">: float </w:t>
+              <w:t xml:space="preserve">: </w:t>
             </w:r>
             <w:proofErr w:type="spellStart"/>
             <w:r>
@@ -9327,6 +9494,26 @@
                 <w:szCs w:val="22"/>
                 <w:lang w:eastAsia="en-US"/>
               </w:rPr>
+              <w:t>float</w:t>
+            </w:r>
+            <w:proofErr w:type="spellEnd"/>
+            <w:r>
+              <w:rPr>
+                <w:rFonts w:eastAsiaTheme="minorHAnsi"/>
+                <w:sz w:val="22"/>
+                <w:szCs w:val="22"/>
+                <w:lang w:eastAsia="en-US"/>
+              </w:rPr>
+              <w:t xml:space="preserve"> </w:t>
+            </w:r>
+            <w:proofErr w:type="spellStart"/>
+            <w:r>
+              <w:rPr>
+                <w:rFonts w:eastAsiaTheme="minorHAnsi"/>
+                <w:sz w:val="22"/>
+                <w:szCs w:val="22"/>
+                <w:lang w:eastAsia="en-US"/>
+              </w:rPr>
               <w:t>massaMuscular</w:t>
             </w:r>
             <w:proofErr w:type="spellEnd"/>
@@ -9337,7 +9524,7 @@
                 <w:szCs w:val="22"/>
                 <w:lang w:eastAsia="en-US"/>
               </w:rPr>
-              <w:t xml:space="preserve">: float </w:t>
+              <w:t xml:space="preserve">: </w:t>
             </w:r>
             <w:proofErr w:type="spellStart"/>
             <w:r>
@@ -9347,6 +9534,26 @@
                 <w:szCs w:val="22"/>
                 <w:lang w:eastAsia="en-US"/>
               </w:rPr>
+              <w:t>float</w:t>
+            </w:r>
+            <w:proofErr w:type="spellEnd"/>
+            <w:r>
+              <w:rPr>
+                <w:rFonts w:eastAsiaTheme="minorHAnsi"/>
+                <w:sz w:val="22"/>
+                <w:szCs w:val="22"/>
+                <w:lang w:eastAsia="en-US"/>
+              </w:rPr>
+              <w:t xml:space="preserve"> </w:t>
+            </w:r>
+            <w:proofErr w:type="spellStart"/>
+            <w:r>
+              <w:rPr>
+                <w:rFonts w:eastAsiaTheme="minorHAnsi"/>
+                <w:sz w:val="22"/>
+                <w:szCs w:val="22"/>
+                <w:lang w:eastAsia="en-US"/>
+              </w:rPr>
               <w:t>observacoes</w:t>
             </w:r>
             <w:proofErr w:type="spellEnd"/>
@@ -9357,8 +9564,19 @@
                 <w:szCs w:val="22"/>
                 <w:lang w:eastAsia="en-US"/>
               </w:rPr>
-              <w:t>: string</w:t>
-            </w:r>
+              <w:t xml:space="preserve">: </w:t>
+            </w:r>
+            <w:proofErr w:type="spellStart"/>
+            <w:r>
+              <w:rPr>
+                <w:rFonts w:eastAsiaTheme="minorHAnsi"/>
+                <w:sz w:val="22"/>
+                <w:szCs w:val="22"/>
+                <w:lang w:eastAsia="en-US"/>
+              </w:rPr>
+              <w:t>string</w:t>
+            </w:r>
+            <w:proofErr w:type="spellEnd"/>
           </w:p>
         </w:tc>
         <w:tc>
@@ -9614,7 +9832,7 @@
                 <w:rFonts w:eastAsiaTheme="minorHAnsi"/>
                 <w:sz w:val="22"/>
                 <w:szCs w:val="22"/>
-                <w:lang w:eastAsia="en-US"/>
+                <w:lang w:val="en-US" w:eastAsia="en-US"/>
               </w:rPr>
             </w:pPr>
             <w:r>
@@ -9622,7 +9840,7 @@
                 <w:rFonts w:eastAsiaTheme="minorHAnsi"/>
                 <w:sz w:val="22"/>
                 <w:szCs w:val="22"/>
-                <w:lang w:eastAsia="en-US"/>
+                <w:lang w:val="en-US" w:eastAsia="en-US"/>
               </w:rPr>
               <w:t xml:space="preserve">id: int </w:t>
             </w:r>
@@ -9636,7 +9854,7 @@
                 <w:rFonts w:eastAsiaTheme="minorHAnsi"/>
                 <w:sz w:val="22"/>
                 <w:szCs w:val="22"/>
-                <w:lang w:eastAsia="en-US"/>
+                <w:lang w:val="en-US" w:eastAsia="en-US"/>
               </w:rPr>
             </w:pPr>
             <w:proofErr w:type="spellStart"/>
@@ -9645,7 +9863,7 @@
                 <w:rFonts w:eastAsiaTheme="minorHAnsi"/>
                 <w:sz w:val="22"/>
                 <w:szCs w:val="22"/>
-                <w:lang w:eastAsia="en-US"/>
+                <w:lang w:val="en-US" w:eastAsia="en-US"/>
               </w:rPr>
               <w:t>nome</w:t>
             </w:r>
@@ -9655,7 +9873,7 @@
                 <w:rFonts w:eastAsiaTheme="minorHAnsi"/>
                 <w:sz w:val="22"/>
                 <w:szCs w:val="22"/>
-                <w:lang w:eastAsia="en-US"/>
+                <w:lang w:val="en-US" w:eastAsia="en-US"/>
               </w:rPr>
               <w:t xml:space="preserve">: string </w:t>
             </w:r>
@@ -9669,7 +9887,7 @@
                 <w:rFonts w:eastAsiaTheme="minorHAnsi"/>
                 <w:sz w:val="22"/>
                 <w:szCs w:val="22"/>
-                <w:lang w:eastAsia="en-US"/>
+                <w:lang w:val="en-US" w:eastAsia="en-US"/>
               </w:rPr>
             </w:pPr>
             <w:proofErr w:type="spellStart"/>
@@ -9678,7 +9896,7 @@
                 <w:rFonts w:eastAsiaTheme="minorHAnsi"/>
                 <w:sz w:val="22"/>
                 <w:szCs w:val="22"/>
-                <w:lang w:eastAsia="en-US"/>
+                <w:lang w:val="en-US" w:eastAsia="en-US"/>
               </w:rPr>
               <w:t>descricao</w:t>
             </w:r>
@@ -9688,7 +9906,7 @@
                 <w:rFonts w:eastAsiaTheme="minorHAnsi"/>
                 <w:sz w:val="22"/>
                 <w:szCs w:val="22"/>
-                <w:lang w:eastAsia="en-US"/>
+                <w:lang w:val="en-US" w:eastAsia="en-US"/>
               </w:rPr>
               <w:t xml:space="preserve">: string </w:t>
             </w:r>
@@ -9705,6 +9923,15 @@
                 <w:lang w:eastAsia="en-US"/>
               </w:rPr>
             </w:pPr>
+            <w:r>
+              <w:rPr>
+                <w:rFonts w:eastAsiaTheme="minorHAnsi"/>
+                <w:sz w:val="22"/>
+                <w:szCs w:val="22"/>
+                <w:lang w:eastAsia="en-US"/>
+              </w:rPr>
+              <w:t xml:space="preserve">intensidade: </w:t>
+            </w:r>
             <w:proofErr w:type="spellStart"/>
             <w:r>
               <w:rPr>
@@ -9713,18 +9940,9 @@
                 <w:szCs w:val="22"/>
                 <w:lang w:eastAsia="en-US"/>
               </w:rPr>
-              <w:t>intensidade</w:t>
+              <w:t>string</w:t>
             </w:r>
             <w:proofErr w:type="spellEnd"/>
-            <w:r>
-              <w:rPr>
-                <w:rFonts w:eastAsiaTheme="minorHAnsi"/>
-                <w:sz w:val="22"/>
-                <w:szCs w:val="22"/>
-                <w:lang w:eastAsia="en-US"/>
-              </w:rPr>
-              <w:t>: string</w:t>
-            </w:r>
           </w:p>
         </w:tc>
         <w:tc>
@@ -9796,7 +10014,7 @@
                 <w:rFonts w:eastAsiaTheme="minorHAnsi"/>
                 <w:sz w:val="22"/>
                 <w:szCs w:val="22"/>
-                <w:lang w:eastAsia="en-US"/>
+                <w:lang w:val="en-US" w:eastAsia="en-US"/>
               </w:rPr>
             </w:pPr>
             <w:r>
@@ -9804,7 +10022,7 @@
                 <w:rFonts w:eastAsiaTheme="minorHAnsi"/>
                 <w:sz w:val="22"/>
                 <w:szCs w:val="22"/>
-                <w:lang w:eastAsia="en-US"/>
+                <w:lang w:val="en-US" w:eastAsia="en-US"/>
               </w:rPr>
               <w:t xml:space="preserve">id: int </w:t>
             </w:r>
@@ -9818,7 +10036,7 @@
                 <w:rFonts w:eastAsiaTheme="minorHAnsi"/>
                 <w:sz w:val="22"/>
                 <w:szCs w:val="22"/>
-                <w:lang w:eastAsia="en-US"/>
+                <w:lang w:val="en-US" w:eastAsia="en-US"/>
               </w:rPr>
             </w:pPr>
             <w:proofErr w:type="spellStart"/>
@@ -9827,7 +10045,7 @@
                 <w:rFonts w:eastAsiaTheme="minorHAnsi"/>
                 <w:sz w:val="22"/>
                 <w:szCs w:val="22"/>
-                <w:lang w:eastAsia="en-US"/>
+                <w:lang w:val="en-US" w:eastAsia="en-US"/>
               </w:rPr>
               <w:t>nome</w:t>
             </w:r>
@@ -9837,7 +10055,7 @@
                 <w:rFonts w:eastAsiaTheme="minorHAnsi"/>
                 <w:sz w:val="22"/>
                 <w:szCs w:val="22"/>
-                <w:lang w:eastAsia="en-US"/>
+                <w:lang w:val="en-US" w:eastAsia="en-US"/>
               </w:rPr>
               <w:t xml:space="preserve">: string </w:t>
             </w:r>
@@ -9851,7 +10069,7 @@
                 <w:rFonts w:eastAsiaTheme="minorHAnsi"/>
                 <w:sz w:val="22"/>
                 <w:szCs w:val="22"/>
-                <w:lang w:eastAsia="en-US"/>
+                <w:lang w:val="en-US" w:eastAsia="en-US"/>
               </w:rPr>
             </w:pPr>
             <w:proofErr w:type="spellStart"/>
@@ -9860,7 +10078,7 @@
                 <w:rFonts w:eastAsiaTheme="minorHAnsi"/>
                 <w:sz w:val="22"/>
                 <w:szCs w:val="22"/>
-                <w:lang w:eastAsia="en-US"/>
+                <w:lang w:val="en-US" w:eastAsia="en-US"/>
               </w:rPr>
               <w:t>endereco</w:t>
             </w:r>
@@ -9870,7 +10088,7 @@
                 <w:rFonts w:eastAsiaTheme="minorHAnsi"/>
                 <w:sz w:val="22"/>
                 <w:szCs w:val="22"/>
-                <w:lang w:eastAsia="en-US"/>
+                <w:lang w:val="en-US" w:eastAsia="en-US"/>
               </w:rPr>
               <w:t xml:space="preserve">: string </w:t>
             </w:r>
@@ -9887,6 +10105,15 @@
                 <w:lang w:eastAsia="en-US"/>
               </w:rPr>
             </w:pPr>
+            <w:r>
+              <w:rPr>
+                <w:rFonts w:eastAsiaTheme="minorHAnsi"/>
+                <w:sz w:val="22"/>
+                <w:szCs w:val="22"/>
+                <w:lang w:eastAsia="en-US"/>
+              </w:rPr>
+              <w:t xml:space="preserve">telefone: </w:t>
+            </w:r>
             <w:proofErr w:type="spellStart"/>
             <w:r>
               <w:rPr>
@@ -9895,18 +10122,9 @@
                 <w:szCs w:val="22"/>
                 <w:lang w:eastAsia="en-US"/>
               </w:rPr>
-              <w:t>telefone</w:t>
+              <w:t>string</w:t>
             </w:r>
             <w:proofErr w:type="spellEnd"/>
-            <w:r>
-              <w:rPr>
-                <w:rFonts w:eastAsiaTheme="minorHAnsi"/>
-                <w:sz w:val="22"/>
-                <w:szCs w:val="22"/>
-                <w:lang w:eastAsia="en-US"/>
-              </w:rPr>
-              <w:t>: string</w:t>
-            </w:r>
           </w:p>
         </w:tc>
         <w:tc>
@@ -9980,6 +10198,7 @@
           <w:szCs w:val="24"/>
         </w:rPr>
       </w:pPr>
+      <w:bookmarkStart w:id="27" w:name="_Toc210228677"/>
       <w:r>
         <w:rPr>
           <w:rFonts w:ascii="Times New Roman" w:hAnsi="Times New Roman" w:cs="Times New Roman"/>
@@ -9991,6 +10210,7 @@
         <w:lastRenderedPageBreak/>
         <w:t>WIREFRAME</w:t>
       </w:r>
+      <w:bookmarkEnd w:id="27"/>
       <w:r>
         <w:rPr>
           <w:rFonts w:ascii="Times New Roman" w:hAnsi="Times New Roman" w:cs="Times New Roman"/>
@@ -10017,7 +10237,7 @@
           <w:szCs w:val="24"/>
         </w:rPr>
       </w:pPr>
-      <w:bookmarkStart w:id="27" w:name="_Toc210223617"/>
+      <w:bookmarkStart w:id="28" w:name="_Toc210228678"/>
       <w:r>
         <w:rPr>
           <w:rFonts w:ascii="Times New Roman" w:hAnsi="Times New Roman" w:cs="Times New Roman"/>
@@ -10029,7 +10249,7 @@
         <w:lastRenderedPageBreak/>
         <w:t>ESTRUTURA DO CÓDIGO</w:t>
       </w:r>
-      <w:bookmarkEnd w:id="27"/>
+      <w:bookmarkEnd w:id="28"/>
       <w:r>
         <w:rPr>
           <w:rFonts w:ascii="Times New Roman" w:hAnsi="Times New Roman" w:cs="Times New Roman"/>
@@ -10058,7 +10278,7 @@
           <w:szCs w:val="24"/>
         </w:rPr>
       </w:pPr>
-      <w:bookmarkStart w:id="28" w:name="_Toc210223618"/>
+      <w:bookmarkStart w:id="29" w:name="_Toc210228679"/>
       <w:r>
         <w:rPr>
           <w:rFonts w:ascii="Times New Roman" w:hAnsi="Times New Roman" w:cs="Times New Roman"/>
@@ -10070,7 +10290,7 @@
         <w:lastRenderedPageBreak/>
         <w:t>MODELO FÍSICO E LÓGICO DA BASE DE DADOS</w:t>
       </w:r>
-      <w:bookmarkEnd w:id="28"/>
+      <w:bookmarkEnd w:id="29"/>
       <w:r>
         <w:rPr>
           <w:rFonts w:ascii="Times New Roman" w:hAnsi="Times New Roman" w:cs="Times New Roman"/>
@@ -10093,7 +10313,7 @@
           <w:rFonts w:ascii="Times New Roman" w:hAnsi="Times New Roman" w:cs="Times New Roman"/>
         </w:rPr>
       </w:pPr>
-      <w:bookmarkStart w:id="29" w:name="_Toc210223619"/>
+      <w:bookmarkStart w:id="30" w:name="_Toc210228680"/>
       <w:r>
         <w:rPr>
           <w:rFonts w:ascii="Times New Roman" w:hAnsi="Times New Roman" w:cs="Times New Roman"/>
@@ -10105,7 +10325,7 @@
         <w:lastRenderedPageBreak/>
         <w:t>AVALIAÇÃO DE RISCO</w:t>
       </w:r>
-      <w:bookmarkEnd w:id="29"/>
+      <w:bookmarkEnd w:id="30"/>
       <w:r>
         <w:rPr>
           <w:rFonts w:ascii="Times New Roman" w:hAnsi="Times New Roman" w:cs="Times New Roman"/>
@@ -10127,7 +10347,7 @@
           <w:sz w:val="24"/>
         </w:rPr>
       </w:pPr>
-      <w:bookmarkStart w:id="30" w:name="_Toc210223621"/>
+      <w:bookmarkStart w:id="31" w:name="_Toc210228681"/>
       <w:r>
         <w:rPr>
           <w:rFonts w:ascii="Times New Roman" w:hAnsi="Times New Roman" w:cs="Times New Roman"/>
@@ -10138,7 +10358,7 @@
         <w:lastRenderedPageBreak/>
         <w:t>CONCLUSÃO</w:t>
       </w:r>
-      <w:bookmarkEnd w:id="30"/>
+      <w:bookmarkEnd w:id="31"/>
       <w:r>
         <w:rPr>
           <w:rFonts w:ascii="Times New Roman" w:hAnsi="Times New Roman" w:cs="Times New Roman"/>
@@ -10163,7 +10383,7 @@
           <w:sz w:val="24"/>
         </w:rPr>
       </w:pPr>
-      <w:bookmarkStart w:id="31" w:name="_Toc210223622"/>
+      <w:bookmarkStart w:id="32" w:name="_Toc210228682"/>
       <w:r>
         <w:rPr>
           <w:rFonts w:ascii="Times New Roman" w:hAnsi="Times New Roman" w:cs="Times New Roman"/>
@@ -10174,7 +10394,7 @@
         <w:lastRenderedPageBreak/>
         <w:t>REFERENCIAS</w:t>
       </w:r>
-      <w:bookmarkEnd w:id="31"/>
+      <w:bookmarkEnd w:id="32"/>
     </w:p>
     <w:p>
       <w:hyperlink r:id="rId13" w:history="1">
@@ -10210,6 +10430,28 @@
       <w:r>
         <w:t>MERMAID (FLUXOGRAMA)</w:t>
       </w:r>
+    </w:p>
+    <w:p>
+      <w:hyperlink r:id="rId15" w:history="1">
+        <w:r>
+          <w:rPr>
+            <w:rStyle w:val="Hyperlink"/>
+          </w:rPr>
+          <w:t>FIGMA(ES</w:t>
+        </w:r>
+        <w:r>
+          <w:rPr>
+            <w:rStyle w:val="Hyperlink"/>
+          </w:rPr>
+          <w:t>B</w:t>
+        </w:r>
+        <w:r>
+          <w:rPr>
+            <w:rStyle w:val="Hyperlink"/>
+          </w:rPr>
+          <w:t>OÇO)</w:t>
+        </w:r>
+      </w:hyperlink>
     </w:p>
     <w:p/>
     <w:p>
@@ -13809,6 +14051,7 @@
   <w:style w:type="character" w:default="1" w:styleId="Fontepargpadro">
     <w:name w:val="Default Paragraph Font"/>
     <w:uiPriority w:val="1"/>
+    <w:semiHidden/>
     <w:unhideWhenUsed/>
   </w:style>
   <w:style w:type="table" w:default="1" w:styleId="Tabelanormal">
@@ -14515,6 +14758,18 @@
       </w:tcPr>
     </w:tblStylePr>
   </w:style>
+  <w:style w:type="character" w:styleId="HiperlinkVisitado">
+    <w:name w:val="FollowedHyperlink"/>
+    <w:basedOn w:val="Fontepargpadro"/>
+    <w:uiPriority w:val="99"/>
+    <w:semiHidden/>
+    <w:unhideWhenUsed/>
+    <w:rsid w:val="00076492"/>
+    <w:rPr>
+      <w:color w:val="954F72" w:themeColor="followedHyperlink"/>
+      <w:u w:val="single"/>
+    </w:rPr>
+  </w:style>
 </w:styles>
 </file>
 

</xml_diff>